<commit_message>
update phân tích chức năng sau khi điều chỉnh UC7
</commit_message>
<xml_diff>
--- a/BaoCao/FRA/[FRA][Team3]QuanLiNPP.docx
+++ b/BaoCao/FRA/[FRA][Team3]QuanLiNPP.docx
@@ -1,6 +1,6 @@
 
 <file path=word/document.xml><?xml version="1.0" encoding="utf-8"?>
-<w:document xmlns:wpc="http://schemas.microsoft.com/office/word/2010/wordprocessingCanvas" xmlns:cx="http://schemas.microsoft.com/office/drawing/2014/chartex" xmlns:cx1="http://schemas.microsoft.com/office/drawing/2015/9/8/chartex" xmlns:cx2="http://schemas.microsoft.com/office/drawing/2015/10/21/chartex" xmlns:cx3="http://schemas.microsoft.com/office/drawing/2016/5/9/chartex" xmlns:cx4="http://schemas.microsoft.com/office/drawing/2016/5/10/chartex" xmlns:cx5="http://schemas.microsoft.com/office/drawing/2016/5/11/chartex" xmlns:cx6="http://schemas.microsoft.com/office/drawing/2016/5/12/chartex" xmlns:cx7="http://schemas.microsoft.com/office/drawing/2016/5/13/chartex" xmlns:cx8="http://schemas.microsoft.com/office/drawing/2016/5/14/chartex" xmlns:mc="http://schemas.openxmlformats.org/markup-compatibility/2006" xmlns:aink="http://schemas.microsoft.com/office/drawing/2016/ink" xmlns:am3d="http://schemas.microsoft.com/office/drawing/2017/model3d" xmlns:o="urn:schemas-microsoft-com:office:office" xmlns:r="http://schemas.openxmlformats.org/officeDocument/2006/relationships" xmlns:m="http://schemas.openxmlformats.org/officeDocument/2006/math" xmlns:v="urn:schemas-microsoft-com:vml" xmlns:wp14="http://schemas.microsoft.com/office/word/2010/wordprocessingDrawing" xmlns:wp="http://schemas.openxmlformats.org/drawingml/2006/wordprocessingDrawing" xmlns:w10="urn:schemas-microsoft-com:office:word" xmlns:w="http://schemas.openxmlformats.org/wordprocessingml/2006/main" xmlns:w14="http://schemas.microsoft.com/office/word/2010/wordml" xmlns:w15="http://schemas.microsoft.com/office/word/2012/wordml" xmlns:w16cid="http://schemas.microsoft.com/office/word/2016/wordml/cid" xmlns:w16se="http://schemas.microsoft.com/office/word/2015/wordml/symex" xmlns:wpg="http://schemas.microsoft.com/office/word/2010/wordprocessingGroup" xmlns:wpi="http://schemas.microsoft.com/office/word/2010/wordprocessingInk" xmlns:wne="http://schemas.microsoft.com/office/word/2006/wordml" xmlns:wps="http://schemas.microsoft.com/office/word/2010/wordprocessingShape" mc:Ignorable="w14 w15 w16se w16cid wp14">
+<w:document xmlns:wpc="http://schemas.microsoft.com/office/word/2010/wordprocessingCanvas" xmlns:mc="http://schemas.openxmlformats.org/markup-compatibility/2006" xmlns:o="urn:schemas-microsoft-com:office:office" xmlns:r="http://schemas.openxmlformats.org/officeDocument/2006/relationships" xmlns:m="http://schemas.openxmlformats.org/officeDocument/2006/math" xmlns:v="urn:schemas-microsoft-com:vml" xmlns:wp14="http://schemas.microsoft.com/office/word/2010/wordprocessingDrawing" xmlns:wp="http://schemas.openxmlformats.org/drawingml/2006/wordprocessingDrawing" xmlns:w10="urn:schemas-microsoft-com:office:word" xmlns:w="http://schemas.openxmlformats.org/wordprocessingml/2006/main" xmlns:w14="http://schemas.microsoft.com/office/word/2010/wordml" xmlns:w15="http://schemas.microsoft.com/office/word/2012/wordml" xmlns:wpg="http://schemas.microsoft.com/office/word/2010/wordprocessingGroup" xmlns:wpi="http://schemas.microsoft.com/office/word/2010/wordprocessingInk" xmlns:wne="http://schemas.microsoft.com/office/word/2006/wordml" xmlns:wps="http://schemas.microsoft.com/office/word/2010/wordprocessingShape" mc:Ignorable="w14 w15 wp14">
   <w:body>
     <w:sdt>
       <w:sdtPr>
@@ -66,7 +66,7 @@
                   </w:tcPr>
                   <w:p>
                     <w:pPr>
-                      <w:pStyle w:val="KhngDncch"/>
+                      <w:pStyle w:val="NoSpacing"/>
                       <w:spacing w:line="360" w:lineRule="auto"/>
                       <w:jc w:val="center"/>
                       <w:rPr>
@@ -137,7 +137,7 @@
                   </w:tcPr>
                   <w:p>
                     <w:pPr>
-                      <w:pStyle w:val="KhngDncch"/>
+                      <w:pStyle w:val="NoSpacing"/>
                       <w:spacing w:line="360" w:lineRule="auto"/>
                       <w:jc w:val="center"/>
                       <w:rPr>
@@ -196,7 +196,7 @@
                   </w:tcPr>
                   <w:p>
                     <w:pPr>
-                      <w:pStyle w:val="KhngDncch"/>
+                      <w:pStyle w:val="NoSpacing"/>
                       <w:spacing w:line="360" w:lineRule="auto"/>
                       <w:jc w:val="center"/>
                       <w:rPr>
@@ -244,7 +244,7 @@
               </w:tcPr>
               <w:p>
                 <w:pPr>
-                  <w:pStyle w:val="KhngDncch"/>
+                  <w:pStyle w:val="NoSpacing"/>
                   <w:spacing w:line="360" w:lineRule="auto"/>
                   <w:jc w:val="center"/>
                   <w:rPr>
@@ -288,7 +288,7 @@
                   </w:tcPr>
                   <w:p>
                     <w:pPr>
-                      <w:pStyle w:val="KhngDncch"/>
+                      <w:pStyle w:val="NoSpacing"/>
                       <w:spacing w:line="360" w:lineRule="auto"/>
                       <w:jc w:val="center"/>
                       <w:rPr>
@@ -365,7 +365,7 @@
                   </w:tcPr>
                   <w:p>
                     <w:pPr>
-                      <w:pStyle w:val="KhngDncch"/>
+                      <w:pStyle w:val="NoSpacing"/>
                       <w:spacing w:line="360" w:lineRule="auto"/>
                       <w:jc w:val="center"/>
                       <w:rPr>
@@ -454,7 +454,7 @@
         </w:p>
         <w:tbl>
           <w:tblPr>
-            <w:tblStyle w:val="LiBang"/>
+            <w:tblStyle w:val="TableGrid"/>
             <w:tblW w:w="0" w:type="auto"/>
             <w:tblInd w:w="360" w:type="dxa"/>
             <w:tblLook w:val="04E0" w:firstRow="1" w:lastRow="1" w:firstColumn="1" w:lastColumn="0" w:noHBand="0" w:noVBand="1"/>
@@ -787,7 +787,7 @@
               </w:tcPr>
               <w:p>
                 <w:pPr>
-                  <w:pStyle w:val="KhngDncch"/>
+                  <w:pStyle w:val="NoSpacing"/>
                   <w:spacing w:line="360" w:lineRule="auto"/>
                   <w:rPr>
                     <w:rFonts w:ascii="Times New Roman" w:hAnsi="Times New Roman" w:cs="Times New Roman"/>
@@ -803,7 +803,7 @@
         </w:tbl>
         <w:tbl>
           <w:tblPr>
-            <w:tblStyle w:val="LiBang"/>
+            <w:tblStyle w:val="TableGrid"/>
             <w:tblW w:w="9198" w:type="dxa"/>
             <w:tblInd w:w="360" w:type="dxa"/>
             <w:tblLook w:val="04A0" w:firstRow="1" w:lastRow="0" w:firstColumn="1" w:lastColumn="0" w:noHBand="0" w:noVBand="1"/>
@@ -1246,7 +1246,7 @@
     </w:p>
     <w:p>
       <w:pPr>
-        <w:pStyle w:val="Chuthich"/>
+        <w:pStyle w:val="Caption"/>
         <w:spacing w:line="360" w:lineRule="auto"/>
         <w:rPr>
           <w:rFonts w:cs="Times New Roman"/>
@@ -1375,7 +1375,7 @@
     </w:p>
     <w:p>
       <w:pPr>
-        <w:pStyle w:val="Chuthich"/>
+        <w:pStyle w:val="Caption"/>
         <w:spacing w:line="360" w:lineRule="auto"/>
         <w:rPr>
           <w:rFonts w:cs="Times New Roman"/>
@@ -1462,10 +1462,10 @@
         </w:rPr>
         <w:lastRenderedPageBreak/>
         <w:drawing>
-          <wp:inline distT="0" distB="0" distL="0" distR="0" wp14:anchorId="44810699" wp14:editId="24E6F13A">
-            <wp:extent cx="5943600" cy="3896360"/>
-            <wp:effectExtent l="0" t="0" r="0" b="8890"/>
-            <wp:docPr id="4" name="Hình ảnh 4" descr="Tạo hình cắt từ Màn hình"/>
+          <wp:inline distT="0" distB="0" distL="0" distR="0" wp14:anchorId="44A052C1" wp14:editId="09A11648">
+            <wp:extent cx="5943600" cy="3688080"/>
+            <wp:effectExtent l="0" t="0" r="0" b="7620"/>
+            <wp:docPr id="4" name="Picture 4"/>
             <wp:cNvGraphicFramePr>
               <a:graphicFrameLocks xmlns:a="http://schemas.openxmlformats.org/drawingml/2006/main" noChangeAspect="1"/>
             </wp:cNvGraphicFramePr>
@@ -1473,17 +1473,11 @@
               <a:graphicData uri="http://schemas.openxmlformats.org/drawingml/2006/picture">
                 <pic:pic xmlns:pic="http://schemas.openxmlformats.org/drawingml/2006/picture">
                   <pic:nvPicPr>
-                    <pic:cNvPr id="4" name="1E4B2D8.tmp"/>
+                    <pic:cNvPr id="1" name=""/>
                     <pic:cNvPicPr/>
                   </pic:nvPicPr>
                   <pic:blipFill>
-                    <a:blip r:embed="rId8">
-                      <a:extLst>
-                        <a:ext uri="{28A0092B-C50C-407E-A947-70E740481C1C}">
-                          <a14:useLocalDpi xmlns:a14="http://schemas.microsoft.com/office/drawing/2010/main" val="0"/>
-                        </a:ext>
-                      </a:extLst>
-                    </a:blip>
+                    <a:blip r:embed="rId8"/>
                     <a:stretch>
                       <a:fillRect/>
                     </a:stretch>
@@ -1491,7 +1485,7 @@
                   <pic:spPr>
                     <a:xfrm>
                       <a:off x="0" y="0"/>
-                      <a:ext cx="5943600" cy="3896360"/>
+                      <a:ext cx="5943600" cy="3688080"/>
                     </a:xfrm>
                     <a:prstGeom prst="rect">
                       <a:avLst/>
@@ -1503,10 +1497,12 @@
           </wp:inline>
         </w:drawing>
       </w:r>
+      <w:bookmarkStart w:id="0" w:name="_GoBack"/>
+      <w:bookmarkEnd w:id="0"/>
     </w:p>
     <w:p>
       <w:pPr>
-        <w:pStyle w:val="Chuthich"/>
+        <w:pStyle w:val="Caption"/>
         <w:spacing w:line="360" w:lineRule="auto"/>
         <w:rPr>
           <w:rFonts w:cs="Times New Roman"/>
@@ -1596,7 +1592,7 @@
     </w:p>
     <w:p>
       <w:pPr>
-        <w:pStyle w:val="Chuthich"/>
+        <w:pStyle w:val="Caption"/>
         <w:spacing w:line="360" w:lineRule="auto"/>
         <w:rPr>
           <w:rFonts w:cs="Times New Roman"/>
@@ -1611,7 +1607,6 @@
           <w:szCs w:val="26"/>
           <w:lang w:val="vi-VN"/>
         </w:rPr>
-        <w:lastRenderedPageBreak/>
         <w:t xml:space="preserve">Hình  </w:t>
       </w:r>
       <w:r>
@@ -2341,8 +2336,16 @@
               <w:rPr>
                 <w:b w:val="0"/>
               </w:rPr>
-              <w:t>Nhập thông tin nhà phân phối để tra cứu như: tên nhà phân phối, địa chỉ, chi nhánh,…</w:t>
-            </w:r>
+              <w:t>Nhập thông tin nhà phân phối để tra cứu như: tên nhà phân phối, địa chỉ, chi nhánh</w:t>
+            </w:r>
+            <w:proofErr w:type="gramStart"/>
+            <w:r>
+              <w:rPr>
+                <w:b w:val="0"/>
+              </w:rPr>
+              <w:t>,…</w:t>
+            </w:r>
+            <w:proofErr w:type="gramEnd"/>
           </w:p>
           <w:p>
             <w:pPr>
@@ -5487,8 +5490,6 @@
               </w:rPr>
               <w:t>Nhân viên</w:t>
             </w:r>
-            <w:bookmarkStart w:id="0" w:name="_GoBack"/>
-            <w:bookmarkEnd w:id="0"/>
             <w:r>
               <w:rPr>
                 <w:b w:val="0"/>
@@ -5930,339 +5931,6 @@
           <w:numId w:val="0"/>
         </w:numPr>
       </w:pPr>
-    </w:p>
-    <w:p>
-      <w:pPr>
-        <w:pStyle w:val="TuNormal"/>
-        <w:numPr>
-          <w:ilvl w:val="0"/>
-          <w:numId w:val="0"/>
-        </w:numPr>
-      </w:pPr>
-      <w:r>
-        <w:t>Use case lập hóa đơn thanh toán</w:t>
-      </w:r>
-    </w:p>
-    <w:tbl>
-      <w:tblPr>
-        <w:tblStyle w:val="PlainTable11"/>
-        <w:tblW w:w="9157" w:type="dxa"/>
-        <w:tblInd w:w="198" w:type="dxa"/>
-        <w:tblLook w:val="04A0" w:firstRow="1" w:lastRow="0" w:firstColumn="1" w:lastColumn="0" w:noHBand="0" w:noVBand="1"/>
-      </w:tblPr>
-      <w:tblGrid>
-        <w:gridCol w:w="1867"/>
-        <w:gridCol w:w="4703"/>
-        <w:gridCol w:w="2587"/>
-      </w:tblGrid>
-      <w:tr>
-        <w:trPr>
-          <w:cnfStyle w:val="100000000000" w:firstRow="1" w:lastRow="0" w:firstColumn="0" w:lastColumn="0" w:oddVBand="0" w:evenVBand="0" w:oddHBand="0" w:evenHBand="0" w:firstRowFirstColumn="0" w:firstRowLastColumn="0" w:lastRowFirstColumn="0" w:lastRowLastColumn="0"/>
-          <w:trHeight w:val="539"/>
-        </w:trPr>
-        <w:tc>
-          <w:tcPr>
-            <w:cnfStyle w:val="001000000000" w:firstRow="0" w:lastRow="0" w:firstColumn="1" w:lastColumn="0" w:oddVBand="0" w:evenVBand="0" w:oddHBand="0" w:evenHBand="0" w:firstRowFirstColumn="0" w:firstRowLastColumn="0" w:lastRowFirstColumn="0" w:lastRowLastColumn="0"/>
-            <w:tcW w:w="1867" w:type="dxa"/>
-            <w:vMerge w:val="restart"/>
-            <w:tcBorders>
-              <w:top w:val="single" w:sz="4" w:space="0" w:color="auto"/>
-              <w:left w:val="single" w:sz="4" w:space="0" w:color="auto"/>
-              <w:bottom w:val="single" w:sz="4" w:space="0" w:color="auto"/>
-              <w:right w:val="single" w:sz="4" w:space="0" w:color="auto"/>
-            </w:tcBorders>
-            <w:shd w:val="clear" w:color="auto" w:fill="BFBFBF" w:themeFill="background1" w:themeFillShade="BF"/>
-          </w:tcPr>
-          <w:p>
-            <w:pPr>
-              <w:pStyle w:val="MyTable1"/>
-            </w:pPr>
-            <w:r>
-              <w:t>Tên Use Case</w:t>
-            </w:r>
-          </w:p>
-        </w:tc>
-        <w:tc>
-          <w:tcPr>
-            <w:tcW w:w="4703" w:type="dxa"/>
-            <w:vMerge w:val="restart"/>
-            <w:tcBorders>
-              <w:top w:val="single" w:sz="4" w:space="0" w:color="auto"/>
-              <w:left w:val="single" w:sz="4" w:space="0" w:color="auto"/>
-              <w:bottom w:val="single" w:sz="4" w:space="0" w:color="auto"/>
-              <w:right w:val="single" w:sz="4" w:space="0" w:color="auto"/>
-            </w:tcBorders>
-            <w:shd w:val="clear" w:color="auto" w:fill="BFBFBF" w:themeFill="background1" w:themeFillShade="BF"/>
-          </w:tcPr>
-          <w:p>
-            <w:pPr>
-              <w:pStyle w:val="MyTable1"/>
-              <w:cnfStyle w:val="100000000000" w:firstRow="1" w:lastRow="0" w:firstColumn="0" w:lastColumn="0" w:oddVBand="0" w:evenVBand="0" w:oddHBand="0" w:evenHBand="0" w:firstRowFirstColumn="0" w:firstRowLastColumn="0" w:lastRowFirstColumn="0" w:lastRowLastColumn="0"/>
-            </w:pPr>
-            <w:r>
-              <w:t>Lập hóa đơn thanh toán</w:t>
-            </w:r>
-          </w:p>
-        </w:tc>
-        <w:tc>
-          <w:tcPr>
-            <w:tcW w:w="2587" w:type="dxa"/>
-            <w:tcBorders>
-              <w:top w:val="single" w:sz="4" w:space="0" w:color="auto"/>
-              <w:left w:val="single" w:sz="4" w:space="0" w:color="auto"/>
-              <w:bottom w:val="single" w:sz="4" w:space="0" w:color="auto"/>
-              <w:right w:val="single" w:sz="4" w:space="0" w:color="auto"/>
-            </w:tcBorders>
-            <w:shd w:val="clear" w:color="auto" w:fill="BFBFBF" w:themeFill="background1" w:themeFillShade="BF"/>
-          </w:tcPr>
-          <w:p>
-            <w:pPr>
-              <w:pStyle w:val="MyTable1"/>
-              <w:cnfStyle w:val="100000000000" w:firstRow="1" w:lastRow="0" w:firstColumn="0" w:lastColumn="0" w:oddVBand="0" w:evenVBand="0" w:oddHBand="0" w:evenHBand="0" w:firstRowFirstColumn="0" w:firstRowLastColumn="0" w:lastRowFirstColumn="0" w:lastRowLastColumn="0"/>
-            </w:pPr>
-            <w:r>
-              <w:t>Mã số: UC</w:t>
-            </w:r>
-            <w:r>
-              <w:t>CN-6</w:t>
-            </w:r>
-          </w:p>
-        </w:tc>
-      </w:tr>
-      <w:tr>
-        <w:trPr>
-          <w:cnfStyle w:val="000000100000" w:firstRow="0" w:lastRow="0" w:firstColumn="0" w:lastColumn="0" w:oddVBand="0" w:evenVBand="0" w:oddHBand="1" w:evenHBand="0" w:firstRowFirstColumn="0" w:firstRowLastColumn="0" w:lastRowFirstColumn="0" w:lastRowLastColumn="0"/>
-          <w:trHeight w:val="699"/>
-        </w:trPr>
-        <w:tc>
-          <w:tcPr>
-            <w:cnfStyle w:val="001000000000" w:firstRow="0" w:lastRow="0" w:firstColumn="1" w:lastColumn="0" w:oddVBand="0" w:evenVBand="0" w:oddHBand="0" w:evenHBand="0" w:firstRowFirstColumn="0" w:firstRowLastColumn="0" w:lastRowFirstColumn="0" w:lastRowLastColumn="0"/>
-            <w:tcW w:w="1867" w:type="dxa"/>
-            <w:vMerge/>
-            <w:tcBorders>
-              <w:top w:val="single" w:sz="4" w:space="0" w:color="auto"/>
-              <w:left w:val="single" w:sz="4" w:space="0" w:color="auto"/>
-              <w:bottom w:val="single" w:sz="4" w:space="0" w:color="auto"/>
-              <w:right w:val="single" w:sz="4" w:space="0" w:color="auto"/>
-            </w:tcBorders>
-            <w:shd w:val="clear" w:color="auto" w:fill="BFBFBF" w:themeFill="background1" w:themeFillShade="BF"/>
-          </w:tcPr>
-          <w:p>
-            <w:pPr>
-              <w:pStyle w:val="MyTable1"/>
-            </w:pPr>
-          </w:p>
-        </w:tc>
-        <w:tc>
-          <w:tcPr>
-            <w:tcW w:w="4703" w:type="dxa"/>
-            <w:vMerge/>
-            <w:tcBorders>
-              <w:top w:val="single" w:sz="4" w:space="0" w:color="auto"/>
-              <w:left w:val="single" w:sz="4" w:space="0" w:color="auto"/>
-              <w:bottom w:val="single" w:sz="4" w:space="0" w:color="auto"/>
-              <w:right w:val="single" w:sz="4" w:space="0" w:color="auto"/>
-            </w:tcBorders>
-            <w:shd w:val="clear" w:color="auto" w:fill="BFBFBF" w:themeFill="background1" w:themeFillShade="BF"/>
-          </w:tcPr>
-          <w:p>
-            <w:pPr>
-              <w:pStyle w:val="MyTable1"/>
-              <w:cnfStyle w:val="000000100000" w:firstRow="0" w:lastRow="0" w:firstColumn="0" w:lastColumn="0" w:oddVBand="0" w:evenVBand="0" w:oddHBand="1" w:evenHBand="0" w:firstRowFirstColumn="0" w:firstRowLastColumn="0" w:lastRowFirstColumn="0" w:lastRowLastColumn="0"/>
-            </w:pPr>
-          </w:p>
-        </w:tc>
-        <w:tc>
-          <w:tcPr>
-            <w:tcW w:w="2587" w:type="dxa"/>
-            <w:tcBorders>
-              <w:top w:val="single" w:sz="4" w:space="0" w:color="auto"/>
-              <w:left w:val="single" w:sz="4" w:space="0" w:color="auto"/>
-              <w:bottom w:val="single" w:sz="4" w:space="0" w:color="auto"/>
-              <w:right w:val="single" w:sz="4" w:space="0" w:color="auto"/>
-            </w:tcBorders>
-            <w:shd w:val="clear" w:color="auto" w:fill="BFBFBF" w:themeFill="background1" w:themeFillShade="BF"/>
-          </w:tcPr>
-          <w:p>
-            <w:pPr>
-              <w:pStyle w:val="MyTable1"/>
-              <w:cnfStyle w:val="000000100000" w:firstRow="0" w:lastRow="0" w:firstColumn="0" w:lastColumn="0" w:oddVBand="0" w:evenVBand="0" w:oddHBand="1" w:evenHBand="0" w:firstRowFirstColumn="0" w:firstRowLastColumn="0" w:lastRowFirstColumn="0" w:lastRowLastColumn="0"/>
-            </w:pPr>
-            <w:r>
-              <w:t>Tham chiếu: [1]</w:t>
-            </w:r>
-            <w:r>
-              <w:t xml:space="preserve"> [HT</w:t>
-            </w:r>
-            <w:r>
-              <w:t>UC</w:t>
-            </w:r>
-            <w:r>
-              <w:t>NV-7]</w:t>
-            </w:r>
-          </w:p>
-        </w:tc>
-      </w:tr>
-      <w:tr>
-        <w:tc>
-          <w:tcPr>
-            <w:cnfStyle w:val="001000000000" w:firstRow="0" w:lastRow="0" w:firstColumn="1" w:lastColumn="0" w:oddVBand="0" w:evenVBand="0" w:oddHBand="0" w:evenHBand="0" w:firstRowFirstColumn="0" w:firstRowLastColumn="0" w:lastRowFirstColumn="0" w:lastRowLastColumn="0"/>
-            <w:tcW w:w="1867" w:type="dxa"/>
-            <w:tcBorders>
-              <w:top w:val="single" w:sz="4" w:space="0" w:color="auto"/>
-            </w:tcBorders>
-          </w:tcPr>
-          <w:p>
-            <w:pPr>
-              <w:pStyle w:val="MyTable1"/>
-            </w:pPr>
-            <w:r>
-              <w:t>Mô tả</w:t>
-            </w:r>
-          </w:p>
-        </w:tc>
-        <w:tc>
-          <w:tcPr>
-            <w:tcW w:w="7290" w:type="dxa"/>
-            <w:gridSpan w:val="2"/>
-            <w:tcBorders>
-              <w:top w:val="single" w:sz="4" w:space="0" w:color="auto"/>
-            </w:tcBorders>
-          </w:tcPr>
-          <w:p>
-            <w:pPr>
-              <w:pStyle w:val="MyTable1"/>
-              <w:cnfStyle w:val="000000000000" w:firstRow="0" w:lastRow="0" w:firstColumn="0" w:lastColumn="0" w:oddVBand="0" w:evenVBand="0" w:oddHBand="0" w:evenHBand="0" w:firstRowFirstColumn="0" w:firstRowLastColumn="0" w:lastRowFirstColumn="0" w:lastRowLastColumn="0"/>
-            </w:pPr>
-            <w:r>
-              <w:t xml:space="preserve">UC bắt đầu </w:t>
-            </w:r>
-            <w:r>
-              <w:t>khi nhân viên thu tiền từ NPP</w:t>
-            </w:r>
-          </w:p>
-        </w:tc>
-      </w:tr>
-      <w:tr>
-        <w:trPr>
-          <w:cnfStyle w:val="000000100000" w:firstRow="0" w:lastRow="0" w:firstColumn="0" w:lastColumn="0" w:oddVBand="0" w:evenVBand="0" w:oddHBand="1" w:evenHBand="0" w:firstRowFirstColumn="0" w:firstRowLastColumn="0" w:lastRowFirstColumn="0" w:lastRowLastColumn="0"/>
-        </w:trPr>
-        <w:tc>
-          <w:tcPr>
-            <w:cnfStyle w:val="001000000000" w:firstRow="0" w:lastRow="0" w:firstColumn="1" w:lastColumn="0" w:oddVBand="0" w:evenVBand="0" w:oddHBand="0" w:evenHBand="0" w:firstRowFirstColumn="0" w:firstRowLastColumn="0" w:lastRowFirstColumn="0" w:lastRowLastColumn="0"/>
-            <w:tcW w:w="1867" w:type="dxa"/>
-          </w:tcPr>
-          <w:p>
-            <w:pPr>
-              <w:pStyle w:val="MyTable1"/>
-            </w:pPr>
-            <w:r>
-              <w:t>Dòng cơ bản</w:t>
-            </w:r>
-          </w:p>
-        </w:tc>
-        <w:tc>
-          <w:tcPr>
-            <w:tcW w:w="7290" w:type="dxa"/>
-            <w:gridSpan w:val="2"/>
-          </w:tcPr>
-          <w:p>
-            <w:pPr>
-              <w:pStyle w:val="TuStyle-Title1"/>
-              <w:numPr>
-                <w:ilvl w:val="0"/>
-                <w:numId w:val="36"/>
-              </w:numPr>
-              <w:cnfStyle w:val="000000100000" w:firstRow="0" w:lastRow="0" w:firstColumn="0" w:lastColumn="0" w:oddVBand="0" w:evenVBand="0" w:oddHBand="1" w:evenHBand="0" w:firstRowFirstColumn="0" w:firstRowLastColumn="0" w:lastRowFirstColumn="0" w:lastRowLastColumn="0"/>
-              <w:rPr>
-                <w:b w:val="0"/>
-              </w:rPr>
-            </w:pPr>
-            <w:r>
-              <w:rPr>
-                <w:b w:val="0"/>
-              </w:rPr>
-              <w:t>Nhân viên chọn chức năng lập hóa đơn</w:t>
-            </w:r>
-          </w:p>
-          <w:p>
-            <w:pPr>
-              <w:pStyle w:val="TuStyle-Title1"/>
-              <w:cnfStyle w:val="000000100000" w:firstRow="0" w:lastRow="0" w:firstColumn="0" w:lastColumn="0" w:oddVBand="0" w:evenVBand="0" w:oddHBand="1" w:evenHBand="0" w:firstRowFirstColumn="0" w:firstRowLastColumn="0" w:lastRowFirstColumn="0" w:lastRowLastColumn="0"/>
-              <w:rPr>
-                <w:b w:val="0"/>
-              </w:rPr>
-            </w:pPr>
-            <w:r>
-              <w:rPr>
-                <w:b w:val="0"/>
-              </w:rPr>
-              <w:t>Nhân viên nhập các thông tin hóa đơn: số tiền thu, nội dung thu (thanh toán công nợ, thanh toán đơn giao hàng…)</w:t>
-            </w:r>
-          </w:p>
-          <w:p>
-            <w:pPr>
-              <w:pStyle w:val="TuStyle-Title1"/>
-              <w:cnfStyle w:val="000000100000" w:firstRow="0" w:lastRow="0" w:firstColumn="0" w:lastColumn="0" w:oddVBand="0" w:evenVBand="0" w:oddHBand="1" w:evenHBand="0" w:firstRowFirstColumn="0" w:firstRowLastColumn="0" w:lastRowFirstColumn="0" w:lastRowLastColumn="0"/>
-              <w:rPr>
-                <w:b w:val="0"/>
-              </w:rPr>
-            </w:pPr>
-            <w:r>
-              <w:rPr>
-                <w:b w:val="0"/>
-              </w:rPr>
-              <w:t>Hệ thống ghi nhận hóa đơn</w:t>
-            </w:r>
-          </w:p>
-        </w:tc>
-      </w:tr>
-      <w:tr>
-        <w:tc>
-          <w:tcPr>
-            <w:cnfStyle w:val="001000000000" w:firstRow="0" w:lastRow="0" w:firstColumn="1" w:lastColumn="0" w:oddVBand="0" w:evenVBand="0" w:oddHBand="0" w:evenHBand="0" w:firstRowFirstColumn="0" w:firstRowLastColumn="0" w:lastRowFirstColumn="0" w:lastRowLastColumn="0"/>
-            <w:tcW w:w="1867" w:type="dxa"/>
-          </w:tcPr>
-          <w:p>
-            <w:pPr>
-              <w:pStyle w:val="MyTable1"/>
-            </w:pPr>
-            <w:r>
-              <w:t>Dòng thay thế</w:t>
-            </w:r>
-          </w:p>
-        </w:tc>
-        <w:tc>
-          <w:tcPr>
-            <w:tcW w:w="7290" w:type="dxa"/>
-            <w:gridSpan w:val="2"/>
-          </w:tcPr>
-          <w:p>
-            <w:pPr>
-              <w:pStyle w:val="MyTable1"/>
-              <w:cnfStyle w:val="000000000000" w:firstRow="0" w:lastRow="0" w:firstColumn="0" w:lastColumn="0" w:oddVBand="0" w:evenVBand="0" w:oddHBand="0" w:evenHBand="0" w:firstRowFirstColumn="0" w:firstRowLastColumn="0" w:lastRowFirstColumn="0" w:lastRowLastColumn="0"/>
-            </w:pPr>
-          </w:p>
-        </w:tc>
-      </w:tr>
-    </w:tbl>
-    <w:p>
-      <w:pPr>
-        <w:pStyle w:val="TuNormal"/>
-        <w:numPr>
-          <w:ilvl w:val="0"/>
-          <w:numId w:val="0"/>
-        </w:numPr>
-      </w:pPr>
-    </w:p>
-    <w:p>
-      <w:pPr>
-        <w:pStyle w:val="TuNormal"/>
-        <w:numPr>
-          <w:ilvl w:val="0"/>
-          <w:numId w:val="0"/>
-        </w:numPr>
-      </w:pPr>
       <w:r>
         <w:t>Use case thanh toán công nợ</w:t>
       </w:r>
@@ -6582,11 +6250,7 @@
               <w:cnfStyle w:val="000000000000" w:firstRow="0" w:lastRow="0" w:firstColumn="0" w:lastColumn="0" w:oddVBand="0" w:evenVBand="0" w:oddHBand="0" w:evenHBand="0" w:firstRowFirstColumn="0" w:firstRowLastColumn="0" w:lastRowFirstColumn="0" w:lastRowLastColumn="0"/>
             </w:pPr>
             <w:r>
-              <w:t xml:space="preserve">Dòng 3: nếu không tìm thấy thông tin về NPP thì hiện thông báo không </w:t>
-            </w:r>
-            <w:r>
-              <w:lastRenderedPageBreak/>
-              <w:t>tìm thấy dữ liệu, bỏ qua bước 4</w:t>
+              <w:t>Dòng 3: nếu không tìm thấy thông tin về NPP thì hiện thông báo không tìm thấy dữ liệu, bỏ qua bước 4</w:t>
             </w:r>
           </w:p>
         </w:tc>
@@ -6957,7 +6621,23 @@
                   </w14:solidFill>
                 </w14:textFill>
               </w:rPr>
-              <w:t>Dòng 2: Nếu tiền nhân viên thu ít hơn tổng tiền trên đơn giao hàng thì thực hiện UCCN “cập nhật công nợ” để ghi thêm phần thiếu vào công nợ của NPP.</w:t>
+              <w:t xml:space="preserve">Dòng 2: Nếu tiền nhân viên thu ít hơn tổng tiền trên đơn giao hàng thì thực hiện UCCN “cập nhật công nợ” để ghi thêm </w:t>
+            </w:r>
+            <w:r>
+              <w:rPr>
+                <w:color w:val="000000"/>
+                <w:sz w:val="28"/>
+                <w:szCs w:val="28"/>
+                <w14:textFill>
+                  <w14:solidFill>
+                    <w14:srgbClr w14:val="000000">
+                      <w14:lumMod w14:val="50000"/>
+                    </w14:srgbClr>
+                  </w14:solidFill>
+                </w14:textFill>
+              </w:rPr>
+              <w:lastRenderedPageBreak/>
+              <w:t>phần thiếu vào công nợ của NPP.</w:t>
             </w:r>
           </w:p>
           <w:p>
@@ -7364,7 +7044,7 @@
 </file>
 
 <file path=word/numbering.xml><?xml version="1.0" encoding="utf-8"?>
-<w:numbering xmlns:wpc="http://schemas.microsoft.com/office/word/2010/wordprocessingCanvas" xmlns:cx="http://schemas.microsoft.com/office/drawing/2014/chartex" xmlns:cx1="http://schemas.microsoft.com/office/drawing/2015/9/8/chartex" xmlns:cx2="http://schemas.microsoft.com/office/drawing/2015/10/21/chartex" xmlns:cx3="http://schemas.microsoft.com/office/drawing/2016/5/9/chartex" xmlns:cx4="http://schemas.microsoft.com/office/drawing/2016/5/10/chartex" xmlns:cx5="http://schemas.microsoft.com/office/drawing/2016/5/11/chartex" xmlns:cx6="http://schemas.microsoft.com/office/drawing/2016/5/12/chartex" xmlns:cx7="http://schemas.microsoft.com/office/drawing/2016/5/13/chartex" xmlns:cx8="http://schemas.microsoft.com/office/drawing/2016/5/14/chartex" xmlns:mc="http://schemas.openxmlformats.org/markup-compatibility/2006" xmlns:aink="http://schemas.microsoft.com/office/drawing/2016/ink" xmlns:am3d="http://schemas.microsoft.com/office/drawing/2017/model3d" xmlns:o="urn:schemas-microsoft-com:office:office" xmlns:r="http://schemas.openxmlformats.org/officeDocument/2006/relationships" xmlns:m="http://schemas.openxmlformats.org/officeDocument/2006/math" xmlns:v="urn:schemas-microsoft-com:vml" xmlns:wp14="http://schemas.microsoft.com/office/word/2010/wordprocessingDrawing" xmlns:wp="http://schemas.openxmlformats.org/drawingml/2006/wordprocessingDrawing" xmlns:w10="urn:schemas-microsoft-com:office:word" xmlns:w="http://schemas.openxmlformats.org/wordprocessingml/2006/main" xmlns:w14="http://schemas.microsoft.com/office/word/2010/wordml" xmlns:w15="http://schemas.microsoft.com/office/word/2012/wordml" xmlns:w16cid="http://schemas.microsoft.com/office/word/2016/wordml/cid" xmlns:w16se="http://schemas.microsoft.com/office/word/2015/wordml/symex" xmlns:wpg="http://schemas.microsoft.com/office/word/2010/wordprocessingGroup" xmlns:wpi="http://schemas.microsoft.com/office/word/2010/wordprocessingInk" xmlns:wne="http://schemas.microsoft.com/office/word/2006/wordml" xmlns:wps="http://schemas.microsoft.com/office/word/2010/wordprocessingShape" mc:Ignorable="w14 w15 w16se w16cid wp14">
+<w:numbering xmlns:wpc="http://schemas.microsoft.com/office/word/2010/wordprocessingCanvas" xmlns:mc="http://schemas.openxmlformats.org/markup-compatibility/2006" xmlns:o="urn:schemas-microsoft-com:office:office" xmlns:r="http://schemas.openxmlformats.org/officeDocument/2006/relationships" xmlns:m="http://schemas.openxmlformats.org/officeDocument/2006/math" xmlns:v="urn:schemas-microsoft-com:vml" xmlns:wp14="http://schemas.microsoft.com/office/word/2010/wordprocessingDrawing" xmlns:wp="http://schemas.openxmlformats.org/drawingml/2006/wordprocessingDrawing" xmlns:w10="urn:schemas-microsoft-com:office:word" xmlns:w="http://schemas.openxmlformats.org/wordprocessingml/2006/main" xmlns:w14="http://schemas.microsoft.com/office/word/2010/wordml" xmlns:w15="http://schemas.microsoft.com/office/word/2012/wordml" xmlns:wpg="http://schemas.microsoft.com/office/word/2010/wordprocessingGroup" xmlns:wpi="http://schemas.microsoft.com/office/word/2010/wordprocessingInk" xmlns:wne="http://schemas.microsoft.com/office/word/2006/wordml" xmlns:wps="http://schemas.microsoft.com/office/word/2010/wordprocessingShape" mc:Ignorable="w14 w15 wp14">
   <w:abstractNum w:abstractNumId="0" w15:restartNumberingAfterBreak="0">
     <w:nsid w:val="03A213BE"/>
     <w:multiLevelType w:val="hybridMultilevel"/>
@@ -7484,7 +7164,7 @@
     <w:lvl w:ilvl="0">
       <w:start w:val="1"/>
       <w:numFmt w:val="upperRoman"/>
-      <w:pStyle w:val="u1"/>
+      <w:pStyle w:val="Heading1"/>
       <w:lvlText w:val="Article %1."/>
       <w:lvlJc w:val="left"/>
       <w:pPr>
@@ -7494,7 +7174,7 @@
     <w:lvl w:ilvl="1">
       <w:start w:val="1"/>
       <w:numFmt w:val="decimalZero"/>
-      <w:pStyle w:val="u2"/>
+      <w:pStyle w:val="Heading2"/>
       <w:isLgl/>
       <w:lvlText w:val="Section %1.%2"/>
       <w:lvlJc w:val="left"/>
@@ -7505,7 +7185,7 @@
     <w:lvl w:ilvl="2">
       <w:start w:val="1"/>
       <w:numFmt w:val="lowerLetter"/>
-      <w:pStyle w:val="u3"/>
+      <w:pStyle w:val="Heading3"/>
       <w:lvlText w:val="(%3)"/>
       <w:lvlJc w:val="left"/>
       <w:pPr>
@@ -7515,7 +7195,7 @@
     <w:lvl w:ilvl="3">
       <w:start w:val="1"/>
       <w:numFmt w:val="lowerRoman"/>
-      <w:pStyle w:val="u4"/>
+      <w:pStyle w:val="Heading4"/>
       <w:lvlText w:val="(%4)"/>
       <w:lvlJc w:val="right"/>
       <w:pPr>
@@ -7525,7 +7205,7 @@
     <w:lvl w:ilvl="4">
       <w:start w:val="1"/>
       <w:numFmt w:val="decimal"/>
-      <w:pStyle w:val="u5"/>
+      <w:pStyle w:val="Heading5"/>
       <w:lvlText w:val="%5)"/>
       <w:lvlJc w:val="left"/>
       <w:pPr>
@@ -7535,7 +7215,7 @@
     <w:lvl w:ilvl="5">
       <w:start w:val="1"/>
       <w:numFmt w:val="lowerLetter"/>
-      <w:pStyle w:val="u6"/>
+      <w:pStyle w:val="Heading6"/>
       <w:lvlText w:val="%6)"/>
       <w:lvlJc w:val="left"/>
       <w:pPr>
@@ -7545,7 +7225,7 @@
     <w:lvl w:ilvl="6">
       <w:start w:val="1"/>
       <w:numFmt w:val="lowerRoman"/>
-      <w:pStyle w:val="u7"/>
+      <w:pStyle w:val="Heading7"/>
       <w:lvlText w:val="%7)"/>
       <w:lvlJc w:val="right"/>
       <w:pPr>
@@ -7555,7 +7235,7 @@
     <w:lvl w:ilvl="7">
       <w:start w:val="1"/>
       <w:numFmt w:val="lowerLetter"/>
-      <w:pStyle w:val="u8"/>
+      <w:pStyle w:val="Heading8"/>
       <w:lvlText w:val="%8."/>
       <w:lvlJc w:val="left"/>
       <w:pPr>
@@ -7565,7 +7245,7 @@
     <w:lvl w:ilvl="8">
       <w:start w:val="1"/>
       <w:numFmt w:val="lowerRoman"/>
-      <w:pStyle w:val="u9"/>
+      <w:pStyle w:val="Heading9"/>
       <w:lvlText w:val="%9."/>
       <w:lvlJc w:val="right"/>
       <w:pPr>
@@ -10159,7 +9839,7 @@
 </file>
 
 <file path=word/styles.xml><?xml version="1.0" encoding="utf-8"?>
-<w:styles xmlns:mc="http://schemas.openxmlformats.org/markup-compatibility/2006" xmlns:r="http://schemas.openxmlformats.org/officeDocument/2006/relationships" xmlns:w="http://schemas.openxmlformats.org/wordprocessingml/2006/main" xmlns:w14="http://schemas.microsoft.com/office/word/2010/wordml" xmlns:w15="http://schemas.microsoft.com/office/word/2012/wordml" xmlns:w16cid="http://schemas.microsoft.com/office/word/2016/wordml/cid" xmlns:w16se="http://schemas.microsoft.com/office/word/2015/wordml/symex" mc:Ignorable="w14 w15 w16se w16cid">
+<w:styles xmlns:mc="http://schemas.openxmlformats.org/markup-compatibility/2006" xmlns:r="http://schemas.openxmlformats.org/officeDocument/2006/relationships" xmlns:w="http://schemas.openxmlformats.org/wordprocessingml/2006/main" xmlns:w14="http://schemas.microsoft.com/office/word/2010/wordml" xmlns:w15="http://schemas.microsoft.com/office/word/2012/wordml" mc:Ignorable="w14 w15">
   <w:docDefaults>
     <w:rPrDefault>
       <w:rPr>
@@ -10176,7 +9856,7 @@
       </w:pPr>
     </w:pPrDefault>
   </w:docDefaults>
-  <w:latentStyles w:defLockedState="0" w:defUIPriority="99" w:defSemiHidden="0" w:defUnhideWhenUsed="0" w:defQFormat="0" w:count="375">
+  <w:latentStyles w:defLockedState="0" w:defUIPriority="99" w:defSemiHidden="0" w:defUnhideWhenUsed="0" w:defQFormat="0" w:count="371">
     <w:lsdException w:name="Normal" w:uiPriority="0" w:qFormat="1"/>
     <w:lsdException w:name="heading 1" w:uiPriority="9" w:qFormat="1"/>
     <w:lsdException w:name="heading 2" w:semiHidden="1" w:uiPriority="9" w:unhideWhenUsed="1" w:qFormat="1"/>
@@ -10548,20 +10228,16 @@
     <w:lsdException w:name="List Table 5 Dark Accent 6" w:uiPriority="50"/>
     <w:lsdException w:name="List Table 6 Colorful Accent 6" w:uiPriority="51"/>
     <w:lsdException w:name="List Table 7 Colorful Accent 6" w:uiPriority="52"/>
-    <w:lsdException w:name="Mention" w:semiHidden="1" w:unhideWhenUsed="1"/>
-    <w:lsdException w:name="Smart Hyperlink" w:semiHidden="1" w:unhideWhenUsed="1"/>
-    <w:lsdException w:name="Hashtag" w:semiHidden="1" w:unhideWhenUsed="1"/>
-    <w:lsdException w:name="Unresolved Mention" w:semiHidden="1" w:unhideWhenUsed="1"/>
   </w:latentStyles>
-  <w:style w:type="paragraph" w:default="1" w:styleId="Binhthng">
+  <w:style w:type="paragraph" w:default="1" w:styleId="Normal">
     <w:name w:val="Normal"/>
     <w:qFormat/>
   </w:style>
-  <w:style w:type="paragraph" w:styleId="u1">
+  <w:style w:type="paragraph" w:styleId="Heading1">
     <w:name w:val="heading 1"/>
-    <w:basedOn w:val="Binhthng"/>
-    <w:next w:val="Binhthng"/>
-    <w:link w:val="u1Char"/>
+    <w:basedOn w:val="Normal"/>
+    <w:next w:val="Normal"/>
+    <w:link w:val="Heading1Char"/>
     <w:uiPriority w:val="9"/>
     <w:qFormat/>
     <w:rsid w:val="00A854C4"/>
@@ -10583,11 +10259,11 @@
       <w:szCs w:val="28"/>
     </w:rPr>
   </w:style>
-  <w:style w:type="paragraph" w:styleId="u2">
+  <w:style w:type="paragraph" w:styleId="Heading2">
     <w:name w:val="heading 2"/>
-    <w:basedOn w:val="Binhthng"/>
-    <w:next w:val="Binhthng"/>
-    <w:link w:val="u2Char"/>
+    <w:basedOn w:val="Normal"/>
+    <w:next w:val="Normal"/>
+    <w:link w:val="Heading2Char"/>
     <w:uiPriority w:val="9"/>
     <w:unhideWhenUsed/>
     <w:qFormat/>
@@ -10611,11 +10287,11 @@
       <w:szCs w:val="26"/>
     </w:rPr>
   </w:style>
-  <w:style w:type="paragraph" w:styleId="u3">
+  <w:style w:type="paragraph" w:styleId="Heading3">
     <w:name w:val="heading 3"/>
-    <w:basedOn w:val="Binhthng"/>
-    <w:next w:val="Binhthng"/>
-    <w:link w:val="u3Char"/>
+    <w:basedOn w:val="Normal"/>
+    <w:next w:val="Normal"/>
+    <w:link w:val="Heading3Char"/>
     <w:uiPriority w:val="9"/>
     <w:semiHidden/>
     <w:unhideWhenUsed/>
@@ -10638,11 +10314,11 @@
       <w:color w:val="4F81BD" w:themeColor="accent1"/>
     </w:rPr>
   </w:style>
-  <w:style w:type="paragraph" w:styleId="u4">
+  <w:style w:type="paragraph" w:styleId="Heading4">
     <w:name w:val="heading 4"/>
-    <w:basedOn w:val="Binhthng"/>
-    <w:next w:val="Binhthng"/>
-    <w:link w:val="u4Char"/>
+    <w:basedOn w:val="Normal"/>
+    <w:next w:val="Normal"/>
+    <w:link w:val="Heading4Char"/>
     <w:uiPriority w:val="9"/>
     <w:semiHidden/>
     <w:unhideWhenUsed/>
@@ -10667,11 +10343,11 @@
       <w:color w:val="4F81BD" w:themeColor="accent1"/>
     </w:rPr>
   </w:style>
-  <w:style w:type="paragraph" w:styleId="u5">
+  <w:style w:type="paragraph" w:styleId="Heading5">
     <w:name w:val="heading 5"/>
-    <w:basedOn w:val="Binhthng"/>
-    <w:next w:val="Binhthng"/>
-    <w:link w:val="u5Char"/>
+    <w:basedOn w:val="Normal"/>
+    <w:next w:val="Normal"/>
+    <w:link w:val="Heading5Char"/>
     <w:uiPriority w:val="9"/>
     <w:semiHidden/>
     <w:unhideWhenUsed/>
@@ -10692,11 +10368,11 @@
       <w:color w:val="243F60" w:themeColor="accent1" w:themeShade="7F"/>
     </w:rPr>
   </w:style>
-  <w:style w:type="paragraph" w:styleId="u6">
+  <w:style w:type="paragraph" w:styleId="Heading6">
     <w:name w:val="heading 6"/>
-    <w:basedOn w:val="Binhthng"/>
-    <w:next w:val="Binhthng"/>
-    <w:link w:val="u6Char"/>
+    <w:basedOn w:val="Normal"/>
+    <w:next w:val="Normal"/>
+    <w:link w:val="Heading6Char"/>
     <w:uiPriority w:val="9"/>
     <w:semiHidden/>
     <w:unhideWhenUsed/>
@@ -10719,11 +10395,11 @@
       <w:color w:val="243F60" w:themeColor="accent1" w:themeShade="7F"/>
     </w:rPr>
   </w:style>
-  <w:style w:type="paragraph" w:styleId="u7">
+  <w:style w:type="paragraph" w:styleId="Heading7">
     <w:name w:val="heading 7"/>
-    <w:basedOn w:val="Binhthng"/>
-    <w:next w:val="Binhthng"/>
-    <w:link w:val="u7Char"/>
+    <w:basedOn w:val="Normal"/>
+    <w:next w:val="Normal"/>
+    <w:link w:val="Heading7Char"/>
     <w:uiPriority w:val="9"/>
     <w:semiHidden/>
     <w:unhideWhenUsed/>
@@ -10746,11 +10422,11 @@
       <w:color w:val="404040" w:themeColor="text1" w:themeTint="BF"/>
     </w:rPr>
   </w:style>
-  <w:style w:type="paragraph" w:styleId="u8">
+  <w:style w:type="paragraph" w:styleId="Heading8">
     <w:name w:val="heading 8"/>
-    <w:basedOn w:val="Binhthng"/>
-    <w:next w:val="Binhthng"/>
-    <w:link w:val="u8Char"/>
+    <w:basedOn w:val="Normal"/>
+    <w:next w:val="Normal"/>
+    <w:link w:val="Heading8Char"/>
     <w:uiPriority w:val="9"/>
     <w:semiHidden/>
     <w:unhideWhenUsed/>
@@ -10773,11 +10449,11 @@
       <w:szCs w:val="20"/>
     </w:rPr>
   </w:style>
-  <w:style w:type="paragraph" w:styleId="u9">
+  <w:style w:type="paragraph" w:styleId="Heading9">
     <w:name w:val="heading 9"/>
-    <w:basedOn w:val="Binhthng"/>
-    <w:next w:val="Binhthng"/>
-    <w:link w:val="u9Char"/>
+    <w:basedOn w:val="Normal"/>
+    <w:next w:val="Normal"/>
+    <w:link w:val="Heading9Char"/>
     <w:uiPriority w:val="9"/>
     <w:semiHidden/>
     <w:unhideWhenUsed/>
@@ -10802,13 +10478,13 @@
       <w:szCs w:val="20"/>
     </w:rPr>
   </w:style>
-  <w:style w:type="character" w:default="1" w:styleId="Phngmcinhcuaoanvn">
+  <w:style w:type="character" w:default="1" w:styleId="DefaultParagraphFont">
     <w:name w:val="Default Paragraph Font"/>
     <w:uiPriority w:val="1"/>
     <w:semiHidden/>
     <w:unhideWhenUsed/>
   </w:style>
-  <w:style w:type="table" w:default="1" w:styleId="BangThngthng">
+  <w:style w:type="table" w:default="1" w:styleId="TableNormal">
     <w:name w:val="Normal Table"/>
     <w:uiPriority w:val="99"/>
     <w:semiHidden/>
@@ -10823,17 +10499,17 @@
       </w:tblCellMar>
     </w:tblPr>
   </w:style>
-  <w:style w:type="numbering" w:default="1" w:styleId="Khngco">
+  <w:style w:type="numbering" w:default="1" w:styleId="NoList">
     <w:name w:val="No List"/>
     <w:uiPriority w:val="99"/>
     <w:semiHidden/>
     <w:unhideWhenUsed/>
   </w:style>
-  <w:style w:type="paragraph" w:styleId="Tiu">
+  <w:style w:type="paragraph" w:styleId="Title">
     <w:name w:val="Title"/>
-    <w:basedOn w:val="Binhthng"/>
-    <w:next w:val="Binhthng"/>
-    <w:link w:val="TiuChar"/>
+    <w:basedOn w:val="Normal"/>
+    <w:next w:val="Normal"/>
+    <w:link w:val="TitleChar"/>
     <w:uiPriority w:val="10"/>
     <w:qFormat/>
     <w:rsid w:val="00AF7766"/>
@@ -10854,10 +10530,10 @@
       <w:lang w:eastAsia="ja-JP"/>
     </w:rPr>
   </w:style>
-  <w:style w:type="character" w:customStyle="1" w:styleId="TiuChar">
-    <w:name w:val="Tiêu đề Char"/>
-    <w:basedOn w:val="Phngmcinhcuaoanvn"/>
-    <w:link w:val="Tiu"/>
+  <w:style w:type="character" w:customStyle="1" w:styleId="TitleChar">
+    <w:name w:val="Title Char"/>
+    <w:basedOn w:val="DefaultParagraphFont"/>
+    <w:link w:val="Title"/>
     <w:uiPriority w:val="10"/>
     <w:rsid w:val="00AF7766"/>
     <w:rPr>
@@ -10870,11 +10546,11 @@
       <w:lang w:eastAsia="ja-JP"/>
     </w:rPr>
   </w:style>
-  <w:style w:type="paragraph" w:styleId="Tiuphu">
+  <w:style w:type="paragraph" w:styleId="Subtitle">
     <w:name w:val="Subtitle"/>
-    <w:basedOn w:val="Binhthng"/>
-    <w:next w:val="Binhthng"/>
-    <w:link w:val="TiuphuChar"/>
+    <w:basedOn w:val="Normal"/>
+    <w:next w:val="Normal"/>
+    <w:link w:val="SubtitleChar"/>
     <w:uiPriority w:val="11"/>
     <w:qFormat/>
     <w:rsid w:val="00AF7766"/>
@@ -10895,10 +10571,10 @@
       <w:lang w:eastAsia="ja-JP"/>
     </w:rPr>
   </w:style>
-  <w:style w:type="character" w:customStyle="1" w:styleId="TiuphuChar">
-    <w:name w:val="Tiêu đề phụ Char"/>
-    <w:basedOn w:val="Phngmcinhcuaoanvn"/>
-    <w:link w:val="Tiuphu"/>
+  <w:style w:type="character" w:customStyle="1" w:styleId="SubtitleChar">
+    <w:name w:val="Subtitle Char"/>
+    <w:basedOn w:val="DefaultParagraphFont"/>
+    <w:link w:val="Subtitle"/>
     <w:uiPriority w:val="11"/>
     <w:rsid w:val="00AF7766"/>
     <w:rPr>
@@ -10912,10 +10588,10 @@
       <w:lang w:eastAsia="ja-JP"/>
     </w:rPr>
   </w:style>
-  <w:style w:type="paragraph" w:styleId="Bongchuthich">
+  <w:style w:type="paragraph" w:styleId="BalloonText">
     <w:name w:val="Balloon Text"/>
-    <w:basedOn w:val="Binhthng"/>
-    <w:link w:val="BongchuthichChar"/>
+    <w:basedOn w:val="Normal"/>
+    <w:link w:val="BalloonTextChar"/>
     <w:uiPriority w:val="99"/>
     <w:semiHidden/>
     <w:unhideWhenUsed/>
@@ -10929,10 +10605,10 @@
       <w:szCs w:val="16"/>
     </w:rPr>
   </w:style>
-  <w:style w:type="character" w:customStyle="1" w:styleId="BongchuthichChar">
-    <w:name w:val="Bóng chú thích Char"/>
-    <w:basedOn w:val="Phngmcinhcuaoanvn"/>
-    <w:link w:val="Bongchuthich"/>
+  <w:style w:type="character" w:customStyle="1" w:styleId="BalloonTextChar">
+    <w:name w:val="Balloon Text Char"/>
+    <w:basedOn w:val="DefaultParagraphFont"/>
+    <w:link w:val="BalloonText"/>
     <w:uiPriority w:val="99"/>
     <w:semiHidden/>
     <w:rsid w:val="00AF7766"/>
@@ -10942,9 +10618,9 @@
       <w:szCs w:val="16"/>
     </w:rPr>
   </w:style>
-  <w:style w:type="paragraph" w:styleId="KhngDncch">
+  <w:style w:type="paragraph" w:styleId="NoSpacing">
     <w:name w:val="No Spacing"/>
-    <w:link w:val="KhngDncchChar"/>
+    <w:link w:val="NoSpacingChar"/>
     <w:uiPriority w:val="1"/>
     <w:qFormat/>
     <w:rsid w:val="00990E65"/>
@@ -10956,10 +10632,10 @@
       <w:lang w:eastAsia="ja-JP"/>
     </w:rPr>
   </w:style>
-  <w:style w:type="character" w:customStyle="1" w:styleId="KhngDncchChar">
-    <w:name w:val="Không Dãn cách Char"/>
-    <w:basedOn w:val="Phngmcinhcuaoanvn"/>
-    <w:link w:val="KhngDncch"/>
+  <w:style w:type="character" w:customStyle="1" w:styleId="NoSpacingChar">
+    <w:name w:val="No Spacing Char"/>
+    <w:basedOn w:val="DefaultParagraphFont"/>
+    <w:link w:val="NoSpacing"/>
     <w:uiPriority w:val="1"/>
     <w:rsid w:val="00990E65"/>
     <w:rPr>
@@ -10967,10 +10643,10 @@
       <w:lang w:eastAsia="ja-JP"/>
     </w:rPr>
   </w:style>
-  <w:style w:type="paragraph" w:styleId="oancuaDanhsach">
+  <w:style w:type="paragraph" w:styleId="ListParagraph">
     <w:name w:val="List Paragraph"/>
-    <w:basedOn w:val="Binhthng"/>
-    <w:link w:val="oancuaDanhsachChar"/>
+    <w:basedOn w:val="Normal"/>
+    <w:link w:val="ListParagraphChar"/>
     <w:uiPriority w:val="34"/>
     <w:qFormat/>
     <w:rsid w:val="00990E65"/>
@@ -10981,7 +10657,7 @@
   </w:style>
   <w:style w:type="paragraph" w:customStyle="1" w:styleId="Title1">
     <w:name w:val="Title 1"/>
-    <w:basedOn w:val="oancuaDanhsach"/>
+    <w:basedOn w:val="ListParagraph"/>
     <w:link w:val="Title1Char"/>
     <w:autoRedefine/>
     <w:rsid w:val="008F333B"/>
@@ -11000,7 +10676,7 @@
   </w:style>
   <w:style w:type="paragraph" w:customStyle="1" w:styleId="Paragrap">
     <w:name w:val="Paragrap"/>
-    <w:basedOn w:val="Binhthng"/>
+    <w:basedOn w:val="Normal"/>
     <w:link w:val="ParagrapChar"/>
     <w:qFormat/>
     <w:rsid w:val="00990E65"/>
@@ -11015,16 +10691,16 @@
       <w:szCs w:val="26"/>
     </w:rPr>
   </w:style>
-  <w:style w:type="character" w:customStyle="1" w:styleId="oancuaDanhsachChar">
-    <w:name w:val="Đoạn của Danh sách Char"/>
-    <w:basedOn w:val="Phngmcinhcuaoanvn"/>
-    <w:link w:val="oancuaDanhsach"/>
+  <w:style w:type="character" w:customStyle="1" w:styleId="ListParagraphChar">
+    <w:name w:val="List Paragraph Char"/>
+    <w:basedOn w:val="DefaultParagraphFont"/>
+    <w:link w:val="ListParagraph"/>
     <w:uiPriority w:val="34"/>
     <w:rsid w:val="00990E65"/>
   </w:style>
   <w:style w:type="character" w:customStyle="1" w:styleId="Title1Char">
     <w:name w:val="Title 1 Char"/>
-    <w:basedOn w:val="oancuaDanhsachChar"/>
+    <w:basedOn w:val="ListParagraphChar"/>
     <w:link w:val="Title1"/>
     <w:rsid w:val="008F333B"/>
     <w:rPr>
@@ -11035,9 +10711,9 @@
       <w:szCs w:val="28"/>
     </w:rPr>
   </w:style>
-  <w:style w:type="table" w:styleId="LiBang">
+  <w:style w:type="table" w:styleId="TableGrid">
     <w:name w:val="Table Grid"/>
-    <w:basedOn w:val="BangThngthng"/>
+    <w:basedOn w:val="TableNormal"/>
     <w:uiPriority w:val="59"/>
     <w:rsid w:val="003141E2"/>
     <w:pPr>
@@ -11056,7 +10732,7 @@
   </w:style>
   <w:style w:type="character" w:customStyle="1" w:styleId="ParagrapChar">
     <w:name w:val="Paragrap Char"/>
-    <w:basedOn w:val="Phngmcinhcuaoanvn"/>
+    <w:basedOn w:val="DefaultParagraphFont"/>
     <w:link w:val="Paragrap"/>
     <w:rsid w:val="00990E65"/>
     <w:rPr>
@@ -11128,10 +10804,10 @@
       <w:szCs w:val="24"/>
     </w:rPr>
   </w:style>
-  <w:style w:type="character" w:customStyle="1" w:styleId="u1Char">
-    <w:name w:val="Đầu đề 1 Char"/>
-    <w:basedOn w:val="Phngmcinhcuaoanvn"/>
-    <w:link w:val="u1"/>
+  <w:style w:type="character" w:customStyle="1" w:styleId="Heading1Char">
+    <w:name w:val="Heading 1 Char"/>
+    <w:basedOn w:val="DefaultParagraphFont"/>
+    <w:link w:val="Heading1"/>
     <w:uiPriority w:val="9"/>
     <w:rsid w:val="00A854C4"/>
     <w:rPr>
@@ -11154,10 +10830,10 @@
       <w:szCs w:val="26"/>
     </w:rPr>
   </w:style>
-  <w:style w:type="character" w:customStyle="1" w:styleId="u2Char">
-    <w:name w:val="Đầu đề 2 Char"/>
-    <w:basedOn w:val="Phngmcinhcuaoanvn"/>
-    <w:link w:val="u2"/>
+  <w:style w:type="character" w:customStyle="1" w:styleId="Heading2Char">
+    <w:name w:val="Heading 2 Char"/>
+    <w:basedOn w:val="DefaultParagraphFont"/>
+    <w:link w:val="Heading2"/>
     <w:uiPriority w:val="9"/>
     <w:rsid w:val="00715417"/>
     <w:rPr>
@@ -11169,10 +10845,10 @@
       <w:szCs w:val="26"/>
     </w:rPr>
   </w:style>
-  <w:style w:type="character" w:customStyle="1" w:styleId="u3Char">
-    <w:name w:val="Đầu đề 3 Char"/>
-    <w:basedOn w:val="Phngmcinhcuaoanvn"/>
-    <w:link w:val="u3"/>
+  <w:style w:type="character" w:customStyle="1" w:styleId="Heading3Char">
+    <w:name w:val="Heading 3 Char"/>
+    <w:basedOn w:val="DefaultParagraphFont"/>
+    <w:link w:val="Heading3"/>
     <w:uiPriority w:val="9"/>
     <w:semiHidden/>
     <w:rsid w:val="00715417"/>
@@ -11183,10 +10859,10 @@
       <w:color w:val="4F81BD" w:themeColor="accent1"/>
     </w:rPr>
   </w:style>
-  <w:style w:type="character" w:customStyle="1" w:styleId="u4Char">
-    <w:name w:val="Đầu đề 4 Char"/>
-    <w:basedOn w:val="Phngmcinhcuaoanvn"/>
-    <w:link w:val="u4"/>
+  <w:style w:type="character" w:customStyle="1" w:styleId="Heading4Char">
+    <w:name w:val="Heading 4 Char"/>
+    <w:basedOn w:val="DefaultParagraphFont"/>
+    <w:link w:val="Heading4"/>
     <w:uiPriority w:val="9"/>
     <w:semiHidden/>
     <w:rsid w:val="00715417"/>
@@ -11199,10 +10875,10 @@
       <w:color w:val="4F81BD" w:themeColor="accent1"/>
     </w:rPr>
   </w:style>
-  <w:style w:type="character" w:customStyle="1" w:styleId="u5Char">
-    <w:name w:val="Đầu đề 5 Char"/>
-    <w:basedOn w:val="Phngmcinhcuaoanvn"/>
-    <w:link w:val="u5"/>
+  <w:style w:type="character" w:customStyle="1" w:styleId="Heading5Char">
+    <w:name w:val="Heading 5 Char"/>
+    <w:basedOn w:val="DefaultParagraphFont"/>
+    <w:link w:val="Heading5"/>
     <w:uiPriority w:val="9"/>
     <w:semiHidden/>
     <w:rsid w:val="00715417"/>
@@ -11211,10 +10887,10 @@
       <w:color w:val="243F60" w:themeColor="accent1" w:themeShade="7F"/>
     </w:rPr>
   </w:style>
-  <w:style w:type="character" w:customStyle="1" w:styleId="u6Char">
-    <w:name w:val="Đầu đề 6 Char"/>
-    <w:basedOn w:val="Phngmcinhcuaoanvn"/>
-    <w:link w:val="u6"/>
+  <w:style w:type="character" w:customStyle="1" w:styleId="Heading6Char">
+    <w:name w:val="Heading 6 Char"/>
+    <w:basedOn w:val="DefaultParagraphFont"/>
+    <w:link w:val="Heading6"/>
     <w:uiPriority w:val="9"/>
     <w:semiHidden/>
     <w:rsid w:val="00715417"/>
@@ -11225,10 +10901,10 @@
       <w:color w:val="243F60" w:themeColor="accent1" w:themeShade="7F"/>
     </w:rPr>
   </w:style>
-  <w:style w:type="character" w:customStyle="1" w:styleId="u7Char">
-    <w:name w:val="Đầu đề 7 Char"/>
-    <w:basedOn w:val="Phngmcinhcuaoanvn"/>
-    <w:link w:val="u7"/>
+  <w:style w:type="character" w:customStyle="1" w:styleId="Heading7Char">
+    <w:name w:val="Heading 7 Char"/>
+    <w:basedOn w:val="DefaultParagraphFont"/>
+    <w:link w:val="Heading7"/>
     <w:uiPriority w:val="9"/>
     <w:semiHidden/>
     <w:rsid w:val="00715417"/>
@@ -11239,10 +10915,10 @@
       <w:color w:val="404040" w:themeColor="text1" w:themeTint="BF"/>
     </w:rPr>
   </w:style>
-  <w:style w:type="character" w:customStyle="1" w:styleId="u8Char">
-    <w:name w:val="Đầu đề 8 Char"/>
-    <w:basedOn w:val="Phngmcinhcuaoanvn"/>
-    <w:link w:val="u8"/>
+  <w:style w:type="character" w:customStyle="1" w:styleId="Heading8Char">
+    <w:name w:val="Heading 8 Char"/>
+    <w:basedOn w:val="DefaultParagraphFont"/>
+    <w:link w:val="Heading8"/>
     <w:uiPriority w:val="9"/>
     <w:semiHidden/>
     <w:rsid w:val="00715417"/>
@@ -11253,10 +10929,10 @@
       <w:szCs w:val="20"/>
     </w:rPr>
   </w:style>
-  <w:style w:type="character" w:customStyle="1" w:styleId="u9Char">
-    <w:name w:val="Đầu đề 9 Char"/>
-    <w:basedOn w:val="Phngmcinhcuaoanvn"/>
-    <w:link w:val="u9"/>
+  <w:style w:type="character" w:customStyle="1" w:styleId="Heading9Char">
+    <w:name w:val="Heading 9 Char"/>
+    <w:basedOn w:val="DefaultParagraphFont"/>
+    <w:link w:val="Heading9"/>
     <w:uiPriority w:val="9"/>
     <w:semiHidden/>
     <w:rsid w:val="00715417"/>
@@ -11271,7 +10947,7 @@
   </w:style>
   <w:style w:type="paragraph" w:customStyle="1" w:styleId="Title12">
     <w:name w:val="Title 1.2"/>
-    <w:basedOn w:val="u2"/>
+    <w:basedOn w:val="Heading2"/>
     <w:link w:val="Title12Char"/>
     <w:rsid w:val="00715417"/>
     <w:pPr>
@@ -11298,7 +10974,7 @@
   </w:style>
   <w:style w:type="character" w:customStyle="1" w:styleId="Title12Char">
     <w:name w:val="Title 1.2 Char"/>
-    <w:basedOn w:val="u2Char"/>
+    <w:basedOn w:val="Heading2Char"/>
     <w:link w:val="Title12"/>
     <w:rsid w:val="00715417"/>
     <w:rPr>
@@ -11351,7 +11027,7 @@
   </w:style>
   <w:style w:type="paragraph" w:customStyle="1" w:styleId="TuStyle-Title1">
     <w:name w:val="Tu Style - Title 1"/>
-    <w:basedOn w:val="oancuaDanhsach"/>
+    <w:basedOn w:val="ListParagraph"/>
     <w:link w:val="TuStyle-Title1Char"/>
     <w:qFormat/>
     <w:rsid w:val="004E1149"/>
@@ -11407,7 +11083,7 @@
   </w:style>
   <w:style w:type="character" w:customStyle="1" w:styleId="TuStyle-Title1Char">
     <w:name w:val="Tu Style - Title 1 Char"/>
-    <w:basedOn w:val="oancuaDanhsachChar"/>
+    <w:basedOn w:val="ListParagraphChar"/>
     <w:link w:val="TuStyle-Title1"/>
     <w:rsid w:val="004E1149"/>
     <w:rPr>
@@ -11425,10 +11101,10 @@
       </w14:textFill>
     </w:rPr>
   </w:style>
-  <w:style w:type="paragraph" w:styleId="uMucluc">
+  <w:style w:type="paragraph" w:styleId="TOCHeading">
     <w:name w:val="TOC Heading"/>
-    <w:basedOn w:val="u1"/>
-    <w:next w:val="Binhthng"/>
+    <w:basedOn w:val="Heading1"/>
+    <w:next w:val="Normal"/>
     <w:uiPriority w:val="39"/>
     <w:semiHidden/>
     <w:unhideWhenUsed/>
@@ -11464,10 +11140,10 @@
       </w14:textFill>
     </w:rPr>
   </w:style>
-  <w:style w:type="paragraph" w:styleId="Mucluc1">
+  <w:style w:type="paragraph" w:styleId="TOC1">
     <w:name w:val="toc 1"/>
-    <w:basedOn w:val="Binhthng"/>
-    <w:next w:val="Binhthng"/>
+    <w:basedOn w:val="Normal"/>
+    <w:next w:val="Normal"/>
     <w:autoRedefine/>
     <w:uiPriority w:val="39"/>
     <w:unhideWhenUsed/>
@@ -11485,10 +11161,10 @@
       <w:szCs w:val="24"/>
     </w:rPr>
   </w:style>
-  <w:style w:type="paragraph" w:styleId="Mucluc2">
+  <w:style w:type="paragraph" w:styleId="TOC2">
     <w:name w:val="toc 2"/>
-    <w:basedOn w:val="Binhthng"/>
-    <w:next w:val="Binhthng"/>
+    <w:basedOn w:val="Normal"/>
+    <w:next w:val="Normal"/>
     <w:autoRedefine/>
     <w:uiPriority w:val="39"/>
     <w:unhideWhenUsed/>
@@ -11505,10 +11181,10 @@
       <w:szCs w:val="20"/>
     </w:rPr>
   </w:style>
-  <w:style w:type="paragraph" w:styleId="Mucluc3">
+  <w:style w:type="paragraph" w:styleId="TOC3">
     <w:name w:val="toc 3"/>
-    <w:basedOn w:val="Binhthng"/>
-    <w:next w:val="Binhthng"/>
+    <w:basedOn w:val="Normal"/>
+    <w:next w:val="Normal"/>
     <w:autoRedefine/>
     <w:uiPriority w:val="39"/>
     <w:unhideWhenUsed/>
@@ -11523,10 +11199,10 @@
       <w:szCs w:val="20"/>
     </w:rPr>
   </w:style>
-  <w:style w:type="paragraph" w:styleId="Mucluc4">
+  <w:style w:type="paragraph" w:styleId="TOC4">
     <w:name w:val="toc 4"/>
-    <w:basedOn w:val="Binhthng"/>
-    <w:next w:val="Binhthng"/>
+    <w:basedOn w:val="Normal"/>
+    <w:next w:val="Normal"/>
     <w:autoRedefine/>
     <w:uiPriority w:val="39"/>
     <w:unhideWhenUsed/>
@@ -11541,10 +11217,10 @@
       <w:szCs w:val="20"/>
     </w:rPr>
   </w:style>
-  <w:style w:type="paragraph" w:styleId="Mucluc5">
+  <w:style w:type="paragraph" w:styleId="TOC5">
     <w:name w:val="toc 5"/>
-    <w:basedOn w:val="Binhthng"/>
-    <w:next w:val="Binhthng"/>
+    <w:basedOn w:val="Normal"/>
+    <w:next w:val="Normal"/>
     <w:autoRedefine/>
     <w:uiPriority w:val="39"/>
     <w:unhideWhenUsed/>
@@ -11559,10 +11235,10 @@
       <w:szCs w:val="20"/>
     </w:rPr>
   </w:style>
-  <w:style w:type="paragraph" w:styleId="Mucluc6">
+  <w:style w:type="paragraph" w:styleId="TOC6">
     <w:name w:val="toc 6"/>
-    <w:basedOn w:val="Binhthng"/>
-    <w:next w:val="Binhthng"/>
+    <w:basedOn w:val="Normal"/>
+    <w:next w:val="Normal"/>
     <w:autoRedefine/>
     <w:uiPriority w:val="39"/>
     <w:unhideWhenUsed/>
@@ -11577,10 +11253,10 @@
       <w:szCs w:val="20"/>
     </w:rPr>
   </w:style>
-  <w:style w:type="paragraph" w:styleId="Mucluc7">
+  <w:style w:type="paragraph" w:styleId="TOC7">
     <w:name w:val="toc 7"/>
-    <w:basedOn w:val="Binhthng"/>
-    <w:next w:val="Binhthng"/>
+    <w:basedOn w:val="Normal"/>
+    <w:next w:val="Normal"/>
     <w:autoRedefine/>
     <w:uiPriority w:val="39"/>
     <w:unhideWhenUsed/>
@@ -11595,10 +11271,10 @@
       <w:szCs w:val="20"/>
     </w:rPr>
   </w:style>
-  <w:style w:type="paragraph" w:styleId="Mucluc8">
+  <w:style w:type="paragraph" w:styleId="TOC8">
     <w:name w:val="toc 8"/>
-    <w:basedOn w:val="Binhthng"/>
-    <w:next w:val="Binhthng"/>
+    <w:basedOn w:val="Normal"/>
+    <w:next w:val="Normal"/>
     <w:autoRedefine/>
     <w:uiPriority w:val="39"/>
     <w:unhideWhenUsed/>
@@ -11613,10 +11289,10 @@
       <w:szCs w:val="20"/>
     </w:rPr>
   </w:style>
-  <w:style w:type="paragraph" w:styleId="Mucluc9">
+  <w:style w:type="paragraph" w:styleId="TOC9">
     <w:name w:val="toc 9"/>
-    <w:basedOn w:val="Binhthng"/>
-    <w:next w:val="Binhthng"/>
+    <w:basedOn w:val="Normal"/>
+    <w:next w:val="Normal"/>
     <w:autoRedefine/>
     <w:uiPriority w:val="39"/>
     <w:unhideWhenUsed/>
@@ -11633,7 +11309,7 @@
   </w:style>
   <w:style w:type="table" w:customStyle="1" w:styleId="PlainTable11">
     <w:name w:val="Plain Table 11"/>
-    <w:basedOn w:val="BangThngthng"/>
+    <w:basedOn w:val="TableNormal"/>
     <w:uiPriority w:val="41"/>
     <w:rsid w:val="00545225"/>
     <w:pPr>
@@ -11700,10 +11376,10 @@
       </w:tcPr>
     </w:tblStylePr>
   </w:style>
-  <w:style w:type="paragraph" w:styleId="Chuthich">
+  <w:style w:type="paragraph" w:styleId="Caption">
     <w:name w:val="caption"/>
-    <w:basedOn w:val="Binhthng"/>
-    <w:next w:val="Binhthng"/>
+    <w:basedOn w:val="Normal"/>
+    <w:next w:val="Normal"/>
     <w:uiPriority w:val="35"/>
     <w:unhideWhenUsed/>
     <w:qFormat/>
@@ -12033,7 +11709,7 @@
 </file>
 
 <file path=customXml/itemProps2.xml><?xml version="1.0" encoding="utf-8"?>
-<ds:datastoreItem xmlns:ds="http://schemas.openxmlformats.org/officeDocument/2006/customXml" ds:itemID="{BBDA512B-709A-4568-9AC8-1CC2A2DE14CD}">
+<ds:datastoreItem xmlns:ds="http://schemas.openxmlformats.org/officeDocument/2006/customXml" ds:itemID="{7E2B4BA4-44FB-4BC7-AED1-E4252527CABF}">
   <ds:schemaRefs>
     <ds:schemaRef ds:uri="http://schemas.openxmlformats.org/officeDocument/2006/bibliography"/>
   </ds:schemaRefs>

</xml_diff>

<commit_message>
update kết hợp UC 10 vào UC 8-9
</commit_message>
<xml_diff>
--- a/BaoCao/FRA/[FRA][Team3]QuanLiNPP.docx
+++ b/BaoCao/FRA/[FRA][Team3]QuanLiNPP.docx
@@ -1497,8 +1497,6 @@
           </wp:inline>
         </w:drawing>
       </w:r>
-      <w:bookmarkStart w:id="0" w:name="_GoBack"/>
-      <w:bookmarkEnd w:id="0"/>
     </w:p>
     <w:p>
       <w:pPr>
@@ -1554,10 +1552,10 @@
           <w:noProof/>
         </w:rPr>
         <w:drawing>
-          <wp:inline distT="0" distB="0" distL="0" distR="0" wp14:anchorId="2B213116" wp14:editId="3ABB8C14">
-            <wp:extent cx="5609524" cy="3600000"/>
-            <wp:effectExtent l="0" t="0" r="0" b="635"/>
-            <wp:docPr id="3" name="Picture 3"/>
+          <wp:inline distT="0" distB="0" distL="0" distR="0" wp14:anchorId="0134D7B7" wp14:editId="5225631F">
+            <wp:extent cx="5943600" cy="3642995"/>
+            <wp:effectExtent l="0" t="0" r="0" b="0"/>
+            <wp:docPr id="2" name="Picture 2"/>
             <wp:cNvGraphicFramePr>
               <a:graphicFrameLocks xmlns:a="http://schemas.openxmlformats.org/drawingml/2006/main" noChangeAspect="1"/>
             </wp:cNvGraphicFramePr>
@@ -1577,7 +1575,7 @@
                   <pic:spPr>
                     <a:xfrm>
                       <a:off x="0" y="0"/>
-                      <a:ext cx="5609524" cy="3600000"/>
+                      <a:ext cx="5943600" cy="3642995"/>
                     </a:xfrm>
                     <a:prstGeom prst="rect">
                       <a:avLst/>
@@ -1607,6 +1605,7 @@
           <w:szCs w:val="26"/>
           <w:lang w:val="vi-VN"/>
         </w:rPr>
+        <w:lastRenderedPageBreak/>
         <w:t xml:space="preserve">Hình  </w:t>
       </w:r>
       <w:r>
@@ -3116,6 +3115,432 @@
       <w:pPr>
         <w:pStyle w:val="TuNormal"/>
         <w:numPr>
+          <w:ilvl w:val="2"/>
+          <w:numId w:val="17"/>
+        </w:numPr>
+        <w:spacing w:line="360" w:lineRule="auto"/>
+        <w:rPr>
+          <w:noProof/>
+          <w:lang w:val="vi-VN"/>
+        </w:rPr>
+      </w:pPr>
+      <w:r>
+        <w:rPr>
+          <w:noProof/>
+          <w:lang w:val="vi-VN"/>
+        </w:rPr>
+        <w:t>Use case Thống kê doanh thu</w:t>
+      </w:r>
+    </w:p>
+    <w:tbl>
+      <w:tblPr>
+        <w:tblStyle w:val="TableGrid"/>
+        <w:tblW w:w="0" w:type="auto"/>
+        <w:tblInd w:w="198" w:type="dxa"/>
+        <w:tblLook w:val="04A0" w:firstRow="1" w:lastRow="0" w:firstColumn="1" w:lastColumn="0" w:noHBand="0" w:noVBand="1"/>
+      </w:tblPr>
+      <w:tblGrid>
+        <w:gridCol w:w="1890"/>
+        <w:gridCol w:w="4770"/>
+        <w:gridCol w:w="2718"/>
+      </w:tblGrid>
+      <w:tr>
+        <w:trPr>
+          <w:trHeight w:val="278"/>
+        </w:trPr>
+        <w:tc>
+          <w:tcPr>
+            <w:tcW w:w="1890" w:type="dxa"/>
+            <w:vMerge w:val="restart"/>
+            <w:shd w:val="clear" w:color="auto" w:fill="BFBFBF" w:themeFill="background1" w:themeFillShade="BF"/>
+            <w:vAlign w:val="center"/>
+          </w:tcPr>
+          <w:p>
+            <w:pPr>
+              <w:pStyle w:val="MyTable1"/>
+              <w:spacing w:line="360" w:lineRule="auto"/>
+              <w:rPr>
+                <w:b/>
+                <w:noProof/>
+                <w:sz w:val="26"/>
+                <w:szCs w:val="26"/>
+                <w:lang w:val="vi-VN"/>
+              </w:rPr>
+            </w:pPr>
+            <w:r>
+              <w:rPr>
+                <w:b/>
+                <w:noProof/>
+                <w:sz w:val="26"/>
+                <w:szCs w:val="26"/>
+                <w:lang w:val="vi-VN"/>
+              </w:rPr>
+              <w:t>Tên Use Case</w:t>
+            </w:r>
+          </w:p>
+        </w:tc>
+        <w:tc>
+          <w:tcPr>
+            <w:tcW w:w="4770" w:type="dxa"/>
+            <w:vMerge w:val="restart"/>
+            <w:shd w:val="clear" w:color="auto" w:fill="BFBFBF" w:themeFill="background1" w:themeFillShade="BF"/>
+            <w:vAlign w:val="center"/>
+          </w:tcPr>
+          <w:p>
+            <w:pPr>
+              <w:pStyle w:val="TuNormal"/>
+              <w:numPr>
+                <w:ilvl w:val="0"/>
+                <w:numId w:val="0"/>
+              </w:numPr>
+              <w:spacing w:line="360" w:lineRule="auto"/>
+              <w:rPr>
+                <w:b/>
+                <w:noProof/>
+                <w:lang w:val="vi-VN"/>
+              </w:rPr>
+            </w:pPr>
+            <w:r>
+              <w:rPr>
+                <w:b/>
+                <w:noProof/>
+                <w:lang w:val="vi-VN"/>
+              </w:rPr>
+              <w:t>Thống kê doanh thu</w:t>
+            </w:r>
+          </w:p>
+        </w:tc>
+        <w:tc>
+          <w:tcPr>
+            <w:tcW w:w="2718" w:type="dxa"/>
+            <w:shd w:val="clear" w:color="auto" w:fill="BFBFBF" w:themeFill="background1" w:themeFillShade="BF"/>
+            <w:vAlign w:val="center"/>
+          </w:tcPr>
+          <w:p>
+            <w:pPr>
+              <w:pStyle w:val="MyTable1"/>
+              <w:spacing w:line="360" w:lineRule="auto"/>
+              <w:rPr>
+                <w:b/>
+                <w:noProof/>
+                <w:sz w:val="26"/>
+                <w:szCs w:val="26"/>
+                <w:lang w:val="vi-VN"/>
+              </w:rPr>
+            </w:pPr>
+            <w:r>
+              <w:rPr>
+                <w:b/>
+                <w:noProof/>
+                <w:sz w:val="26"/>
+                <w:szCs w:val="26"/>
+                <w:lang w:val="vi-VN"/>
+              </w:rPr>
+              <w:t>Mã số: UCCN-1</w:t>
+            </w:r>
+          </w:p>
+        </w:tc>
+      </w:tr>
+      <w:tr>
+        <w:trPr>
+          <w:trHeight w:val="277"/>
+        </w:trPr>
+        <w:tc>
+          <w:tcPr>
+            <w:tcW w:w="1890" w:type="dxa"/>
+            <w:vMerge/>
+            <w:shd w:val="clear" w:color="auto" w:fill="BFBFBF" w:themeFill="background1" w:themeFillShade="BF"/>
+            <w:vAlign w:val="center"/>
+          </w:tcPr>
+          <w:p>
+            <w:pPr>
+              <w:pStyle w:val="MyTable1"/>
+              <w:spacing w:line="360" w:lineRule="auto"/>
+              <w:rPr>
+                <w:b/>
+                <w:noProof/>
+                <w:sz w:val="26"/>
+                <w:szCs w:val="26"/>
+                <w:lang w:val="vi-VN"/>
+              </w:rPr>
+            </w:pPr>
+          </w:p>
+        </w:tc>
+        <w:tc>
+          <w:tcPr>
+            <w:tcW w:w="4770" w:type="dxa"/>
+            <w:vMerge/>
+            <w:shd w:val="clear" w:color="auto" w:fill="BFBFBF" w:themeFill="background1" w:themeFillShade="BF"/>
+            <w:vAlign w:val="center"/>
+          </w:tcPr>
+          <w:p>
+            <w:pPr>
+              <w:pStyle w:val="MyTable1"/>
+              <w:spacing w:line="360" w:lineRule="auto"/>
+              <w:rPr>
+                <w:noProof/>
+                <w:sz w:val="26"/>
+                <w:szCs w:val="26"/>
+                <w:lang w:val="vi-VN"/>
+              </w:rPr>
+            </w:pPr>
+          </w:p>
+        </w:tc>
+        <w:tc>
+          <w:tcPr>
+            <w:tcW w:w="2718" w:type="dxa"/>
+            <w:shd w:val="clear" w:color="auto" w:fill="BFBFBF" w:themeFill="background1" w:themeFillShade="BF"/>
+            <w:vAlign w:val="center"/>
+          </w:tcPr>
+          <w:p>
+            <w:pPr>
+              <w:pStyle w:val="MyTable1"/>
+              <w:spacing w:line="360" w:lineRule="auto"/>
+              <w:rPr>
+                <w:noProof/>
+                <w:sz w:val="26"/>
+                <w:szCs w:val="26"/>
+                <w:lang w:val="vi-VN"/>
+              </w:rPr>
+            </w:pPr>
+            <w:r>
+              <w:rPr>
+                <w:noProof/>
+                <w:sz w:val="26"/>
+                <w:szCs w:val="26"/>
+                <w:lang w:val="vi-VN"/>
+              </w:rPr>
+              <w:t xml:space="preserve">Tham chiếu: </w:t>
+            </w:r>
+            <w:r>
+              <w:rPr>
+                <w:noProof/>
+                <w:sz w:val="26"/>
+                <w:szCs w:val="26"/>
+                <w:lang w:val="vi-VN"/>
+              </w:rPr>
+              <w:t>[SRS-1.1] [HTUCNV-1]</w:t>
+            </w:r>
+          </w:p>
+        </w:tc>
+      </w:tr>
+      <w:tr>
+        <w:tc>
+          <w:tcPr>
+            <w:tcW w:w="1890" w:type="dxa"/>
+            <w:vAlign w:val="center"/>
+          </w:tcPr>
+          <w:p>
+            <w:pPr>
+              <w:pStyle w:val="MyTable1"/>
+              <w:spacing w:line="360" w:lineRule="auto"/>
+              <w:rPr>
+                <w:b/>
+                <w:noProof/>
+                <w:sz w:val="26"/>
+                <w:szCs w:val="26"/>
+                <w:lang w:val="vi-VN"/>
+              </w:rPr>
+            </w:pPr>
+            <w:r>
+              <w:rPr>
+                <w:b/>
+                <w:noProof/>
+                <w:sz w:val="26"/>
+                <w:szCs w:val="26"/>
+                <w:lang w:val="vi-VN"/>
+              </w:rPr>
+              <w:t>Mô tả</w:t>
+            </w:r>
+          </w:p>
+        </w:tc>
+        <w:tc>
+          <w:tcPr>
+            <w:tcW w:w="7488" w:type="dxa"/>
+            <w:gridSpan w:val="2"/>
+            <w:vAlign w:val="center"/>
+          </w:tcPr>
+          <w:p>
+            <w:pPr>
+              <w:pStyle w:val="TuNormal"/>
+              <w:numPr>
+                <w:ilvl w:val="0"/>
+                <w:numId w:val="0"/>
+              </w:numPr>
+              <w:spacing w:line="360" w:lineRule="auto"/>
+              <w:rPr>
+                <w:noProof/>
+              </w:rPr>
+            </w:pPr>
+            <w:r>
+              <w:rPr>
+                <w:noProof/>
+              </w:rPr>
+              <w:t>Use case bắt đầu khi giám đốc hoặc nhân viên kinh doanh muốn thực hiên thống kê doanh thu</w:t>
+            </w:r>
+          </w:p>
+        </w:tc>
+      </w:tr>
+      <w:tr>
+        <w:tc>
+          <w:tcPr>
+            <w:tcW w:w="1890" w:type="dxa"/>
+            <w:vAlign w:val="center"/>
+          </w:tcPr>
+          <w:p>
+            <w:pPr>
+              <w:pStyle w:val="MyTable1"/>
+              <w:spacing w:line="360" w:lineRule="auto"/>
+              <w:rPr>
+                <w:b/>
+                <w:noProof/>
+                <w:sz w:val="26"/>
+                <w:szCs w:val="26"/>
+                <w:lang w:val="vi-VN"/>
+              </w:rPr>
+            </w:pPr>
+            <w:r>
+              <w:rPr>
+                <w:b/>
+                <w:noProof/>
+                <w:sz w:val="26"/>
+                <w:szCs w:val="26"/>
+                <w:lang w:val="vi-VN"/>
+              </w:rPr>
+              <w:t>Dòng cơ bản</w:t>
+            </w:r>
+          </w:p>
+        </w:tc>
+        <w:tc>
+          <w:tcPr>
+            <w:tcW w:w="7488" w:type="dxa"/>
+            <w:gridSpan w:val="2"/>
+            <w:vAlign w:val="center"/>
+          </w:tcPr>
+          <w:p>
+            <w:pPr>
+              <w:pStyle w:val="TuNormal"/>
+              <w:numPr>
+                <w:ilvl w:val="6"/>
+                <w:numId w:val="17"/>
+              </w:numPr>
+              <w:spacing w:line="360" w:lineRule="auto"/>
+              <w:ind w:left="256" w:hanging="306"/>
+              <w:rPr>
+                <w:noProof/>
+              </w:rPr>
+            </w:pPr>
+            <w:r>
+              <w:rPr>
+                <w:noProof/>
+              </w:rPr>
+              <w:t xml:space="preserve"> Giám đốc / nhân viên kinh doanh chọn chức năng thống kê doanh thu và cung cấp thông tin về 2 mốc thời gian cần thống kê</w:t>
+            </w:r>
+          </w:p>
+          <w:p>
+            <w:pPr>
+              <w:pStyle w:val="TuNormal"/>
+              <w:numPr>
+                <w:ilvl w:val="6"/>
+                <w:numId w:val="17"/>
+              </w:numPr>
+              <w:spacing w:line="360" w:lineRule="auto"/>
+              <w:ind w:left="256" w:hanging="306"/>
+              <w:rPr>
+                <w:noProof/>
+              </w:rPr>
+            </w:pPr>
+            <w:r>
+              <w:rPr>
+                <w:noProof/>
+              </w:rPr>
+              <w:t>Hệ thống kiểm tra thông tin về mốc thời gian được chọn</w:t>
+            </w:r>
+          </w:p>
+          <w:p>
+            <w:pPr>
+              <w:pStyle w:val="TuNormal"/>
+              <w:numPr>
+                <w:ilvl w:val="6"/>
+                <w:numId w:val="17"/>
+              </w:numPr>
+              <w:spacing w:line="360" w:lineRule="auto"/>
+              <w:ind w:left="256" w:hanging="306"/>
+              <w:rPr>
+                <w:noProof/>
+              </w:rPr>
+            </w:pPr>
+            <w:r>
+              <w:rPr>
+                <w:noProof/>
+              </w:rPr>
+              <w:t>Hệ thống hiển thị tổng số sản phẩm, tổng tiền, biểu đồ dữ liệu thỏa yêu cầu</w:t>
+            </w:r>
+          </w:p>
+        </w:tc>
+      </w:tr>
+      <w:tr>
+        <w:tc>
+          <w:tcPr>
+            <w:tcW w:w="1890" w:type="dxa"/>
+            <w:vAlign w:val="center"/>
+          </w:tcPr>
+          <w:p>
+            <w:pPr>
+              <w:pStyle w:val="MyTable1"/>
+              <w:spacing w:line="360" w:lineRule="auto"/>
+              <w:rPr>
+                <w:b/>
+                <w:noProof/>
+                <w:sz w:val="26"/>
+                <w:szCs w:val="26"/>
+                <w:lang w:val="vi-VN"/>
+              </w:rPr>
+            </w:pPr>
+            <w:r>
+              <w:rPr>
+                <w:b/>
+                <w:noProof/>
+                <w:sz w:val="26"/>
+                <w:szCs w:val="26"/>
+                <w:lang w:val="vi-VN"/>
+              </w:rPr>
+              <w:t>Dòng thay thế</w:t>
+            </w:r>
+          </w:p>
+        </w:tc>
+        <w:tc>
+          <w:tcPr>
+            <w:tcW w:w="7488" w:type="dxa"/>
+            <w:gridSpan w:val="2"/>
+            <w:vAlign w:val="center"/>
+          </w:tcPr>
+          <w:p>
+            <w:pPr>
+              <w:pStyle w:val="TuNormal"/>
+              <w:numPr>
+                <w:ilvl w:val="0"/>
+                <w:numId w:val="0"/>
+              </w:numPr>
+              <w:spacing w:line="360" w:lineRule="auto"/>
+              <w:rPr>
+                <w:noProof/>
+              </w:rPr>
+            </w:pPr>
+            <w:r>
+              <w:rPr>
+                <w:noProof/>
+              </w:rPr>
+              <w:t>Tại bước 2, nếu thời gian mốc thời gian không hợp lệ ( không tồn tại) thì hệ thống hiển thị thông báo, thời gian không hợp lệ.</w:t>
+            </w:r>
+          </w:p>
+        </w:tc>
+      </w:tr>
+    </w:tbl>
+    <w:p>
+      <w:pPr>
+        <w:pStyle w:val="TuNormal"/>
+        <w:numPr>
           <w:ilvl w:val="0"/>
           <w:numId w:val="0"/>
         </w:numPr>
@@ -3125,6 +3550,8 @@
           <w:lang w:val="vi-VN"/>
         </w:rPr>
       </w:pPr>
+      <w:bookmarkStart w:id="0" w:name="_GoBack"/>
+      <w:bookmarkEnd w:id="0"/>
     </w:p>
     <w:p>
       <w:pPr>
@@ -3137,6 +3564,7 @@
         <w:rPr>
           <w:sz w:val="28"/>
         </w:rPr>
+        <w:lastRenderedPageBreak/>
         <w:t>Báo cáo kinh doanh của NPP</w:t>
       </w:r>
     </w:p>
@@ -3465,7 +3893,6 @@
               <w:rPr>
                 <w:b w:val="0"/>
               </w:rPr>
-              <w:lastRenderedPageBreak/>
               <w:t>Chọn phân nhóm NPP</w:t>
             </w:r>
           </w:p>
@@ -3557,7 +3984,6 @@
               <w:pStyle w:val="MyTable1"/>
             </w:pPr>
             <w:r>
-              <w:lastRenderedPageBreak/>
               <w:t>Dòng thay thế</w:t>
             </w:r>
           </w:p>
@@ -3825,6 +4251,7 @@
               <w:pStyle w:val="MyTable1"/>
             </w:pPr>
             <w:r>
+              <w:lastRenderedPageBreak/>
               <w:t>Dòng cơ bản</w:t>
             </w:r>
           </w:p>
@@ -4082,7 +4509,6 @@
         <w:ind w:left="1296" w:hanging="576"/>
       </w:pPr>
       <w:r>
-        <w:lastRenderedPageBreak/>
         <w:t>User case tra cứu công nợ</w:t>
       </w:r>
     </w:p>
@@ -4980,7 +5406,6 @@
               <w:pStyle w:val="MyTable1"/>
             </w:pPr>
             <w:r>
-              <w:lastRenderedPageBreak/>
               <w:t>Mô tả</w:t>
             </w:r>
           </w:p>
@@ -5412,6 +5837,7 @@
               <w:rPr>
                 <w:b w:val="0"/>
               </w:rPr>
+              <w:lastRenderedPageBreak/>
               <w:t>Hệ thống hiện danh sách các đơn giao hàng chưa kiểm kê</w:t>
             </w:r>
           </w:p>
@@ -5516,6 +5942,7 @@
               <w:pStyle w:val="MyTable1"/>
             </w:pPr>
             <w:r>
+              <w:lastRenderedPageBreak/>
               <w:t>Dòng thay thế</w:t>
             </w:r>
           </w:p>
@@ -5772,7 +6199,6 @@
               <w:pStyle w:val="MyTable1"/>
             </w:pPr>
             <w:r>
-              <w:lastRenderedPageBreak/>
               <w:t>Dòng cơ bản</w:t>
             </w:r>
           </w:p>
@@ -6235,6 +6661,7 @@
               <w:pStyle w:val="MyTable1"/>
             </w:pPr>
             <w:r>
+              <w:lastRenderedPageBreak/>
               <w:t>Dòng thay thế</w:t>
             </w:r>
           </w:p>
@@ -6621,23 +7048,7 @@
                   </w14:solidFill>
                 </w14:textFill>
               </w:rPr>
-              <w:t xml:space="preserve">Dòng 2: Nếu tiền nhân viên thu ít hơn tổng tiền trên đơn giao hàng thì thực hiện UCCN “cập nhật công nợ” để ghi thêm </w:t>
-            </w:r>
-            <w:r>
-              <w:rPr>
-                <w:color w:val="000000"/>
-                <w:sz w:val="28"/>
-                <w:szCs w:val="28"/>
-                <w14:textFill>
-                  <w14:solidFill>
-                    <w14:srgbClr w14:val="000000">
-                      <w14:lumMod w14:val="50000"/>
-                    </w14:srgbClr>
-                  </w14:solidFill>
-                </w14:textFill>
-              </w:rPr>
-              <w:lastRenderedPageBreak/>
-              <w:t>phần thiếu vào công nợ của NPP.</w:t>
+              <w:t>Dòng 2: Nếu tiền nhân viên thu ít hơn tổng tiền trên đơn giao hàng thì thực hiện UCCN “cập nhật công nợ” để ghi thêm phần thiếu vào công nợ của NPP.</w:t>
             </w:r>
           </w:p>
           <w:p>
@@ -11709,7 +12120,7 @@
 </file>
 
 <file path=customXml/itemProps2.xml><?xml version="1.0" encoding="utf-8"?>
-<ds:datastoreItem xmlns:ds="http://schemas.openxmlformats.org/officeDocument/2006/customXml" ds:itemID="{7E2B4BA4-44FB-4BC7-AED1-E4252527CABF}">
+<ds:datastoreItem xmlns:ds="http://schemas.openxmlformats.org/officeDocument/2006/customXml" ds:itemID="{8446C11A-CAB4-4E7F-BB46-818B667521CF}">
   <ds:schemaRefs>
     <ds:schemaRef ds:uri="http://schemas.openxmlformats.org/officeDocument/2006/bibliography"/>
   </ds:schemaRefs>

</xml_diff>

<commit_message>
update đặc tả UCCN quản lý giao hàng trong [FRA][Team3]QuanLiNPP.docx
</commit_message>
<xml_diff>
--- a/BaoCao/FRA/[FRA][Team3]QuanLiNPP.docx
+++ b/BaoCao/FRA/[FRA][Team3]QuanLiNPP.docx
@@ -1,6 +1,6 @@
 
 <file path=word/document.xml><?xml version="1.0" encoding="utf-8"?>
-<w:document xmlns:wpc="http://schemas.microsoft.com/office/word/2010/wordprocessingCanvas" xmlns:mc="http://schemas.openxmlformats.org/markup-compatibility/2006" xmlns:o="urn:schemas-microsoft-com:office:office" xmlns:r="http://schemas.openxmlformats.org/officeDocument/2006/relationships" xmlns:m="http://schemas.openxmlformats.org/officeDocument/2006/math" xmlns:v="urn:schemas-microsoft-com:vml" xmlns:wp14="http://schemas.microsoft.com/office/word/2010/wordprocessingDrawing" xmlns:wp="http://schemas.openxmlformats.org/drawingml/2006/wordprocessingDrawing" xmlns:w10="urn:schemas-microsoft-com:office:word" xmlns:w="http://schemas.openxmlformats.org/wordprocessingml/2006/main" xmlns:w14="http://schemas.microsoft.com/office/word/2010/wordml" xmlns:w15="http://schemas.microsoft.com/office/word/2012/wordml" xmlns:wpg="http://schemas.microsoft.com/office/word/2010/wordprocessingGroup" xmlns:wpi="http://schemas.microsoft.com/office/word/2010/wordprocessingInk" xmlns:wne="http://schemas.microsoft.com/office/word/2006/wordml" xmlns:wps="http://schemas.microsoft.com/office/word/2010/wordprocessingShape" mc:Ignorable="w14 w15 wp14">
+<w:document xmlns:wpc="http://schemas.microsoft.com/office/word/2010/wordprocessingCanvas" xmlns:cx="http://schemas.microsoft.com/office/drawing/2014/chartex" xmlns:cx1="http://schemas.microsoft.com/office/drawing/2015/9/8/chartex" xmlns:cx2="http://schemas.microsoft.com/office/drawing/2015/10/21/chartex" xmlns:cx3="http://schemas.microsoft.com/office/drawing/2016/5/9/chartex" xmlns:cx4="http://schemas.microsoft.com/office/drawing/2016/5/10/chartex" xmlns:cx5="http://schemas.microsoft.com/office/drawing/2016/5/11/chartex" xmlns:cx6="http://schemas.microsoft.com/office/drawing/2016/5/12/chartex" xmlns:cx7="http://schemas.microsoft.com/office/drawing/2016/5/13/chartex" xmlns:cx8="http://schemas.microsoft.com/office/drawing/2016/5/14/chartex" xmlns:mc="http://schemas.openxmlformats.org/markup-compatibility/2006" xmlns:aink="http://schemas.microsoft.com/office/drawing/2016/ink" xmlns:am3d="http://schemas.microsoft.com/office/drawing/2017/model3d" xmlns:o="urn:schemas-microsoft-com:office:office" xmlns:r="http://schemas.openxmlformats.org/officeDocument/2006/relationships" xmlns:m="http://schemas.openxmlformats.org/officeDocument/2006/math" xmlns:v="urn:schemas-microsoft-com:vml" xmlns:wp14="http://schemas.microsoft.com/office/word/2010/wordprocessingDrawing" xmlns:wp="http://schemas.openxmlformats.org/drawingml/2006/wordprocessingDrawing" xmlns:w10="urn:schemas-microsoft-com:office:word" xmlns:w="http://schemas.openxmlformats.org/wordprocessingml/2006/main" xmlns:w14="http://schemas.microsoft.com/office/word/2010/wordml" xmlns:w15="http://schemas.microsoft.com/office/word/2012/wordml" xmlns:w16cid="http://schemas.microsoft.com/office/word/2016/wordml/cid" xmlns:w16se="http://schemas.microsoft.com/office/word/2015/wordml/symex" xmlns:wpg="http://schemas.microsoft.com/office/word/2010/wordprocessingGroup" xmlns:wpi="http://schemas.microsoft.com/office/word/2010/wordprocessingInk" xmlns:wne="http://schemas.microsoft.com/office/word/2006/wordml" xmlns:wps="http://schemas.microsoft.com/office/word/2010/wordprocessingShape" mc:Ignorable="w14 w15 w16se w16cid wp14">
   <w:body>
     <w:sdt>
       <w:sdtPr>
@@ -66,7 +66,7 @@
                   </w:tcPr>
                   <w:p>
                     <w:pPr>
-                      <w:pStyle w:val="NoSpacing"/>
+                      <w:pStyle w:val="KhngDncch"/>
                       <w:spacing w:line="360" w:lineRule="auto"/>
                       <w:jc w:val="center"/>
                       <w:rPr>
@@ -137,7 +137,7 @@
                   </w:tcPr>
                   <w:p>
                     <w:pPr>
-                      <w:pStyle w:val="NoSpacing"/>
+                      <w:pStyle w:val="KhngDncch"/>
                       <w:spacing w:line="360" w:lineRule="auto"/>
                       <w:jc w:val="center"/>
                       <w:rPr>
@@ -196,7 +196,7 @@
                   </w:tcPr>
                   <w:p>
                     <w:pPr>
-                      <w:pStyle w:val="NoSpacing"/>
+                      <w:pStyle w:val="KhngDncch"/>
                       <w:spacing w:line="360" w:lineRule="auto"/>
                       <w:jc w:val="center"/>
                       <w:rPr>
@@ -244,7 +244,7 @@
               </w:tcPr>
               <w:p>
                 <w:pPr>
-                  <w:pStyle w:val="NoSpacing"/>
+                  <w:pStyle w:val="KhngDncch"/>
                   <w:spacing w:line="360" w:lineRule="auto"/>
                   <w:jc w:val="center"/>
                   <w:rPr>
@@ -288,7 +288,7 @@
                   </w:tcPr>
                   <w:p>
                     <w:pPr>
-                      <w:pStyle w:val="NoSpacing"/>
+                      <w:pStyle w:val="KhngDncch"/>
                       <w:spacing w:line="360" w:lineRule="auto"/>
                       <w:jc w:val="center"/>
                       <w:rPr>
@@ -365,7 +365,7 @@
                   </w:tcPr>
                   <w:p>
                     <w:pPr>
-                      <w:pStyle w:val="NoSpacing"/>
+                      <w:pStyle w:val="KhngDncch"/>
                       <w:spacing w:line="360" w:lineRule="auto"/>
                       <w:jc w:val="center"/>
                       <w:rPr>
@@ -454,7 +454,7 @@
         </w:p>
         <w:tbl>
           <w:tblPr>
-            <w:tblStyle w:val="TableGrid"/>
+            <w:tblStyle w:val="LiBang"/>
             <w:tblW w:w="0" w:type="auto"/>
             <w:tblInd w:w="360" w:type="dxa"/>
             <w:tblLook w:val="04E0" w:firstRow="1" w:lastRow="1" w:firstColumn="1" w:lastColumn="0" w:noHBand="0" w:noVBand="1"/>
@@ -787,7 +787,7 @@
               </w:tcPr>
               <w:p>
                 <w:pPr>
-                  <w:pStyle w:val="NoSpacing"/>
+                  <w:pStyle w:val="KhngDncch"/>
                   <w:spacing w:line="360" w:lineRule="auto"/>
                   <w:rPr>
                     <w:rFonts w:ascii="Times New Roman" w:hAnsi="Times New Roman" w:cs="Times New Roman"/>
@@ -803,7 +803,7 @@
         </w:tbl>
         <w:tbl>
           <w:tblPr>
-            <w:tblStyle w:val="TableGrid"/>
+            <w:tblStyle w:val="LiBang"/>
             <w:tblW w:w="9198" w:type="dxa"/>
             <w:tblInd w:w="360" w:type="dxa"/>
             <w:tblLook w:val="04A0" w:firstRow="1" w:lastRow="0" w:firstColumn="1" w:lastColumn="0" w:noHBand="0" w:noVBand="1"/>
@@ -1246,7 +1246,7 @@
     </w:p>
     <w:p>
       <w:pPr>
-        <w:pStyle w:val="Caption"/>
+        <w:pStyle w:val="Chuthich"/>
         <w:spacing w:line="360" w:lineRule="auto"/>
         <w:rPr>
           <w:rFonts w:cs="Times New Roman"/>
@@ -1375,7 +1375,7 @@
     </w:p>
     <w:p>
       <w:pPr>
-        <w:pStyle w:val="Caption"/>
+        <w:pStyle w:val="Chuthich"/>
         <w:spacing w:line="360" w:lineRule="auto"/>
         <w:rPr>
           <w:rFonts w:cs="Times New Roman"/>
@@ -1462,10 +1462,10 @@
         </w:rPr>
         <w:lastRenderedPageBreak/>
         <w:drawing>
-          <wp:inline distT="0" distB="0" distL="0" distR="0" wp14:anchorId="44A052C1" wp14:editId="09A11648">
-            <wp:extent cx="5943600" cy="3688080"/>
-            <wp:effectExtent l="0" t="0" r="0" b="7620"/>
-            <wp:docPr id="4" name="Picture 4"/>
+          <wp:inline distT="0" distB="0" distL="0" distR="0" wp14:anchorId="4B086CB1" wp14:editId="1D3E9519">
+            <wp:extent cx="5943600" cy="3896360"/>
+            <wp:effectExtent l="0" t="0" r="0" b="8890"/>
+            <wp:docPr id="3" name="Hình ảnh 3" descr="Tạo hình cắt từ Màn hình"/>
             <wp:cNvGraphicFramePr>
               <a:graphicFrameLocks xmlns:a="http://schemas.openxmlformats.org/drawingml/2006/main" noChangeAspect="1"/>
             </wp:cNvGraphicFramePr>
@@ -1473,11 +1473,17 @@
               <a:graphicData uri="http://schemas.openxmlformats.org/drawingml/2006/picture">
                 <pic:pic xmlns:pic="http://schemas.openxmlformats.org/drawingml/2006/picture">
                   <pic:nvPicPr>
-                    <pic:cNvPr id="1" name=""/>
+                    <pic:cNvPr id="3" name="41CC030.tmp"/>
                     <pic:cNvPicPr/>
                   </pic:nvPicPr>
                   <pic:blipFill>
-                    <a:blip r:embed="rId8"/>
+                    <a:blip r:embed="rId8">
+                      <a:extLst>
+                        <a:ext uri="{28A0092B-C50C-407E-A947-70E740481C1C}">
+                          <a14:useLocalDpi xmlns:a14="http://schemas.microsoft.com/office/drawing/2010/main" val="0"/>
+                        </a:ext>
+                      </a:extLst>
+                    </a:blip>
                     <a:stretch>
                       <a:fillRect/>
                     </a:stretch>
@@ -1485,7 +1491,7 @@
                   <pic:spPr>
                     <a:xfrm>
                       <a:off x="0" y="0"/>
-                      <a:ext cx="5943600" cy="3688080"/>
+                      <a:ext cx="5943600" cy="3896360"/>
                     </a:xfrm>
                     <a:prstGeom prst="rect">
                       <a:avLst/>
@@ -1500,7 +1506,7 @@
     </w:p>
     <w:p>
       <w:pPr>
-        <w:pStyle w:val="Caption"/>
+        <w:pStyle w:val="Chuthich"/>
         <w:spacing w:line="360" w:lineRule="auto"/>
         <w:rPr>
           <w:rFonts w:cs="Times New Roman"/>
@@ -1590,7 +1596,7 @@
     </w:p>
     <w:p>
       <w:pPr>
-        <w:pStyle w:val="Caption"/>
+        <w:pStyle w:val="Chuthich"/>
         <w:spacing w:line="360" w:lineRule="auto"/>
         <w:rPr>
           <w:rFonts w:cs="Times New Roman"/>
@@ -2335,14 +2341,14 @@
               <w:rPr>
                 <w:b w:val="0"/>
               </w:rPr>
-              <w:t>Nhập thông tin nhà phân phối để tra cứu như: tên nhà phân phối, địa chỉ, chi nhánh</w:t>
+              <w:t xml:space="preserve">Nhập thông tin nhà phân phối để tra cứu như: tên nhà phân phối, địa chỉ, chi </w:t>
             </w:r>
             <w:proofErr w:type="gramStart"/>
             <w:r>
               <w:rPr>
                 <w:b w:val="0"/>
               </w:rPr>
-              <w:t>,…</w:t>
+              <w:t>nhánh,…</w:t>
             </w:r>
             <w:proofErr w:type="gramEnd"/>
           </w:p>
@@ -3134,7 +3140,7 @@
     </w:p>
     <w:tbl>
       <w:tblPr>
-        <w:tblStyle w:val="TableGrid"/>
+        <w:tblStyle w:val="LiBang"/>
         <w:tblW w:w="0" w:type="auto"/>
         <w:tblInd w:w="198" w:type="dxa"/>
         <w:tblLook w:val="04A0" w:firstRow="1" w:lastRow="0" w:firstColumn="1" w:lastColumn="0" w:noHBand="0" w:noVBand="1"/>
@@ -3550,8 +3556,6 @@
           <w:lang w:val="vi-VN"/>
         </w:rPr>
       </w:pPr>
-      <w:bookmarkStart w:id="0" w:name="_GoBack"/>
-      <w:bookmarkEnd w:id="0"/>
     </w:p>
     <w:p>
       <w:pPr>
@@ -4498,7 +4502,11 @@
         </w:tc>
       </w:tr>
     </w:tbl>
-    <w:p/>
+    <w:p>
+      <w:r>
+        <w:t>Đặc tả UCCN quản lý giao hàng</w:t>
+      </w:r>
+    </w:p>
     <w:p>
       <w:pPr>
         <w:pStyle w:val="TuNormal"/>
@@ -4740,7 +4748,7 @@
               <w:pStyle w:val="TuStyle-Title1"/>
               <w:numPr>
                 <w:ilvl w:val="0"/>
-                <w:numId w:val="31"/>
+                <w:numId w:val="22"/>
               </w:numPr>
               <w:cnfStyle w:val="000000100000" w:firstRow="0" w:lastRow="0" w:firstColumn="0" w:lastColumn="0" w:oddVBand="0" w:evenVBand="0" w:oddHBand="1" w:evenHBand="0" w:firstRowFirstColumn="0" w:firstRowLastColumn="0" w:lastRowFirstColumn="0" w:lastRowLastColumn="0"/>
               <w:rPr>
@@ -5093,7 +5101,7 @@
               <w:pStyle w:val="TuStyle-Title1"/>
               <w:numPr>
                 <w:ilvl w:val="0"/>
-                <w:numId w:val="32"/>
+                <w:numId w:val="22"/>
               </w:numPr>
               <w:cnfStyle w:val="000000100000" w:firstRow="0" w:lastRow="0" w:firstColumn="0" w:lastColumn="0" w:oddVBand="0" w:evenVBand="0" w:oddHBand="1" w:evenHBand="0" w:firstRowFirstColumn="0" w:firstRowLastColumn="0" w:lastRowFirstColumn="0" w:lastRowLastColumn="0"/>
               <w:rPr>
@@ -5110,6 +5118,10 @@
           <w:p>
             <w:pPr>
               <w:pStyle w:val="TuStyle-Title1"/>
+              <w:numPr>
+                <w:ilvl w:val="0"/>
+                <w:numId w:val="22"/>
+              </w:numPr>
               <w:cnfStyle w:val="000000100000" w:firstRow="0" w:lastRow="0" w:firstColumn="0" w:lastColumn="0" w:oddVBand="0" w:evenVBand="0" w:oddHBand="1" w:evenHBand="0" w:firstRowFirstColumn="0" w:firstRowLastColumn="0" w:lastRowFirstColumn="0" w:lastRowLastColumn="0"/>
               <w:rPr>
                 <w:b w:val="0"/>
@@ -5119,7 +5131,7 @@
               <w:rPr>
                 <w:b w:val="0"/>
               </w:rPr>
-              <w:t>Nhập thông tin đơn đặt hàng</w:t>
+              <w:t>Thực hiện UCCN “Tra cứu công nợ”</w:t>
             </w:r>
           </w:p>
           <w:p>
@@ -5134,19 +5146,7 @@
               <w:rPr>
                 <w:b w:val="0"/>
               </w:rPr>
-              <w:t xml:space="preserve">Hệ thống hiện các hàng hóa, số lượng, </w:t>
-            </w:r>
-            <w:r>
-              <w:rPr>
-                <w:b w:val="0"/>
-              </w:rPr>
-              <w:t>lượng tồn kho</w:t>
-            </w:r>
-            <w:r>
-              <w:rPr>
-                <w:b w:val="0"/>
-              </w:rPr>
-              <w:t xml:space="preserve"> tương ứng</w:t>
+              <w:t>Nhân viên nhập thông tin đơn đặt hàng</w:t>
             </w:r>
           </w:p>
           <w:p>
@@ -5161,7 +5161,34 @@
               <w:rPr>
                 <w:b w:val="0"/>
               </w:rPr>
-              <w:t>Nhân viên lập các đơn giao hàng</w:t>
+              <w:t xml:space="preserve">Hệ thống hiện các hàng hóa, số lượng, </w:t>
+            </w:r>
+            <w:r>
+              <w:rPr>
+                <w:b w:val="0"/>
+              </w:rPr>
+              <w:t>lượng tồn kho</w:t>
+            </w:r>
+            <w:r>
+              <w:rPr>
+                <w:b w:val="0"/>
+              </w:rPr>
+              <w:t xml:space="preserve"> tương ứng</w:t>
+            </w:r>
+          </w:p>
+          <w:p>
+            <w:pPr>
+              <w:pStyle w:val="TuStyle-Title1"/>
+              <w:cnfStyle w:val="000000100000" w:firstRow="0" w:lastRow="0" w:firstColumn="0" w:lastColumn="0" w:oddVBand="0" w:evenVBand="0" w:oddHBand="1" w:evenHBand="0" w:firstRowFirstColumn="0" w:firstRowLastColumn="0" w:lastRowFirstColumn="0" w:lastRowLastColumn="0"/>
+              <w:rPr>
+                <w:b w:val="0"/>
+              </w:rPr>
+            </w:pPr>
+            <w:r>
+              <w:rPr>
+                <w:b w:val="0"/>
+              </w:rPr>
+              <w:t>Nhân viên lập đơn giao hàng</w:t>
             </w:r>
           </w:p>
           <w:p>
@@ -5460,7 +5487,7 @@
               <w:pStyle w:val="TuStyle-Title1"/>
               <w:numPr>
                 <w:ilvl w:val="0"/>
-                <w:numId w:val="33"/>
+                <w:numId w:val="22"/>
               </w:numPr>
               <w:cnfStyle w:val="000000100000" w:firstRow="0" w:lastRow="0" w:firstColumn="0" w:lastColumn="0" w:oddVBand="0" w:evenVBand="0" w:oddHBand="1" w:evenHBand="0" w:firstRowFirstColumn="0" w:firstRowLastColumn="0" w:lastRowFirstColumn="0" w:lastRowLastColumn="0"/>
               <w:rPr>
@@ -5471,7 +5498,13 @@
               <w:rPr>
                 <w:b w:val="0"/>
               </w:rPr>
-              <w:t>Nhân viên chọn chức năng tra cứu đơn giao hàng</w:t>
+              <w:t xml:space="preserve">Nhân viên chọn chức năng </w:t>
+            </w:r>
+            <w:r>
+              <w:rPr>
+                <w:b w:val="0"/>
+              </w:rPr>
+              <w:t>tra cứu đơn giao hàng</w:t>
             </w:r>
           </w:p>
           <w:p>
@@ -5490,7 +5523,7 @@
               <w:rPr>
                 <w:b w:val="0"/>
               </w:rPr>
-              <w:t>Hệ thống hiện thị các đơn giao hàng mới được lập mà chưa có xác nhận</w:t>
+              <w:t>Hệ thống hiển thị các đơn giao hàng mới được lập mà chưa có xác nhận</w:t>
             </w:r>
           </w:p>
           <w:p>
@@ -5553,7 +5586,28 @@
                 <w:numId w:val="0"/>
               </w:numPr>
               <w:cnfStyle w:val="000000000000" w:firstRow="0" w:lastRow="0" w:firstColumn="0" w:lastColumn="0" w:oddVBand="0" w:evenVBand="0" w:oddHBand="0" w:evenHBand="0" w:firstRowFirstColumn="0" w:firstRowLastColumn="0" w:lastRowFirstColumn="0" w:lastRowLastColumn="0"/>
-            </w:pPr>
+              <w:rPr>
+                <w:b w:val="0"/>
+              </w:rPr>
+            </w:pPr>
+            <w:r>
+              <w:rPr>
+                <w:b w:val="0"/>
+              </w:rPr>
+              <w:t>Dòng 4: Nhân viên giao hàng muốn xác nhận đơn giao thì thực hiện UCCC “X</w:t>
+            </w:r>
+            <w:r>
+              <w:rPr>
+                <w:b w:val="0"/>
+              </w:rPr>
+              <w:t>ác nhận đơn giao hàng</w:t>
+            </w:r>
+            <w:r>
+              <w:rPr>
+                <w:b w:val="0"/>
+              </w:rPr>
+              <w:t>”</w:t>
+            </w:r>
           </w:p>
         </w:tc>
       </w:tr>
@@ -5793,6 +5847,7 @@
               <w:pStyle w:val="MyTable1"/>
             </w:pPr>
             <w:r>
+              <w:lastRenderedPageBreak/>
               <w:t>Dòng cơ bản</w:t>
             </w:r>
           </w:p>
@@ -5802,25 +5857,6 @@
             <w:tcW w:w="7290" w:type="dxa"/>
             <w:gridSpan w:val="2"/>
           </w:tcPr>
-          <w:p>
-            <w:pPr>
-              <w:pStyle w:val="TuStyle-Title1"/>
-              <w:numPr>
-                <w:ilvl w:val="0"/>
-                <w:numId w:val="34"/>
-              </w:numPr>
-              <w:cnfStyle w:val="000000100000" w:firstRow="0" w:lastRow="0" w:firstColumn="0" w:lastColumn="0" w:oddVBand="0" w:evenVBand="0" w:oddHBand="1" w:evenHBand="0" w:firstRowFirstColumn="0" w:firstRowLastColumn="0" w:lastRowFirstColumn="0" w:lastRowLastColumn="0"/>
-              <w:rPr>
-                <w:b w:val="0"/>
-              </w:rPr>
-            </w:pPr>
-            <w:r>
-              <w:rPr>
-                <w:b w:val="0"/>
-              </w:rPr>
-              <w:t>Nhân viên chọn chức năng tra cứu đơn giao hàng chưa kiểm kê</w:t>
-            </w:r>
-          </w:p>
           <w:p>
             <w:pPr>
               <w:pStyle w:val="TuStyle-Title1"/>
@@ -5837,8 +5873,7 @@
               <w:rPr>
                 <w:b w:val="0"/>
               </w:rPr>
-              <w:lastRenderedPageBreak/>
-              <w:t>Hệ thống hiện danh sách các đơn giao hàng chưa kiểm kê</w:t>
+              <w:t>Nhân viên chọn chức năng tra cứu đơn giao hàng chưa kiểm kê</w:t>
             </w:r>
           </w:p>
           <w:p>
@@ -5857,7 +5892,7 @@
               <w:rPr>
                 <w:b w:val="0"/>
               </w:rPr>
-              <w:t>Nhân viên chọn đơn hàng cần kiểm kê</w:t>
+              <w:t>Hệ thống hiện danh sách các đơn giao hàng chưa kiểm kê</w:t>
             </w:r>
           </w:p>
           <w:p>
@@ -5876,7 +5911,7 @@
               <w:rPr>
                 <w:b w:val="0"/>
               </w:rPr>
-              <w:t>Hệ thống hiện thị thông tin chi tiết về các hàng hóa trong đơn giao hàng</w:t>
+              <w:t>Nhân viên chọn đơn hàng cần kiểm kê</w:t>
             </w:r>
           </w:p>
           <w:p>
@@ -5895,7 +5930,7 @@
               <w:rPr>
                 <w:b w:val="0"/>
               </w:rPr>
-              <w:t>Nhân viên kiểm tra hàng hóa thực tế so với thông tin trên đơn</w:t>
+              <w:t>Hệ thống hiện thị thông tin chi tiết về các hàng hóa trong đơn giao hàng</w:t>
             </w:r>
           </w:p>
           <w:p>
@@ -5914,13 +5949,26 @@
               <w:rPr>
                 <w:b w:val="0"/>
               </w:rPr>
-              <w:t>Nhân viên</w:t>
-            </w:r>
-            <w:r>
-              <w:rPr>
-                <w:b w:val="0"/>
-              </w:rPr>
-              <w:t xml:space="preserve"> ghi phản hồ</w:t>
+              <w:t>Nhân viên kiểm tra hàng hóa thực tế so với thông tin trên đơn</w:t>
+            </w:r>
+          </w:p>
+          <w:p>
+            <w:pPr>
+              <w:pStyle w:val="TuStyle-Title1"/>
+              <w:numPr>
+                <w:ilvl w:val="0"/>
+                <w:numId w:val="22"/>
+              </w:numPr>
+              <w:cnfStyle w:val="000000100000" w:firstRow="0" w:lastRow="0" w:firstColumn="0" w:lastColumn="0" w:oddVBand="0" w:evenVBand="0" w:oddHBand="1" w:evenHBand="0" w:firstRowFirstColumn="0" w:firstRowLastColumn="0" w:lastRowFirstColumn="0" w:lastRowLastColumn="0"/>
+              <w:rPr>
+                <w:b w:val="0"/>
+              </w:rPr>
+            </w:pPr>
+            <w:r>
+              <w:rPr>
+                <w:b w:val="0"/>
+              </w:rPr>
+              <w:t>Nhân viện ghi phản hồ</w:t>
             </w:r>
             <w:r>
               <w:rPr>
@@ -5942,7 +5990,6 @@
               <w:pStyle w:val="MyTable1"/>
             </w:pPr>
             <w:r>
-              <w:lastRenderedPageBreak/>
               <w:t>Dòng thay thế</w:t>
             </w:r>
           </w:p>
@@ -6180,7 +6227,7 @@
               <w:t xml:space="preserve">UC bắt đầu </w:t>
             </w:r>
             <w:r>
-              <w:t>khi thực hiện UCCN “Thanh toán công nợ”</w:t>
+              <w:t>khi nhân viên muốn cập nhật công nợ cho NPP</w:t>
             </w:r>
           </w:p>
         </w:tc>
@@ -6208,25 +6255,6 @@
             <w:tcW w:w="7290" w:type="dxa"/>
             <w:gridSpan w:val="2"/>
           </w:tcPr>
-          <w:p>
-            <w:pPr>
-              <w:pStyle w:val="TuStyle-Title1"/>
-              <w:numPr>
-                <w:ilvl w:val="0"/>
-                <w:numId w:val="35"/>
-              </w:numPr>
-              <w:cnfStyle w:val="000000100000" w:firstRow="0" w:lastRow="0" w:firstColumn="0" w:lastColumn="0" w:oddVBand="0" w:evenVBand="0" w:oddHBand="1" w:evenHBand="0" w:firstRowFirstColumn="0" w:firstRowLastColumn="0" w:lastRowFirstColumn="0" w:lastRowLastColumn="0"/>
-              <w:rPr>
-                <w:b w:val="0"/>
-              </w:rPr>
-            </w:pPr>
-            <w:r>
-              <w:rPr>
-                <w:b w:val="0"/>
-              </w:rPr>
-              <w:t>Nhân viên chọn chức năng cập nhật công nợ</w:t>
-            </w:r>
-          </w:p>
           <w:p>
             <w:pPr>
               <w:pStyle w:val="TuStyle-Title1"/>
@@ -6243,7 +6271,13 @@
               <w:rPr>
                 <w:b w:val="0"/>
               </w:rPr>
-              <w:t>Nhân viên chọn loại cập nhật (trả nợ / ghi nợ)</w:t>
+              <w:t xml:space="preserve">Nhân viên chọn chức năng </w:t>
+            </w:r>
+            <w:r>
+              <w:rPr>
+                <w:b w:val="0"/>
+              </w:rPr>
+              <w:t>cập nhật công nợ</w:t>
             </w:r>
           </w:p>
           <w:p>
@@ -6262,7 +6296,7 @@
               <w:rPr>
                 <w:b w:val="0"/>
               </w:rPr>
-              <w:t>Nhân viên nhập số tiền</w:t>
+              <w:t>Nhân viên chọn loại cập nhật (trả nợ / ghi nợ)</w:t>
             </w:r>
           </w:p>
           <w:p>
@@ -6281,13 +6315,7 @@
               <w:rPr>
                 <w:b w:val="0"/>
               </w:rPr>
-              <w:t xml:space="preserve">Nhân viên </w:t>
-            </w:r>
-            <w:r>
-              <w:rPr>
-                <w:b w:val="0"/>
-              </w:rPr>
-              <w:t>bấm cập nhật công nợ</w:t>
+              <w:t>Nhân viên nhập số tiền</w:t>
             </w:r>
           </w:p>
           <w:p>
@@ -6306,6 +6334,31 @@
               <w:rPr>
                 <w:b w:val="0"/>
               </w:rPr>
+              <w:t xml:space="preserve">Nhân viên </w:t>
+            </w:r>
+            <w:r>
+              <w:rPr>
+                <w:b w:val="0"/>
+              </w:rPr>
+              <w:t>bấm cập nhật công nợ</w:t>
+            </w:r>
+          </w:p>
+          <w:p>
+            <w:pPr>
+              <w:pStyle w:val="TuStyle-Title1"/>
+              <w:numPr>
+                <w:ilvl w:val="0"/>
+                <w:numId w:val="22"/>
+              </w:numPr>
+              <w:cnfStyle w:val="000000100000" w:firstRow="0" w:lastRow="0" w:firstColumn="0" w:lastColumn="0" w:oddVBand="0" w:evenVBand="0" w:oddHBand="1" w:evenHBand="0" w:firstRowFirstColumn="0" w:firstRowLastColumn="0" w:lastRowFirstColumn="0" w:lastRowLastColumn="0"/>
+              <w:rPr>
+                <w:b w:val="0"/>
+              </w:rPr>
+            </w:pPr>
+            <w:r>
+              <w:rPr>
+                <w:b w:val="0"/>
+              </w:rPr>
               <w:t>Hệ thố</w:t>
             </w:r>
             <w:r>
@@ -6349,6 +6402,353 @@
         </w:tc>
       </w:tr>
     </w:tbl>
+    <w:p>
+      <w:pPr>
+        <w:pStyle w:val="TuNormal"/>
+        <w:numPr>
+          <w:ilvl w:val="0"/>
+          <w:numId w:val="0"/>
+        </w:numPr>
+      </w:pPr>
+    </w:p>
+    <w:p>
+      <w:pPr>
+        <w:pStyle w:val="TuNormal"/>
+        <w:numPr>
+          <w:ilvl w:val="0"/>
+          <w:numId w:val="0"/>
+        </w:numPr>
+      </w:pPr>
+      <w:r>
+        <w:t>Use case lập hóa đơn thanh toán</w:t>
+      </w:r>
+    </w:p>
+    <w:tbl>
+      <w:tblPr>
+        <w:tblStyle w:val="PlainTable11"/>
+        <w:tblW w:w="9157" w:type="dxa"/>
+        <w:tblInd w:w="198" w:type="dxa"/>
+        <w:tblLook w:val="04A0" w:firstRow="1" w:lastRow="0" w:firstColumn="1" w:lastColumn="0" w:noHBand="0" w:noVBand="1"/>
+      </w:tblPr>
+      <w:tblGrid>
+        <w:gridCol w:w="1867"/>
+        <w:gridCol w:w="4703"/>
+        <w:gridCol w:w="2587"/>
+      </w:tblGrid>
+      <w:tr>
+        <w:trPr>
+          <w:cnfStyle w:val="100000000000" w:firstRow="1" w:lastRow="0" w:firstColumn="0" w:lastColumn="0" w:oddVBand="0" w:evenVBand="0" w:oddHBand="0" w:evenHBand="0" w:firstRowFirstColumn="0" w:firstRowLastColumn="0" w:lastRowFirstColumn="0" w:lastRowLastColumn="0"/>
+          <w:trHeight w:val="539"/>
+        </w:trPr>
+        <w:tc>
+          <w:tcPr>
+            <w:cnfStyle w:val="001000000000" w:firstRow="0" w:lastRow="0" w:firstColumn="1" w:lastColumn="0" w:oddVBand="0" w:evenVBand="0" w:oddHBand="0" w:evenHBand="0" w:firstRowFirstColumn="0" w:firstRowLastColumn="0" w:lastRowFirstColumn="0" w:lastRowLastColumn="0"/>
+            <w:tcW w:w="1867" w:type="dxa"/>
+            <w:vMerge w:val="restart"/>
+            <w:tcBorders>
+              <w:top w:val="single" w:sz="4" w:space="0" w:color="auto"/>
+              <w:left w:val="single" w:sz="4" w:space="0" w:color="auto"/>
+              <w:bottom w:val="single" w:sz="4" w:space="0" w:color="auto"/>
+              <w:right w:val="single" w:sz="4" w:space="0" w:color="auto"/>
+            </w:tcBorders>
+            <w:shd w:val="clear" w:color="auto" w:fill="BFBFBF" w:themeFill="background1" w:themeFillShade="BF"/>
+          </w:tcPr>
+          <w:p>
+            <w:pPr>
+              <w:pStyle w:val="MyTable1"/>
+            </w:pPr>
+            <w:r>
+              <w:t>Tên Use Case</w:t>
+            </w:r>
+          </w:p>
+        </w:tc>
+        <w:tc>
+          <w:tcPr>
+            <w:tcW w:w="4703" w:type="dxa"/>
+            <w:vMerge w:val="restart"/>
+            <w:tcBorders>
+              <w:top w:val="single" w:sz="4" w:space="0" w:color="auto"/>
+              <w:left w:val="single" w:sz="4" w:space="0" w:color="auto"/>
+              <w:bottom w:val="single" w:sz="4" w:space="0" w:color="auto"/>
+              <w:right w:val="single" w:sz="4" w:space="0" w:color="auto"/>
+            </w:tcBorders>
+            <w:shd w:val="clear" w:color="auto" w:fill="BFBFBF" w:themeFill="background1" w:themeFillShade="BF"/>
+          </w:tcPr>
+          <w:p>
+            <w:pPr>
+              <w:pStyle w:val="MyTable1"/>
+              <w:cnfStyle w:val="100000000000" w:firstRow="1" w:lastRow="0" w:firstColumn="0" w:lastColumn="0" w:oddVBand="0" w:evenVBand="0" w:oddHBand="0" w:evenHBand="0" w:firstRowFirstColumn="0" w:firstRowLastColumn="0" w:lastRowFirstColumn="0" w:lastRowLastColumn="0"/>
+            </w:pPr>
+            <w:r>
+              <w:t>Lập hóa đơn thanh toán</w:t>
+            </w:r>
+          </w:p>
+        </w:tc>
+        <w:tc>
+          <w:tcPr>
+            <w:tcW w:w="2587" w:type="dxa"/>
+            <w:tcBorders>
+              <w:top w:val="single" w:sz="4" w:space="0" w:color="auto"/>
+              <w:left w:val="single" w:sz="4" w:space="0" w:color="auto"/>
+              <w:bottom w:val="single" w:sz="4" w:space="0" w:color="auto"/>
+              <w:right w:val="single" w:sz="4" w:space="0" w:color="auto"/>
+            </w:tcBorders>
+            <w:shd w:val="clear" w:color="auto" w:fill="BFBFBF" w:themeFill="background1" w:themeFillShade="BF"/>
+          </w:tcPr>
+          <w:p>
+            <w:pPr>
+              <w:pStyle w:val="MyTable1"/>
+              <w:cnfStyle w:val="100000000000" w:firstRow="1" w:lastRow="0" w:firstColumn="0" w:lastColumn="0" w:oddVBand="0" w:evenVBand="0" w:oddHBand="0" w:evenHBand="0" w:firstRowFirstColumn="0" w:firstRowLastColumn="0" w:lastRowFirstColumn="0" w:lastRowLastColumn="0"/>
+            </w:pPr>
+            <w:r>
+              <w:t>Mã số: UC</w:t>
+            </w:r>
+            <w:r>
+              <w:t>CN-6</w:t>
+            </w:r>
+          </w:p>
+        </w:tc>
+      </w:tr>
+      <w:tr>
+        <w:trPr>
+          <w:cnfStyle w:val="000000100000" w:firstRow="0" w:lastRow="0" w:firstColumn="0" w:lastColumn="0" w:oddVBand="0" w:evenVBand="0" w:oddHBand="1" w:evenHBand="0" w:firstRowFirstColumn="0" w:firstRowLastColumn="0" w:lastRowFirstColumn="0" w:lastRowLastColumn="0"/>
+          <w:trHeight w:val="699"/>
+        </w:trPr>
+        <w:tc>
+          <w:tcPr>
+            <w:cnfStyle w:val="001000000000" w:firstRow="0" w:lastRow="0" w:firstColumn="1" w:lastColumn="0" w:oddVBand="0" w:evenVBand="0" w:oddHBand="0" w:evenHBand="0" w:firstRowFirstColumn="0" w:firstRowLastColumn="0" w:lastRowFirstColumn="0" w:lastRowLastColumn="0"/>
+            <w:tcW w:w="1867" w:type="dxa"/>
+            <w:vMerge/>
+            <w:tcBorders>
+              <w:top w:val="single" w:sz="4" w:space="0" w:color="auto"/>
+              <w:left w:val="single" w:sz="4" w:space="0" w:color="auto"/>
+              <w:bottom w:val="single" w:sz="4" w:space="0" w:color="auto"/>
+              <w:right w:val="single" w:sz="4" w:space="0" w:color="auto"/>
+            </w:tcBorders>
+            <w:shd w:val="clear" w:color="auto" w:fill="BFBFBF" w:themeFill="background1" w:themeFillShade="BF"/>
+          </w:tcPr>
+          <w:p>
+            <w:pPr>
+              <w:pStyle w:val="MyTable1"/>
+            </w:pPr>
+          </w:p>
+        </w:tc>
+        <w:tc>
+          <w:tcPr>
+            <w:tcW w:w="4703" w:type="dxa"/>
+            <w:vMerge/>
+            <w:tcBorders>
+              <w:top w:val="single" w:sz="4" w:space="0" w:color="auto"/>
+              <w:left w:val="single" w:sz="4" w:space="0" w:color="auto"/>
+              <w:bottom w:val="single" w:sz="4" w:space="0" w:color="auto"/>
+              <w:right w:val="single" w:sz="4" w:space="0" w:color="auto"/>
+            </w:tcBorders>
+            <w:shd w:val="clear" w:color="auto" w:fill="BFBFBF" w:themeFill="background1" w:themeFillShade="BF"/>
+          </w:tcPr>
+          <w:p>
+            <w:pPr>
+              <w:pStyle w:val="MyTable1"/>
+              <w:cnfStyle w:val="000000100000" w:firstRow="0" w:lastRow="0" w:firstColumn="0" w:lastColumn="0" w:oddVBand="0" w:evenVBand="0" w:oddHBand="1" w:evenHBand="0" w:firstRowFirstColumn="0" w:firstRowLastColumn="0" w:lastRowFirstColumn="0" w:lastRowLastColumn="0"/>
+            </w:pPr>
+          </w:p>
+        </w:tc>
+        <w:tc>
+          <w:tcPr>
+            <w:tcW w:w="2587" w:type="dxa"/>
+            <w:tcBorders>
+              <w:top w:val="single" w:sz="4" w:space="0" w:color="auto"/>
+              <w:left w:val="single" w:sz="4" w:space="0" w:color="auto"/>
+              <w:bottom w:val="single" w:sz="4" w:space="0" w:color="auto"/>
+              <w:right w:val="single" w:sz="4" w:space="0" w:color="auto"/>
+            </w:tcBorders>
+            <w:shd w:val="clear" w:color="auto" w:fill="BFBFBF" w:themeFill="background1" w:themeFillShade="BF"/>
+          </w:tcPr>
+          <w:p>
+            <w:pPr>
+              <w:pStyle w:val="MyTable1"/>
+              <w:cnfStyle w:val="000000100000" w:firstRow="0" w:lastRow="0" w:firstColumn="0" w:lastColumn="0" w:oddVBand="0" w:evenVBand="0" w:oddHBand="1" w:evenHBand="0" w:firstRowFirstColumn="0" w:firstRowLastColumn="0" w:lastRowFirstColumn="0" w:lastRowLastColumn="0"/>
+            </w:pPr>
+            <w:r>
+              <w:t>Tham chiếu: [1]</w:t>
+            </w:r>
+            <w:r>
+              <w:t xml:space="preserve"> [HT</w:t>
+            </w:r>
+            <w:r>
+              <w:t>UC</w:t>
+            </w:r>
+            <w:r>
+              <w:t>NV-7]</w:t>
+            </w:r>
+          </w:p>
+        </w:tc>
+      </w:tr>
+      <w:tr>
+        <w:tc>
+          <w:tcPr>
+            <w:cnfStyle w:val="001000000000" w:firstRow="0" w:lastRow="0" w:firstColumn="1" w:lastColumn="0" w:oddVBand="0" w:evenVBand="0" w:oddHBand="0" w:evenHBand="0" w:firstRowFirstColumn="0" w:firstRowLastColumn="0" w:lastRowFirstColumn="0" w:lastRowLastColumn="0"/>
+            <w:tcW w:w="1867" w:type="dxa"/>
+            <w:tcBorders>
+              <w:top w:val="single" w:sz="4" w:space="0" w:color="auto"/>
+            </w:tcBorders>
+          </w:tcPr>
+          <w:p>
+            <w:pPr>
+              <w:pStyle w:val="MyTable1"/>
+            </w:pPr>
+            <w:r>
+              <w:t>Mô tả</w:t>
+            </w:r>
+          </w:p>
+        </w:tc>
+        <w:tc>
+          <w:tcPr>
+            <w:tcW w:w="7290" w:type="dxa"/>
+            <w:gridSpan w:val="2"/>
+            <w:tcBorders>
+              <w:top w:val="single" w:sz="4" w:space="0" w:color="auto"/>
+            </w:tcBorders>
+          </w:tcPr>
+          <w:p>
+            <w:pPr>
+              <w:pStyle w:val="MyTable1"/>
+              <w:cnfStyle w:val="000000000000" w:firstRow="0" w:lastRow="0" w:firstColumn="0" w:lastColumn="0" w:oddVBand="0" w:evenVBand="0" w:oddHBand="0" w:evenHBand="0" w:firstRowFirstColumn="0" w:firstRowLastColumn="0" w:lastRowFirstColumn="0" w:lastRowLastColumn="0"/>
+            </w:pPr>
+            <w:r>
+              <w:t xml:space="preserve">UC bắt đầu </w:t>
+            </w:r>
+            <w:r>
+              <w:t>khi nhân viên thu tiền từ NPP</w:t>
+            </w:r>
+          </w:p>
+        </w:tc>
+      </w:tr>
+      <w:tr>
+        <w:trPr>
+          <w:cnfStyle w:val="000000100000" w:firstRow="0" w:lastRow="0" w:firstColumn="0" w:lastColumn="0" w:oddVBand="0" w:evenVBand="0" w:oddHBand="1" w:evenHBand="0" w:firstRowFirstColumn="0" w:firstRowLastColumn="0" w:lastRowFirstColumn="0" w:lastRowLastColumn="0"/>
+        </w:trPr>
+        <w:tc>
+          <w:tcPr>
+            <w:cnfStyle w:val="001000000000" w:firstRow="0" w:lastRow="0" w:firstColumn="1" w:lastColumn="0" w:oddVBand="0" w:evenVBand="0" w:oddHBand="0" w:evenHBand="0" w:firstRowFirstColumn="0" w:firstRowLastColumn="0" w:lastRowFirstColumn="0" w:lastRowLastColumn="0"/>
+            <w:tcW w:w="1867" w:type="dxa"/>
+          </w:tcPr>
+          <w:p>
+            <w:pPr>
+              <w:pStyle w:val="MyTable1"/>
+            </w:pPr>
+            <w:r>
+              <w:t>Dòng cơ bản</w:t>
+            </w:r>
+          </w:p>
+        </w:tc>
+        <w:tc>
+          <w:tcPr>
+            <w:tcW w:w="7290" w:type="dxa"/>
+            <w:gridSpan w:val="2"/>
+          </w:tcPr>
+          <w:p>
+            <w:pPr>
+              <w:pStyle w:val="TuStyle-Title1"/>
+              <w:numPr>
+                <w:ilvl w:val="0"/>
+                <w:numId w:val="22"/>
+              </w:numPr>
+              <w:cnfStyle w:val="000000100000" w:firstRow="0" w:lastRow="0" w:firstColumn="0" w:lastColumn="0" w:oddVBand="0" w:evenVBand="0" w:oddHBand="1" w:evenHBand="0" w:firstRowFirstColumn="0" w:firstRowLastColumn="0" w:lastRowFirstColumn="0" w:lastRowLastColumn="0"/>
+              <w:rPr>
+                <w:b w:val="0"/>
+              </w:rPr>
+            </w:pPr>
+            <w:r>
+              <w:rPr>
+                <w:b w:val="0"/>
+              </w:rPr>
+              <w:t xml:space="preserve">Nhân viên chọn chức năng </w:t>
+            </w:r>
+            <w:r>
+              <w:rPr>
+                <w:b w:val="0"/>
+              </w:rPr>
+              <w:t>lập hóa đơn</w:t>
+            </w:r>
+          </w:p>
+          <w:p>
+            <w:pPr>
+              <w:pStyle w:val="TuStyle-Title1"/>
+              <w:cnfStyle w:val="000000100000" w:firstRow="0" w:lastRow="0" w:firstColumn="0" w:lastColumn="0" w:oddVBand="0" w:evenVBand="0" w:oddHBand="1" w:evenHBand="0" w:firstRowFirstColumn="0" w:firstRowLastColumn="0" w:lastRowFirstColumn="0" w:lastRowLastColumn="0"/>
+              <w:rPr>
+                <w:b w:val="0"/>
+              </w:rPr>
+            </w:pPr>
+            <w:r>
+              <w:rPr>
+                <w:b w:val="0"/>
+              </w:rPr>
+              <w:t xml:space="preserve">Nhân viên nhập các thông tin hóa đơn: số tiền thu, nội </w:t>
+            </w:r>
+            <w:r>
+              <w:rPr>
+                <w:b w:val="0"/>
+              </w:rPr>
+              <w:lastRenderedPageBreak/>
+              <w:t>dung thu (thanh toán công nợ, thanh toán đơn giao hàng…)</w:t>
+            </w:r>
+          </w:p>
+          <w:p>
+            <w:pPr>
+              <w:pStyle w:val="TuStyle-Title1"/>
+              <w:cnfStyle w:val="000000100000" w:firstRow="0" w:lastRow="0" w:firstColumn="0" w:lastColumn="0" w:oddVBand="0" w:evenVBand="0" w:oddHBand="1" w:evenHBand="0" w:firstRowFirstColumn="0" w:firstRowLastColumn="0" w:lastRowFirstColumn="0" w:lastRowLastColumn="0"/>
+              <w:rPr>
+                <w:b w:val="0"/>
+              </w:rPr>
+            </w:pPr>
+            <w:r>
+              <w:rPr>
+                <w:b w:val="0"/>
+              </w:rPr>
+              <w:t>Hệ thống ghi nhận hóa đơn</w:t>
+            </w:r>
+          </w:p>
+        </w:tc>
+      </w:tr>
+      <w:tr>
+        <w:tc>
+          <w:tcPr>
+            <w:cnfStyle w:val="001000000000" w:firstRow="0" w:lastRow="0" w:firstColumn="1" w:lastColumn="0" w:oddVBand="0" w:evenVBand="0" w:oddHBand="0" w:evenHBand="0" w:firstRowFirstColumn="0" w:firstRowLastColumn="0" w:lastRowFirstColumn="0" w:lastRowLastColumn="0"/>
+            <w:tcW w:w="1867" w:type="dxa"/>
+          </w:tcPr>
+          <w:p>
+            <w:pPr>
+              <w:pStyle w:val="MyTable1"/>
+            </w:pPr>
+            <w:r>
+              <w:lastRenderedPageBreak/>
+              <w:t>Dòng thay thế</w:t>
+            </w:r>
+          </w:p>
+        </w:tc>
+        <w:tc>
+          <w:tcPr>
+            <w:tcW w:w="7290" w:type="dxa"/>
+            <w:gridSpan w:val="2"/>
+          </w:tcPr>
+          <w:p>
+            <w:pPr>
+              <w:pStyle w:val="MyTable1"/>
+              <w:cnfStyle w:val="000000000000" w:firstRow="0" w:lastRow="0" w:firstColumn="0" w:lastColumn="0" w:oddVBand="0" w:evenVBand="0" w:oddHBand="0" w:evenHBand="0" w:firstRowFirstColumn="0" w:firstRowLastColumn="0" w:lastRowFirstColumn="0" w:lastRowLastColumn="0"/>
+            </w:pPr>
+          </w:p>
+        </w:tc>
+      </w:tr>
+    </w:tbl>
+    <w:p>
+      <w:pPr>
+        <w:pStyle w:val="TuNormal"/>
+        <w:numPr>
+          <w:ilvl w:val="0"/>
+          <w:numId w:val="0"/>
+        </w:numPr>
+      </w:pPr>
+    </w:p>
     <w:p>
       <w:pPr>
         <w:pStyle w:val="TuNormal"/>
@@ -6589,7 +6989,7 @@
               <w:pStyle w:val="TuStyle-Title1"/>
               <w:numPr>
                 <w:ilvl w:val="0"/>
-                <w:numId w:val="37"/>
+                <w:numId w:val="22"/>
               </w:numPr>
               <w:cnfStyle w:val="000000100000" w:firstRow="0" w:lastRow="0" w:firstColumn="0" w:lastColumn="0" w:oddVBand="0" w:evenVBand="0" w:oddHBand="1" w:evenHBand="0" w:firstRowFirstColumn="0" w:firstRowLastColumn="0" w:lastRowFirstColumn="0" w:lastRowLastColumn="0"/>
               <w:rPr>
@@ -6600,7 +7000,13 @@
               <w:rPr>
                 <w:b w:val="0"/>
               </w:rPr>
-              <w:t>Nhân viên chọn chức năng thanh toán công nợ</w:t>
+              <w:t xml:space="preserve">Nhân viên chọn chức năng </w:t>
+            </w:r>
+            <w:r>
+              <w:rPr>
+                <w:b w:val="0"/>
+              </w:rPr>
+              <w:t>thanh toán công nợ</w:t>
             </w:r>
           </w:p>
           <w:p>
@@ -6661,7 +7067,6 @@
               <w:pStyle w:val="MyTable1"/>
             </w:pPr>
             <w:r>
-              <w:lastRenderedPageBreak/>
               <w:t>Dòng thay thế</w:t>
             </w:r>
           </w:p>
@@ -6762,7 +7167,7 @@
               <w:cnfStyle w:val="100000000000" w:firstRow="1" w:lastRow="0" w:firstColumn="0" w:lastColumn="0" w:oddVBand="0" w:evenVBand="0" w:oddHBand="0" w:evenHBand="0" w:firstRowFirstColumn="0" w:firstRowLastColumn="0" w:lastRowFirstColumn="0" w:lastRowLastColumn="0"/>
             </w:pPr>
             <w:r>
-              <w:t>Thanh toán</w:t>
+              <w:t>Thanh toán đơn giao hàng</w:t>
             </w:r>
           </w:p>
         </w:tc>
@@ -6933,7 +7338,7 @@
               <w:pStyle w:val="TuStyle-Title1"/>
               <w:numPr>
                 <w:ilvl w:val="0"/>
-                <w:numId w:val="38"/>
+                <w:numId w:val="22"/>
               </w:numPr>
               <w:cnfStyle w:val="000000100000" w:firstRow="0" w:lastRow="0" w:firstColumn="0" w:lastColumn="0" w:oddVBand="0" w:evenVBand="0" w:oddHBand="1" w:evenHBand="0" w:firstRowFirstColumn="0" w:firstRowLastColumn="0" w:lastRowFirstColumn="0" w:lastRowLastColumn="0"/>
               <w:rPr>
@@ -6944,7 +7349,13 @@
               <w:rPr>
                 <w:b w:val="0"/>
               </w:rPr>
-              <w:t>Nhân viên chọn chức năng thanh toán đơn hàng</w:t>
+              <w:t xml:space="preserve">Nhân viên chọn chức năng </w:t>
+            </w:r>
+            <w:r>
+              <w:rPr>
+                <w:b w:val="0"/>
+              </w:rPr>
+              <w:t>thanh toán đơn hàng</w:t>
             </w:r>
           </w:p>
           <w:p>
@@ -6993,7 +7404,22 @@
               <w:rPr>
                 <w:b w:val="0"/>
               </w:rPr>
-              <w:t xml:space="preserve">Nhân viên kiểm tra các chương trình khuyến mãi </w:t>
+              <w:t>Nhân viên kiểm tra các chương trình khuyến mãi</w:t>
+            </w:r>
+          </w:p>
+          <w:p>
+            <w:pPr>
+              <w:pStyle w:val="TuStyle-Title1"/>
+              <w:cnfStyle w:val="000000100000" w:firstRow="0" w:lastRow="0" w:firstColumn="0" w:lastColumn="0" w:oddVBand="0" w:evenVBand="0" w:oddHBand="1" w:evenHBand="0" w:firstRowFirstColumn="0" w:firstRowLastColumn="0" w:lastRowFirstColumn="0" w:lastRowLastColumn="0"/>
+              <w:rPr>
+                <w:b w:val="0"/>
+              </w:rPr>
+            </w:pPr>
+            <w:r>
+              <w:rPr>
+                <w:b w:val="0"/>
+              </w:rPr>
+              <w:t>Thực hiện UCCN “Thanh toán công nợ” nếu NPP trả nợ</w:t>
             </w:r>
           </w:p>
         </w:tc>
@@ -7048,14 +7474,8 @@
                   </w14:solidFill>
                 </w14:textFill>
               </w:rPr>
-              <w:t>Dòng 2: Nếu tiền nhân viên thu ít hơn tổng tiền trên đơn giao hàng thì thực hiện UCCN “cập nhật công nợ” để ghi thêm phần thiếu vào công nợ của NPP.</w:t>
-            </w:r>
-          </w:p>
-          <w:p>
-            <w:pPr>
-              <w:pStyle w:val="MyTable1"/>
-              <w:cnfStyle w:val="000000000000" w:firstRow="0" w:lastRow="0" w:firstColumn="0" w:lastColumn="0" w:oddVBand="0" w:evenVBand="0" w:oddHBand="0" w:evenHBand="0" w:firstRowFirstColumn="0" w:firstRowLastColumn="0" w:lastRowFirstColumn="0" w:lastRowLastColumn="0"/>
-            </w:pPr>
+              <w:t xml:space="preserve">Dòng 2: Nếu tiền nhân viên thu ít hơn tổng tiền trên đơn giao hàng thì thực hiện UCCN “cập nhật công nợ” để ghi thêm </w:t>
+            </w:r>
             <w:r>
               <w:rPr>
                 <w:color w:val="000000"/>
@@ -7069,8 +7489,320 @@
                   </w14:solidFill>
                 </w14:textFill>
               </w:rPr>
+              <w:lastRenderedPageBreak/>
+              <w:t>phần thiếu vào công nợ của NPP.</w:t>
+            </w:r>
+          </w:p>
+          <w:p>
+            <w:pPr>
+              <w:pStyle w:val="MyTable1"/>
+              <w:cnfStyle w:val="000000000000" w:firstRow="0" w:lastRow="0" w:firstColumn="0" w:lastColumn="0" w:oddVBand="0" w:evenVBand="0" w:oddHBand="0" w:evenHBand="0" w:firstRowFirstColumn="0" w:firstRowLastColumn="0" w:lastRowFirstColumn="0" w:lastRowLastColumn="0"/>
+            </w:pPr>
+            <w:r>
+              <w:rPr>
+                <w:color w:val="000000"/>
+                <w:sz w:val="28"/>
+                <w:szCs w:val="28"/>
+                <w14:textFill>
+                  <w14:solidFill>
+                    <w14:srgbClr w14:val="000000">
+                      <w14:lumMod w14:val="50000"/>
+                    </w14:srgbClr>
+                  </w14:solidFill>
+                </w14:textFill>
+              </w:rPr>
               <w:t>Dòng 4: nếu đáp ứng yêu cầu thì thực hiện UCCN “Xử lý khuyến mãi”</w:t>
             </w:r>
+          </w:p>
+        </w:tc>
+      </w:tr>
+    </w:tbl>
+    <w:p>
+      <w:pPr>
+        <w:pStyle w:val="TuNormal"/>
+        <w:numPr>
+          <w:ilvl w:val="0"/>
+          <w:numId w:val="0"/>
+        </w:numPr>
+        <w:ind w:left="2016"/>
+      </w:pPr>
+    </w:p>
+    <w:p>
+      <w:pPr>
+        <w:pStyle w:val="TuNormal"/>
+        <w:numPr>
+          <w:ilvl w:val="0"/>
+          <w:numId w:val="0"/>
+        </w:numPr>
+      </w:pPr>
+      <w:r>
+        <w:t>Use case xử lý khuyến mãi</w:t>
+      </w:r>
+    </w:p>
+    <w:tbl>
+      <w:tblPr>
+        <w:tblStyle w:val="PlainTable11"/>
+        <w:tblW w:w="9157" w:type="dxa"/>
+        <w:tblInd w:w="198" w:type="dxa"/>
+        <w:tblLook w:val="04A0" w:firstRow="1" w:lastRow="0" w:firstColumn="1" w:lastColumn="0" w:noHBand="0" w:noVBand="1"/>
+      </w:tblPr>
+      <w:tblGrid>
+        <w:gridCol w:w="1867"/>
+        <w:gridCol w:w="4703"/>
+        <w:gridCol w:w="2587"/>
+      </w:tblGrid>
+      <w:tr>
+        <w:trPr>
+          <w:cnfStyle w:val="100000000000" w:firstRow="1" w:lastRow="0" w:firstColumn="0" w:lastColumn="0" w:oddVBand="0" w:evenVBand="0" w:oddHBand="0" w:evenHBand="0" w:firstRowFirstColumn="0" w:firstRowLastColumn="0" w:lastRowFirstColumn="0" w:lastRowLastColumn="0"/>
+          <w:trHeight w:val="539"/>
+        </w:trPr>
+        <w:tc>
+          <w:tcPr>
+            <w:cnfStyle w:val="001000000000" w:firstRow="0" w:lastRow="0" w:firstColumn="1" w:lastColumn="0" w:oddVBand="0" w:evenVBand="0" w:oddHBand="0" w:evenHBand="0" w:firstRowFirstColumn="0" w:firstRowLastColumn="0" w:lastRowFirstColumn="0" w:lastRowLastColumn="0"/>
+            <w:tcW w:w="1867" w:type="dxa"/>
+            <w:vMerge w:val="restart"/>
+            <w:tcBorders>
+              <w:top w:val="single" w:sz="4" w:space="0" w:color="auto"/>
+              <w:left w:val="single" w:sz="4" w:space="0" w:color="auto"/>
+              <w:bottom w:val="single" w:sz="4" w:space="0" w:color="auto"/>
+              <w:right w:val="single" w:sz="4" w:space="0" w:color="auto"/>
+            </w:tcBorders>
+            <w:shd w:val="clear" w:color="auto" w:fill="BFBFBF" w:themeFill="background1" w:themeFillShade="BF"/>
+          </w:tcPr>
+          <w:p>
+            <w:pPr>
+              <w:pStyle w:val="MyTable1"/>
+            </w:pPr>
+            <w:r>
+              <w:t>Tên Use Case</w:t>
+            </w:r>
+          </w:p>
+        </w:tc>
+        <w:tc>
+          <w:tcPr>
+            <w:tcW w:w="4703" w:type="dxa"/>
+            <w:vMerge w:val="restart"/>
+            <w:tcBorders>
+              <w:top w:val="single" w:sz="4" w:space="0" w:color="auto"/>
+              <w:left w:val="single" w:sz="4" w:space="0" w:color="auto"/>
+              <w:bottom w:val="single" w:sz="4" w:space="0" w:color="auto"/>
+              <w:right w:val="single" w:sz="4" w:space="0" w:color="auto"/>
+            </w:tcBorders>
+            <w:shd w:val="clear" w:color="auto" w:fill="BFBFBF" w:themeFill="background1" w:themeFillShade="BF"/>
+          </w:tcPr>
+          <w:p>
+            <w:pPr>
+              <w:pStyle w:val="MyTable1"/>
+              <w:cnfStyle w:val="100000000000" w:firstRow="1" w:lastRow="0" w:firstColumn="0" w:lastColumn="0" w:oddVBand="0" w:evenVBand="0" w:oddHBand="0" w:evenHBand="0" w:firstRowFirstColumn="0" w:firstRowLastColumn="0" w:lastRowFirstColumn="0" w:lastRowLastColumn="0"/>
+            </w:pPr>
+            <w:r>
+              <w:t>Xử lý khuyến mãi</w:t>
+            </w:r>
+          </w:p>
+        </w:tc>
+        <w:tc>
+          <w:tcPr>
+            <w:tcW w:w="2587" w:type="dxa"/>
+            <w:tcBorders>
+              <w:top w:val="single" w:sz="4" w:space="0" w:color="auto"/>
+              <w:left w:val="single" w:sz="4" w:space="0" w:color="auto"/>
+              <w:bottom w:val="single" w:sz="4" w:space="0" w:color="auto"/>
+              <w:right w:val="single" w:sz="4" w:space="0" w:color="auto"/>
+            </w:tcBorders>
+            <w:shd w:val="clear" w:color="auto" w:fill="BFBFBF" w:themeFill="background1" w:themeFillShade="BF"/>
+          </w:tcPr>
+          <w:p>
+            <w:pPr>
+              <w:pStyle w:val="MyTable1"/>
+              <w:cnfStyle w:val="100000000000" w:firstRow="1" w:lastRow="0" w:firstColumn="0" w:lastColumn="0" w:oddVBand="0" w:evenVBand="0" w:oddHBand="0" w:evenHBand="0" w:firstRowFirstColumn="0" w:firstRowLastColumn="0" w:lastRowFirstColumn="0" w:lastRowLastColumn="0"/>
+            </w:pPr>
+            <w:r>
+              <w:t>Mã số: UC</w:t>
+            </w:r>
+            <w:r>
+              <w:t>CN-9</w:t>
+            </w:r>
+          </w:p>
+        </w:tc>
+      </w:tr>
+      <w:tr>
+        <w:trPr>
+          <w:cnfStyle w:val="000000100000" w:firstRow="0" w:lastRow="0" w:firstColumn="0" w:lastColumn="0" w:oddVBand="0" w:evenVBand="0" w:oddHBand="1" w:evenHBand="0" w:firstRowFirstColumn="0" w:firstRowLastColumn="0" w:lastRowFirstColumn="0" w:lastRowLastColumn="0"/>
+          <w:trHeight w:val="699"/>
+        </w:trPr>
+        <w:tc>
+          <w:tcPr>
+            <w:cnfStyle w:val="001000000000" w:firstRow="0" w:lastRow="0" w:firstColumn="1" w:lastColumn="0" w:oddVBand="0" w:evenVBand="0" w:oddHBand="0" w:evenHBand="0" w:firstRowFirstColumn="0" w:firstRowLastColumn="0" w:lastRowFirstColumn="0" w:lastRowLastColumn="0"/>
+            <w:tcW w:w="1867" w:type="dxa"/>
+            <w:vMerge/>
+            <w:tcBorders>
+              <w:top w:val="single" w:sz="4" w:space="0" w:color="auto"/>
+              <w:left w:val="single" w:sz="4" w:space="0" w:color="auto"/>
+              <w:bottom w:val="single" w:sz="4" w:space="0" w:color="auto"/>
+              <w:right w:val="single" w:sz="4" w:space="0" w:color="auto"/>
+            </w:tcBorders>
+            <w:shd w:val="clear" w:color="auto" w:fill="BFBFBF" w:themeFill="background1" w:themeFillShade="BF"/>
+          </w:tcPr>
+          <w:p>
+            <w:pPr>
+              <w:pStyle w:val="MyTable1"/>
+            </w:pPr>
+          </w:p>
+        </w:tc>
+        <w:tc>
+          <w:tcPr>
+            <w:tcW w:w="4703" w:type="dxa"/>
+            <w:vMerge/>
+            <w:tcBorders>
+              <w:top w:val="single" w:sz="4" w:space="0" w:color="auto"/>
+              <w:left w:val="single" w:sz="4" w:space="0" w:color="auto"/>
+              <w:bottom w:val="single" w:sz="4" w:space="0" w:color="auto"/>
+              <w:right w:val="single" w:sz="4" w:space="0" w:color="auto"/>
+            </w:tcBorders>
+            <w:shd w:val="clear" w:color="auto" w:fill="BFBFBF" w:themeFill="background1" w:themeFillShade="BF"/>
+          </w:tcPr>
+          <w:p>
+            <w:pPr>
+              <w:pStyle w:val="MyTable1"/>
+              <w:cnfStyle w:val="000000100000" w:firstRow="0" w:lastRow="0" w:firstColumn="0" w:lastColumn="0" w:oddVBand="0" w:evenVBand="0" w:oddHBand="1" w:evenHBand="0" w:firstRowFirstColumn="0" w:firstRowLastColumn="0" w:lastRowFirstColumn="0" w:lastRowLastColumn="0"/>
+            </w:pPr>
+          </w:p>
+        </w:tc>
+        <w:tc>
+          <w:tcPr>
+            <w:tcW w:w="2587" w:type="dxa"/>
+            <w:tcBorders>
+              <w:top w:val="single" w:sz="4" w:space="0" w:color="auto"/>
+              <w:left w:val="single" w:sz="4" w:space="0" w:color="auto"/>
+              <w:bottom w:val="single" w:sz="4" w:space="0" w:color="auto"/>
+              <w:right w:val="single" w:sz="4" w:space="0" w:color="auto"/>
+            </w:tcBorders>
+            <w:shd w:val="clear" w:color="auto" w:fill="BFBFBF" w:themeFill="background1" w:themeFillShade="BF"/>
+          </w:tcPr>
+          <w:p>
+            <w:pPr>
+              <w:pStyle w:val="MyTable1"/>
+              <w:cnfStyle w:val="000000100000" w:firstRow="0" w:lastRow="0" w:firstColumn="0" w:lastColumn="0" w:oddVBand="0" w:evenVBand="0" w:oddHBand="1" w:evenHBand="0" w:firstRowFirstColumn="0" w:firstRowLastColumn="0" w:lastRowFirstColumn="0" w:lastRowLastColumn="0"/>
+            </w:pPr>
+            <w:r>
+              <w:t>Tham chiếu: [1]</w:t>
+            </w:r>
+            <w:r>
+              <w:t xml:space="preserve"> [HT</w:t>
+            </w:r>
+            <w:r>
+              <w:t>UC</w:t>
+            </w:r>
+            <w:r>
+              <w:t>NV-7]</w:t>
+            </w:r>
+          </w:p>
+        </w:tc>
+      </w:tr>
+      <w:tr>
+        <w:tc>
+          <w:tcPr>
+            <w:cnfStyle w:val="001000000000" w:firstRow="0" w:lastRow="0" w:firstColumn="1" w:lastColumn="0" w:oddVBand="0" w:evenVBand="0" w:oddHBand="0" w:evenHBand="0" w:firstRowFirstColumn="0" w:firstRowLastColumn="0" w:lastRowFirstColumn="0" w:lastRowLastColumn="0"/>
+            <w:tcW w:w="1867" w:type="dxa"/>
+            <w:tcBorders>
+              <w:top w:val="single" w:sz="4" w:space="0" w:color="auto"/>
+            </w:tcBorders>
+          </w:tcPr>
+          <w:p>
+            <w:pPr>
+              <w:pStyle w:val="MyTable1"/>
+            </w:pPr>
+            <w:r>
+              <w:t>Mô tả</w:t>
+            </w:r>
+          </w:p>
+        </w:tc>
+        <w:tc>
+          <w:tcPr>
+            <w:tcW w:w="7290" w:type="dxa"/>
+            <w:gridSpan w:val="2"/>
+            <w:tcBorders>
+              <w:top w:val="single" w:sz="4" w:space="0" w:color="auto"/>
+            </w:tcBorders>
+          </w:tcPr>
+          <w:p>
+            <w:pPr>
+              <w:pStyle w:val="MyTable1"/>
+              <w:cnfStyle w:val="000000000000" w:firstRow="0" w:lastRow="0" w:firstColumn="0" w:lastColumn="0" w:oddVBand="0" w:evenVBand="0" w:oddHBand="0" w:evenHBand="0" w:firstRowFirstColumn="0" w:firstRowLastColumn="0" w:lastRowFirstColumn="0" w:lastRowLastColumn="0"/>
+            </w:pPr>
+            <w:r>
+              <w:t xml:space="preserve">UC bắt đầu </w:t>
+            </w:r>
+            <w:r>
+              <w:t>khi thanh toán đơn hàng đáp ứng điều kiện của chương trình khuyến mãi</w:t>
+            </w:r>
+          </w:p>
+        </w:tc>
+      </w:tr>
+      <w:tr>
+        <w:trPr>
+          <w:cnfStyle w:val="000000100000" w:firstRow="0" w:lastRow="0" w:firstColumn="0" w:lastColumn="0" w:oddVBand="0" w:evenVBand="0" w:oddHBand="1" w:evenHBand="0" w:firstRowFirstColumn="0" w:firstRowLastColumn="0" w:lastRowFirstColumn="0" w:lastRowLastColumn="0"/>
+        </w:trPr>
+        <w:tc>
+          <w:tcPr>
+            <w:cnfStyle w:val="001000000000" w:firstRow="0" w:lastRow="0" w:firstColumn="1" w:lastColumn="0" w:oddVBand="0" w:evenVBand="0" w:oddHBand="0" w:evenHBand="0" w:firstRowFirstColumn="0" w:firstRowLastColumn="0" w:lastRowFirstColumn="0" w:lastRowLastColumn="0"/>
+            <w:tcW w:w="1867" w:type="dxa"/>
+          </w:tcPr>
+          <w:p>
+            <w:pPr>
+              <w:pStyle w:val="MyTable1"/>
+            </w:pPr>
+            <w:r>
+              <w:t>Dòng cơ bản</w:t>
+            </w:r>
+          </w:p>
+        </w:tc>
+        <w:tc>
+          <w:tcPr>
+            <w:tcW w:w="7290" w:type="dxa"/>
+            <w:gridSpan w:val="2"/>
+          </w:tcPr>
+          <w:p>
+            <w:pPr>
+              <w:pStyle w:val="TuStyle-Title1"/>
+              <w:numPr>
+                <w:ilvl w:val="0"/>
+                <w:numId w:val="0"/>
+              </w:numPr>
+              <w:ind w:left="576" w:hanging="576"/>
+              <w:cnfStyle w:val="000000100000" w:firstRow="0" w:lastRow="0" w:firstColumn="0" w:lastColumn="0" w:oddVBand="0" w:evenVBand="0" w:oddHBand="1" w:evenHBand="0" w:firstRowFirstColumn="0" w:firstRowLastColumn="0" w:lastRowFirstColumn="0" w:lastRowLastColumn="0"/>
+              <w:rPr>
+                <w:b w:val="0"/>
+              </w:rPr>
+            </w:pPr>
+          </w:p>
+        </w:tc>
+      </w:tr>
+      <w:tr>
+        <w:tc>
+          <w:tcPr>
+            <w:cnfStyle w:val="001000000000" w:firstRow="0" w:lastRow="0" w:firstColumn="1" w:lastColumn="0" w:oddVBand="0" w:evenVBand="0" w:oddHBand="0" w:evenHBand="0" w:firstRowFirstColumn="0" w:firstRowLastColumn="0" w:lastRowFirstColumn="0" w:lastRowLastColumn="0"/>
+            <w:tcW w:w="1867" w:type="dxa"/>
+          </w:tcPr>
+          <w:p>
+            <w:pPr>
+              <w:pStyle w:val="MyTable1"/>
+            </w:pPr>
+            <w:r>
+              <w:t>Dòng thay thế</w:t>
+            </w:r>
+          </w:p>
+        </w:tc>
+        <w:tc>
+          <w:tcPr>
+            <w:tcW w:w="7290" w:type="dxa"/>
+            <w:gridSpan w:val="2"/>
+          </w:tcPr>
+          <w:p>
+            <w:pPr>
+              <w:pStyle w:val="MyTable1"/>
+              <w:cnfStyle w:val="000000000000" w:firstRow="0" w:lastRow="0" w:firstColumn="0" w:lastColumn="0" w:oddVBand="0" w:evenVBand="0" w:oddHBand="0" w:evenHBand="0" w:firstRowFirstColumn="0" w:firstRowLastColumn="0" w:lastRowFirstColumn="0" w:lastRowLastColumn="0"/>
+            </w:pPr>
           </w:p>
         </w:tc>
       </w:tr>
@@ -7324,7 +8056,7 @@
               <w:pStyle w:val="TuStyle-Title1"/>
               <w:numPr>
                 <w:ilvl w:val="0"/>
-                <w:numId w:val="39"/>
+                <w:numId w:val="22"/>
               </w:numPr>
               <w:cnfStyle w:val="000000100000" w:firstRow="0" w:lastRow="0" w:firstColumn="0" w:lastColumn="0" w:oddVBand="0" w:evenVBand="0" w:oddHBand="1" w:evenHBand="0" w:firstRowFirstColumn="0" w:firstRowLastColumn="0" w:lastRowFirstColumn="0" w:lastRowLastColumn="0"/>
               <w:rPr>
@@ -7404,7 +8136,7 @@
               <w:cnfStyle w:val="000000000000" w:firstRow="0" w:lastRow="0" w:firstColumn="0" w:lastColumn="0" w:oddVBand="0" w:evenVBand="0" w:oddHBand="0" w:evenHBand="0" w:firstRowFirstColumn="0" w:firstRowLastColumn="0" w:lastRowFirstColumn="0" w:lastRowLastColumn="0"/>
             </w:pPr>
             <w:r>
-              <w:t>Dòng 3: nếu giao hàng thành công thì bấm thành công, nếu giao hàng thất bại thì chọn thất bại và ghi rõ nguyên do.</w:t>
+              <w:t>+Dòng 3: nếu giao hàng thành công thì bấm thành công, nếu giao hàng thất bại thì chọn thất bại và ghi rõ nguyên do.</w:t>
             </w:r>
           </w:p>
         </w:tc>
@@ -7412,35 +8144,10 @@
     </w:tbl>
     <w:p>
       <w:pPr>
-        <w:pStyle w:val="SubTitle1"/>
-        <w:numPr>
-          <w:ilvl w:val="0"/>
-          <w:numId w:val="0"/>
-        </w:numPr>
-      </w:pPr>
-    </w:p>
-    <w:p>
-      <w:pPr>
-        <w:pStyle w:val="SubTitle1"/>
-        <w:numPr>
-          <w:ilvl w:val="0"/>
-          <w:numId w:val="0"/>
-        </w:numPr>
-      </w:pPr>
-    </w:p>
-    <w:p>
-      <w:pPr>
-        <w:pStyle w:val="TuNormal"/>
-        <w:numPr>
-          <w:ilvl w:val="0"/>
-          <w:numId w:val="0"/>
-        </w:numPr>
-        <w:spacing w:line="360" w:lineRule="auto"/>
-        <w:rPr>
-          <w:noProof/>
-          <w:lang w:val="vi-VN"/>
-        </w:rPr>
-      </w:pPr>
+        <w:ind w:left="0" w:firstLine="0"/>
+      </w:pPr>
+      <w:bookmarkStart w:id="0" w:name="_GoBack"/>
+      <w:bookmarkEnd w:id="0"/>
     </w:p>
     <w:sectPr>
       <w:pgSz w:w="12240" w:h="15840"/>
@@ -7455,7 +8162,7 @@
 </file>
 
 <file path=word/numbering.xml><?xml version="1.0" encoding="utf-8"?>
-<w:numbering xmlns:wpc="http://schemas.microsoft.com/office/word/2010/wordprocessingCanvas" xmlns:mc="http://schemas.openxmlformats.org/markup-compatibility/2006" xmlns:o="urn:schemas-microsoft-com:office:office" xmlns:r="http://schemas.openxmlformats.org/officeDocument/2006/relationships" xmlns:m="http://schemas.openxmlformats.org/officeDocument/2006/math" xmlns:v="urn:schemas-microsoft-com:vml" xmlns:wp14="http://schemas.microsoft.com/office/word/2010/wordprocessingDrawing" xmlns:wp="http://schemas.openxmlformats.org/drawingml/2006/wordprocessingDrawing" xmlns:w10="urn:schemas-microsoft-com:office:word" xmlns:w="http://schemas.openxmlformats.org/wordprocessingml/2006/main" xmlns:w14="http://schemas.microsoft.com/office/word/2010/wordml" xmlns:w15="http://schemas.microsoft.com/office/word/2012/wordml" xmlns:wpg="http://schemas.microsoft.com/office/word/2010/wordprocessingGroup" xmlns:wpi="http://schemas.microsoft.com/office/word/2010/wordprocessingInk" xmlns:wne="http://schemas.microsoft.com/office/word/2006/wordml" xmlns:wps="http://schemas.microsoft.com/office/word/2010/wordprocessingShape" mc:Ignorable="w14 w15 wp14">
+<w:numbering xmlns:wpc="http://schemas.microsoft.com/office/word/2010/wordprocessingCanvas" xmlns:cx="http://schemas.microsoft.com/office/drawing/2014/chartex" xmlns:cx1="http://schemas.microsoft.com/office/drawing/2015/9/8/chartex" xmlns:cx2="http://schemas.microsoft.com/office/drawing/2015/10/21/chartex" xmlns:cx3="http://schemas.microsoft.com/office/drawing/2016/5/9/chartex" xmlns:cx4="http://schemas.microsoft.com/office/drawing/2016/5/10/chartex" xmlns:cx5="http://schemas.microsoft.com/office/drawing/2016/5/11/chartex" xmlns:cx6="http://schemas.microsoft.com/office/drawing/2016/5/12/chartex" xmlns:cx7="http://schemas.microsoft.com/office/drawing/2016/5/13/chartex" xmlns:cx8="http://schemas.microsoft.com/office/drawing/2016/5/14/chartex" xmlns:mc="http://schemas.openxmlformats.org/markup-compatibility/2006" xmlns:aink="http://schemas.microsoft.com/office/drawing/2016/ink" xmlns:am3d="http://schemas.microsoft.com/office/drawing/2017/model3d" xmlns:o="urn:schemas-microsoft-com:office:office" xmlns:r="http://schemas.openxmlformats.org/officeDocument/2006/relationships" xmlns:m="http://schemas.openxmlformats.org/officeDocument/2006/math" xmlns:v="urn:schemas-microsoft-com:vml" xmlns:wp14="http://schemas.microsoft.com/office/word/2010/wordprocessingDrawing" xmlns:wp="http://schemas.openxmlformats.org/drawingml/2006/wordprocessingDrawing" xmlns:w10="urn:schemas-microsoft-com:office:word" xmlns:w="http://schemas.openxmlformats.org/wordprocessingml/2006/main" xmlns:w14="http://schemas.microsoft.com/office/word/2010/wordml" xmlns:w15="http://schemas.microsoft.com/office/word/2012/wordml" xmlns:w16cid="http://schemas.microsoft.com/office/word/2016/wordml/cid" xmlns:w16se="http://schemas.microsoft.com/office/word/2015/wordml/symex" xmlns:wpg="http://schemas.microsoft.com/office/word/2010/wordprocessingGroup" xmlns:wpi="http://schemas.microsoft.com/office/word/2010/wordprocessingInk" xmlns:wne="http://schemas.microsoft.com/office/word/2006/wordml" xmlns:wps="http://schemas.microsoft.com/office/word/2010/wordprocessingShape" mc:Ignorable="w14 w15 w16se w16cid wp14">
   <w:abstractNum w:abstractNumId="0" w15:restartNumberingAfterBreak="0">
     <w:nsid w:val="03A213BE"/>
     <w:multiLevelType w:val="hybridMultilevel"/>
@@ -7575,7 +8282,7 @@
     <w:lvl w:ilvl="0">
       <w:start w:val="1"/>
       <w:numFmt w:val="upperRoman"/>
-      <w:pStyle w:val="Heading1"/>
+      <w:pStyle w:val="u1"/>
       <w:lvlText w:val="Article %1."/>
       <w:lvlJc w:val="left"/>
       <w:pPr>
@@ -7585,7 +8292,7 @@
     <w:lvl w:ilvl="1">
       <w:start w:val="1"/>
       <w:numFmt w:val="decimalZero"/>
-      <w:pStyle w:val="Heading2"/>
+      <w:pStyle w:val="u2"/>
       <w:isLgl/>
       <w:lvlText w:val="Section %1.%2"/>
       <w:lvlJc w:val="left"/>
@@ -7596,7 +8303,7 @@
     <w:lvl w:ilvl="2">
       <w:start w:val="1"/>
       <w:numFmt w:val="lowerLetter"/>
-      <w:pStyle w:val="Heading3"/>
+      <w:pStyle w:val="u3"/>
       <w:lvlText w:val="(%3)"/>
       <w:lvlJc w:val="left"/>
       <w:pPr>
@@ -7606,7 +8313,7 @@
     <w:lvl w:ilvl="3">
       <w:start w:val="1"/>
       <w:numFmt w:val="lowerRoman"/>
-      <w:pStyle w:val="Heading4"/>
+      <w:pStyle w:val="u4"/>
       <w:lvlText w:val="(%4)"/>
       <w:lvlJc w:val="right"/>
       <w:pPr>
@@ -7616,7 +8323,7 @@
     <w:lvl w:ilvl="4">
       <w:start w:val="1"/>
       <w:numFmt w:val="decimal"/>
-      <w:pStyle w:val="Heading5"/>
+      <w:pStyle w:val="u5"/>
       <w:lvlText w:val="%5)"/>
       <w:lvlJc w:val="left"/>
       <w:pPr>
@@ -7626,7 +8333,7 @@
     <w:lvl w:ilvl="5">
       <w:start w:val="1"/>
       <w:numFmt w:val="lowerLetter"/>
-      <w:pStyle w:val="Heading6"/>
+      <w:pStyle w:val="u6"/>
       <w:lvlText w:val="%6)"/>
       <w:lvlJc w:val="left"/>
       <w:pPr>
@@ -7636,7 +8343,7 @@
     <w:lvl w:ilvl="6">
       <w:start w:val="1"/>
       <w:numFmt w:val="lowerRoman"/>
-      <w:pStyle w:val="Heading7"/>
+      <w:pStyle w:val="u7"/>
       <w:lvlText w:val="%7)"/>
       <w:lvlJc w:val="right"/>
       <w:pPr>
@@ -7646,7 +8353,7 @@
     <w:lvl w:ilvl="7">
       <w:start w:val="1"/>
       <w:numFmt w:val="lowerLetter"/>
-      <w:pStyle w:val="Heading8"/>
+      <w:pStyle w:val="u8"/>
       <w:lvlText w:val="%8."/>
       <w:lvlJc w:val="left"/>
       <w:pPr>
@@ -7656,7 +8363,7 @@
     <w:lvl w:ilvl="8">
       <w:start w:val="1"/>
       <w:numFmt w:val="lowerRoman"/>
-      <w:pStyle w:val="Heading9"/>
+      <w:pStyle w:val="u9"/>
       <w:lvlText w:val="%9."/>
       <w:lvlJc w:val="right"/>
       <w:pPr>
@@ -10250,7 +10957,7 @@
 </file>
 
 <file path=word/styles.xml><?xml version="1.0" encoding="utf-8"?>
-<w:styles xmlns:mc="http://schemas.openxmlformats.org/markup-compatibility/2006" xmlns:r="http://schemas.openxmlformats.org/officeDocument/2006/relationships" xmlns:w="http://schemas.openxmlformats.org/wordprocessingml/2006/main" xmlns:w14="http://schemas.microsoft.com/office/word/2010/wordml" xmlns:w15="http://schemas.microsoft.com/office/word/2012/wordml" mc:Ignorable="w14 w15">
+<w:styles xmlns:mc="http://schemas.openxmlformats.org/markup-compatibility/2006" xmlns:r="http://schemas.openxmlformats.org/officeDocument/2006/relationships" xmlns:w="http://schemas.openxmlformats.org/wordprocessingml/2006/main" xmlns:w14="http://schemas.microsoft.com/office/word/2010/wordml" xmlns:w15="http://schemas.microsoft.com/office/word/2012/wordml" xmlns:w16cid="http://schemas.microsoft.com/office/word/2016/wordml/cid" xmlns:w16se="http://schemas.microsoft.com/office/word/2015/wordml/symex" mc:Ignorable="w14 w15 w16se w16cid">
   <w:docDefaults>
     <w:rPrDefault>
       <w:rPr>
@@ -10267,7 +10974,7 @@
       </w:pPr>
     </w:pPrDefault>
   </w:docDefaults>
-  <w:latentStyles w:defLockedState="0" w:defUIPriority="99" w:defSemiHidden="0" w:defUnhideWhenUsed="0" w:defQFormat="0" w:count="371">
+  <w:latentStyles w:defLockedState="0" w:defUIPriority="99" w:defSemiHidden="0" w:defUnhideWhenUsed="0" w:defQFormat="0" w:count="375">
     <w:lsdException w:name="Normal" w:uiPriority="0" w:qFormat="1"/>
     <w:lsdException w:name="heading 1" w:uiPriority="9" w:qFormat="1"/>
     <w:lsdException w:name="heading 2" w:semiHidden="1" w:uiPriority="9" w:unhideWhenUsed="1" w:qFormat="1"/>
@@ -10373,7 +11080,6 @@
     <w:lsdException w:name="HTML Sample" w:semiHidden="1" w:unhideWhenUsed="1"/>
     <w:lsdException w:name="HTML Typewriter" w:semiHidden="1" w:unhideWhenUsed="1"/>
     <w:lsdException w:name="HTML Variable" w:semiHidden="1" w:unhideWhenUsed="1"/>
-    <w:lsdException w:name="Normal Table" w:semiHidden="1" w:unhideWhenUsed="1"/>
     <w:lsdException w:name="annotation subject" w:semiHidden="1" w:unhideWhenUsed="1"/>
     <w:lsdException w:name="No List" w:semiHidden="1" w:unhideWhenUsed="1"/>
     <w:lsdException w:name="Outline List 1" w:semiHidden="1" w:unhideWhenUsed="1"/>
@@ -10417,10 +11123,8 @@
     <w:lsdException w:name="Table Elegant" w:semiHidden="1" w:unhideWhenUsed="1"/>
     <w:lsdException w:name="Table Professional" w:semiHidden="1" w:unhideWhenUsed="1"/>
     <w:lsdException w:name="Table Subtle 1" w:semiHidden="1" w:unhideWhenUsed="1"/>
-    <w:lsdException w:name="Table Subtle 2" w:semiHidden="1" w:unhideWhenUsed="1"/>
     <w:lsdException w:name="Table Web 1" w:semiHidden="1" w:unhideWhenUsed="1"/>
     <w:lsdException w:name="Table Web 2" w:semiHidden="1" w:unhideWhenUsed="1"/>
-    <w:lsdException w:name="Table Web 3" w:semiHidden="1" w:unhideWhenUsed="1"/>
     <w:lsdException w:name="Balloon Text" w:semiHidden="1" w:unhideWhenUsed="1"/>
     <w:lsdException w:name="Table Grid" w:uiPriority="59"/>
     <w:lsdException w:name="Table Theme" w:semiHidden="1" w:unhideWhenUsed="1"/>
@@ -10639,16 +11343,20 @@
     <w:lsdException w:name="List Table 5 Dark Accent 6" w:uiPriority="50"/>
     <w:lsdException w:name="List Table 6 Colorful Accent 6" w:uiPriority="51"/>
     <w:lsdException w:name="List Table 7 Colorful Accent 6" w:uiPriority="52"/>
+    <w:lsdException w:name="Mention" w:semiHidden="1" w:unhideWhenUsed="1"/>
+    <w:lsdException w:name="Smart Hyperlink" w:semiHidden="1" w:unhideWhenUsed="1"/>
+    <w:lsdException w:name="Hashtag" w:semiHidden="1" w:unhideWhenUsed="1"/>
+    <w:lsdException w:name="Unresolved Mention" w:semiHidden="1" w:unhideWhenUsed="1"/>
   </w:latentStyles>
-  <w:style w:type="paragraph" w:default="1" w:styleId="Normal">
+  <w:style w:type="paragraph" w:default="1" w:styleId="Binhthng">
     <w:name w:val="Normal"/>
     <w:qFormat/>
   </w:style>
-  <w:style w:type="paragraph" w:styleId="Heading1">
+  <w:style w:type="paragraph" w:styleId="u1">
     <w:name w:val="heading 1"/>
-    <w:basedOn w:val="Normal"/>
-    <w:next w:val="Normal"/>
-    <w:link w:val="Heading1Char"/>
+    <w:basedOn w:val="Binhthng"/>
+    <w:next w:val="Binhthng"/>
+    <w:link w:val="u1Char"/>
     <w:uiPriority w:val="9"/>
     <w:qFormat/>
     <w:rsid w:val="00A854C4"/>
@@ -10670,11 +11378,11 @@
       <w:szCs w:val="28"/>
     </w:rPr>
   </w:style>
-  <w:style w:type="paragraph" w:styleId="Heading2">
+  <w:style w:type="paragraph" w:styleId="u2">
     <w:name w:val="heading 2"/>
-    <w:basedOn w:val="Normal"/>
-    <w:next w:val="Normal"/>
-    <w:link w:val="Heading2Char"/>
+    <w:basedOn w:val="Binhthng"/>
+    <w:next w:val="Binhthng"/>
+    <w:link w:val="u2Char"/>
     <w:uiPriority w:val="9"/>
     <w:unhideWhenUsed/>
     <w:qFormat/>
@@ -10698,11 +11406,11 @@
       <w:szCs w:val="26"/>
     </w:rPr>
   </w:style>
-  <w:style w:type="paragraph" w:styleId="Heading3">
+  <w:style w:type="paragraph" w:styleId="u3">
     <w:name w:val="heading 3"/>
-    <w:basedOn w:val="Normal"/>
-    <w:next w:val="Normal"/>
-    <w:link w:val="Heading3Char"/>
+    <w:basedOn w:val="Binhthng"/>
+    <w:next w:val="Binhthng"/>
+    <w:link w:val="u3Char"/>
     <w:uiPriority w:val="9"/>
     <w:semiHidden/>
     <w:unhideWhenUsed/>
@@ -10725,11 +11433,11 @@
       <w:color w:val="4F81BD" w:themeColor="accent1"/>
     </w:rPr>
   </w:style>
-  <w:style w:type="paragraph" w:styleId="Heading4">
+  <w:style w:type="paragraph" w:styleId="u4">
     <w:name w:val="heading 4"/>
-    <w:basedOn w:val="Normal"/>
-    <w:next w:val="Normal"/>
-    <w:link w:val="Heading4Char"/>
+    <w:basedOn w:val="Binhthng"/>
+    <w:next w:val="Binhthng"/>
+    <w:link w:val="u4Char"/>
     <w:uiPriority w:val="9"/>
     <w:semiHidden/>
     <w:unhideWhenUsed/>
@@ -10754,11 +11462,11 @@
       <w:color w:val="4F81BD" w:themeColor="accent1"/>
     </w:rPr>
   </w:style>
-  <w:style w:type="paragraph" w:styleId="Heading5">
+  <w:style w:type="paragraph" w:styleId="u5">
     <w:name w:val="heading 5"/>
-    <w:basedOn w:val="Normal"/>
-    <w:next w:val="Normal"/>
-    <w:link w:val="Heading5Char"/>
+    <w:basedOn w:val="Binhthng"/>
+    <w:next w:val="Binhthng"/>
+    <w:link w:val="u5Char"/>
     <w:uiPriority w:val="9"/>
     <w:semiHidden/>
     <w:unhideWhenUsed/>
@@ -10779,11 +11487,11 @@
       <w:color w:val="243F60" w:themeColor="accent1" w:themeShade="7F"/>
     </w:rPr>
   </w:style>
-  <w:style w:type="paragraph" w:styleId="Heading6">
+  <w:style w:type="paragraph" w:styleId="u6">
     <w:name w:val="heading 6"/>
-    <w:basedOn w:val="Normal"/>
-    <w:next w:val="Normal"/>
-    <w:link w:val="Heading6Char"/>
+    <w:basedOn w:val="Binhthng"/>
+    <w:next w:val="Binhthng"/>
+    <w:link w:val="u6Char"/>
     <w:uiPriority w:val="9"/>
     <w:semiHidden/>
     <w:unhideWhenUsed/>
@@ -10806,11 +11514,11 @@
       <w:color w:val="243F60" w:themeColor="accent1" w:themeShade="7F"/>
     </w:rPr>
   </w:style>
-  <w:style w:type="paragraph" w:styleId="Heading7">
+  <w:style w:type="paragraph" w:styleId="u7">
     <w:name w:val="heading 7"/>
-    <w:basedOn w:val="Normal"/>
-    <w:next w:val="Normal"/>
-    <w:link w:val="Heading7Char"/>
+    <w:basedOn w:val="Binhthng"/>
+    <w:next w:val="Binhthng"/>
+    <w:link w:val="u7Char"/>
     <w:uiPriority w:val="9"/>
     <w:semiHidden/>
     <w:unhideWhenUsed/>
@@ -10833,11 +11541,11 @@
       <w:color w:val="404040" w:themeColor="text1" w:themeTint="BF"/>
     </w:rPr>
   </w:style>
-  <w:style w:type="paragraph" w:styleId="Heading8">
+  <w:style w:type="paragraph" w:styleId="u8">
     <w:name w:val="heading 8"/>
-    <w:basedOn w:val="Normal"/>
-    <w:next w:val="Normal"/>
-    <w:link w:val="Heading8Char"/>
+    <w:basedOn w:val="Binhthng"/>
+    <w:next w:val="Binhthng"/>
+    <w:link w:val="u8Char"/>
     <w:uiPriority w:val="9"/>
     <w:semiHidden/>
     <w:unhideWhenUsed/>
@@ -10860,11 +11568,11 @@
       <w:szCs w:val="20"/>
     </w:rPr>
   </w:style>
-  <w:style w:type="paragraph" w:styleId="Heading9">
+  <w:style w:type="paragraph" w:styleId="u9">
     <w:name w:val="heading 9"/>
-    <w:basedOn w:val="Normal"/>
-    <w:next w:val="Normal"/>
-    <w:link w:val="Heading9Char"/>
+    <w:basedOn w:val="Binhthng"/>
+    <w:next w:val="Binhthng"/>
+    <w:link w:val="u9Char"/>
     <w:uiPriority w:val="9"/>
     <w:semiHidden/>
     <w:unhideWhenUsed/>
@@ -10889,13 +11597,13 @@
       <w:szCs w:val="20"/>
     </w:rPr>
   </w:style>
-  <w:style w:type="character" w:default="1" w:styleId="DefaultParagraphFont">
+  <w:style w:type="character" w:default="1" w:styleId="Phngmcinhcuaoanvn">
     <w:name w:val="Default Paragraph Font"/>
     <w:uiPriority w:val="1"/>
     <w:semiHidden/>
     <w:unhideWhenUsed/>
   </w:style>
-  <w:style w:type="table" w:default="1" w:styleId="TableNormal">
+  <w:style w:type="table" w:default="1" w:styleId="BangThngthng">
     <w:name w:val="Normal Table"/>
     <w:uiPriority w:val="99"/>
     <w:semiHidden/>
@@ -10910,17 +11618,17 @@
       </w:tblCellMar>
     </w:tblPr>
   </w:style>
-  <w:style w:type="numbering" w:default="1" w:styleId="NoList">
+  <w:style w:type="numbering" w:default="1" w:styleId="Khngco">
     <w:name w:val="No List"/>
     <w:uiPriority w:val="99"/>
     <w:semiHidden/>
     <w:unhideWhenUsed/>
   </w:style>
-  <w:style w:type="paragraph" w:styleId="Title">
+  <w:style w:type="paragraph" w:styleId="Tiu">
     <w:name w:val="Title"/>
-    <w:basedOn w:val="Normal"/>
-    <w:next w:val="Normal"/>
-    <w:link w:val="TitleChar"/>
+    <w:basedOn w:val="Binhthng"/>
+    <w:next w:val="Binhthng"/>
+    <w:link w:val="TiuChar"/>
     <w:uiPriority w:val="10"/>
     <w:qFormat/>
     <w:rsid w:val="00AF7766"/>
@@ -10941,10 +11649,10 @@
       <w:lang w:eastAsia="ja-JP"/>
     </w:rPr>
   </w:style>
-  <w:style w:type="character" w:customStyle="1" w:styleId="TitleChar">
-    <w:name w:val="Title Char"/>
-    <w:basedOn w:val="DefaultParagraphFont"/>
-    <w:link w:val="Title"/>
+  <w:style w:type="character" w:customStyle="1" w:styleId="TiuChar">
+    <w:name w:val="Tiêu đề Char"/>
+    <w:basedOn w:val="Phngmcinhcuaoanvn"/>
+    <w:link w:val="Tiu"/>
     <w:uiPriority w:val="10"/>
     <w:rsid w:val="00AF7766"/>
     <w:rPr>
@@ -10957,11 +11665,11 @@
       <w:lang w:eastAsia="ja-JP"/>
     </w:rPr>
   </w:style>
-  <w:style w:type="paragraph" w:styleId="Subtitle">
+  <w:style w:type="paragraph" w:styleId="Tiuphu">
     <w:name w:val="Subtitle"/>
-    <w:basedOn w:val="Normal"/>
-    <w:next w:val="Normal"/>
-    <w:link w:val="SubtitleChar"/>
+    <w:basedOn w:val="Binhthng"/>
+    <w:next w:val="Binhthng"/>
+    <w:link w:val="TiuphuChar"/>
     <w:uiPriority w:val="11"/>
     <w:qFormat/>
     <w:rsid w:val="00AF7766"/>
@@ -10982,10 +11690,10 @@
       <w:lang w:eastAsia="ja-JP"/>
     </w:rPr>
   </w:style>
-  <w:style w:type="character" w:customStyle="1" w:styleId="SubtitleChar">
-    <w:name w:val="Subtitle Char"/>
-    <w:basedOn w:val="DefaultParagraphFont"/>
-    <w:link w:val="Subtitle"/>
+  <w:style w:type="character" w:customStyle="1" w:styleId="TiuphuChar">
+    <w:name w:val="Tiêu đề phụ Char"/>
+    <w:basedOn w:val="Phngmcinhcuaoanvn"/>
+    <w:link w:val="Tiuphu"/>
     <w:uiPriority w:val="11"/>
     <w:rsid w:val="00AF7766"/>
     <w:rPr>
@@ -10999,10 +11707,10 @@
       <w:lang w:eastAsia="ja-JP"/>
     </w:rPr>
   </w:style>
-  <w:style w:type="paragraph" w:styleId="BalloonText">
+  <w:style w:type="paragraph" w:styleId="Bongchuthich">
     <w:name w:val="Balloon Text"/>
-    <w:basedOn w:val="Normal"/>
-    <w:link w:val="BalloonTextChar"/>
+    <w:basedOn w:val="Binhthng"/>
+    <w:link w:val="BongchuthichChar"/>
     <w:uiPriority w:val="99"/>
     <w:semiHidden/>
     <w:unhideWhenUsed/>
@@ -11016,10 +11724,10 @@
       <w:szCs w:val="16"/>
     </w:rPr>
   </w:style>
-  <w:style w:type="character" w:customStyle="1" w:styleId="BalloonTextChar">
-    <w:name w:val="Balloon Text Char"/>
-    <w:basedOn w:val="DefaultParagraphFont"/>
-    <w:link w:val="BalloonText"/>
+  <w:style w:type="character" w:customStyle="1" w:styleId="BongchuthichChar">
+    <w:name w:val="Bóng chú thích Char"/>
+    <w:basedOn w:val="Phngmcinhcuaoanvn"/>
+    <w:link w:val="Bongchuthich"/>
     <w:uiPriority w:val="99"/>
     <w:semiHidden/>
     <w:rsid w:val="00AF7766"/>
@@ -11029,9 +11737,9 @@
       <w:szCs w:val="16"/>
     </w:rPr>
   </w:style>
-  <w:style w:type="paragraph" w:styleId="NoSpacing">
+  <w:style w:type="paragraph" w:styleId="KhngDncch">
     <w:name w:val="No Spacing"/>
-    <w:link w:val="NoSpacingChar"/>
+    <w:link w:val="KhngDncchChar"/>
     <w:uiPriority w:val="1"/>
     <w:qFormat/>
     <w:rsid w:val="00990E65"/>
@@ -11043,10 +11751,10 @@
       <w:lang w:eastAsia="ja-JP"/>
     </w:rPr>
   </w:style>
-  <w:style w:type="character" w:customStyle="1" w:styleId="NoSpacingChar">
-    <w:name w:val="No Spacing Char"/>
-    <w:basedOn w:val="DefaultParagraphFont"/>
-    <w:link w:val="NoSpacing"/>
+  <w:style w:type="character" w:customStyle="1" w:styleId="KhngDncchChar">
+    <w:name w:val="Không Dãn cách Char"/>
+    <w:basedOn w:val="Phngmcinhcuaoanvn"/>
+    <w:link w:val="KhngDncch"/>
     <w:uiPriority w:val="1"/>
     <w:rsid w:val="00990E65"/>
     <w:rPr>
@@ -11054,10 +11762,10 @@
       <w:lang w:eastAsia="ja-JP"/>
     </w:rPr>
   </w:style>
-  <w:style w:type="paragraph" w:styleId="ListParagraph">
+  <w:style w:type="paragraph" w:styleId="oancuaDanhsach">
     <w:name w:val="List Paragraph"/>
-    <w:basedOn w:val="Normal"/>
-    <w:link w:val="ListParagraphChar"/>
+    <w:basedOn w:val="Binhthng"/>
+    <w:link w:val="oancuaDanhsachChar"/>
     <w:uiPriority w:val="34"/>
     <w:qFormat/>
     <w:rsid w:val="00990E65"/>
@@ -11068,7 +11776,7 @@
   </w:style>
   <w:style w:type="paragraph" w:customStyle="1" w:styleId="Title1">
     <w:name w:val="Title 1"/>
-    <w:basedOn w:val="ListParagraph"/>
+    <w:basedOn w:val="oancuaDanhsach"/>
     <w:link w:val="Title1Char"/>
     <w:autoRedefine/>
     <w:rsid w:val="008F333B"/>
@@ -11087,7 +11795,7 @@
   </w:style>
   <w:style w:type="paragraph" w:customStyle="1" w:styleId="Paragrap">
     <w:name w:val="Paragrap"/>
-    <w:basedOn w:val="Normal"/>
+    <w:basedOn w:val="Binhthng"/>
     <w:link w:val="ParagrapChar"/>
     <w:qFormat/>
     <w:rsid w:val="00990E65"/>
@@ -11102,16 +11810,16 @@
       <w:szCs w:val="26"/>
     </w:rPr>
   </w:style>
-  <w:style w:type="character" w:customStyle="1" w:styleId="ListParagraphChar">
-    <w:name w:val="List Paragraph Char"/>
-    <w:basedOn w:val="DefaultParagraphFont"/>
-    <w:link w:val="ListParagraph"/>
+  <w:style w:type="character" w:customStyle="1" w:styleId="oancuaDanhsachChar">
+    <w:name w:val="Đoạn của Danh sách Char"/>
+    <w:basedOn w:val="Phngmcinhcuaoanvn"/>
+    <w:link w:val="oancuaDanhsach"/>
     <w:uiPriority w:val="34"/>
     <w:rsid w:val="00990E65"/>
   </w:style>
   <w:style w:type="character" w:customStyle="1" w:styleId="Title1Char">
     <w:name w:val="Title 1 Char"/>
-    <w:basedOn w:val="ListParagraphChar"/>
+    <w:basedOn w:val="oancuaDanhsachChar"/>
     <w:link w:val="Title1"/>
     <w:rsid w:val="008F333B"/>
     <w:rPr>
@@ -11122,9 +11830,9 @@
       <w:szCs w:val="28"/>
     </w:rPr>
   </w:style>
-  <w:style w:type="table" w:styleId="TableGrid">
+  <w:style w:type="table" w:styleId="LiBang">
     <w:name w:val="Table Grid"/>
-    <w:basedOn w:val="TableNormal"/>
+    <w:basedOn w:val="BangThngthng"/>
     <w:uiPriority w:val="59"/>
     <w:rsid w:val="003141E2"/>
     <w:pPr>
@@ -11143,7 +11851,7 @@
   </w:style>
   <w:style w:type="character" w:customStyle="1" w:styleId="ParagrapChar">
     <w:name w:val="Paragrap Char"/>
-    <w:basedOn w:val="DefaultParagraphFont"/>
+    <w:basedOn w:val="Phngmcinhcuaoanvn"/>
     <w:link w:val="Paragrap"/>
     <w:rsid w:val="00990E65"/>
     <w:rPr>
@@ -11215,10 +11923,10 @@
       <w:szCs w:val="24"/>
     </w:rPr>
   </w:style>
-  <w:style w:type="character" w:customStyle="1" w:styleId="Heading1Char">
-    <w:name w:val="Heading 1 Char"/>
-    <w:basedOn w:val="DefaultParagraphFont"/>
-    <w:link w:val="Heading1"/>
+  <w:style w:type="character" w:customStyle="1" w:styleId="u1Char">
+    <w:name w:val="Đầu đề 1 Char"/>
+    <w:basedOn w:val="Phngmcinhcuaoanvn"/>
+    <w:link w:val="u1"/>
     <w:uiPriority w:val="9"/>
     <w:rsid w:val="00A854C4"/>
     <w:rPr>
@@ -11241,10 +11949,10 @@
       <w:szCs w:val="26"/>
     </w:rPr>
   </w:style>
-  <w:style w:type="character" w:customStyle="1" w:styleId="Heading2Char">
-    <w:name w:val="Heading 2 Char"/>
-    <w:basedOn w:val="DefaultParagraphFont"/>
-    <w:link w:val="Heading2"/>
+  <w:style w:type="character" w:customStyle="1" w:styleId="u2Char">
+    <w:name w:val="Đầu đề 2 Char"/>
+    <w:basedOn w:val="Phngmcinhcuaoanvn"/>
+    <w:link w:val="u2"/>
     <w:uiPriority w:val="9"/>
     <w:rsid w:val="00715417"/>
     <w:rPr>
@@ -11256,10 +11964,10 @@
       <w:szCs w:val="26"/>
     </w:rPr>
   </w:style>
-  <w:style w:type="character" w:customStyle="1" w:styleId="Heading3Char">
-    <w:name w:val="Heading 3 Char"/>
-    <w:basedOn w:val="DefaultParagraphFont"/>
-    <w:link w:val="Heading3"/>
+  <w:style w:type="character" w:customStyle="1" w:styleId="u3Char">
+    <w:name w:val="Đầu đề 3 Char"/>
+    <w:basedOn w:val="Phngmcinhcuaoanvn"/>
+    <w:link w:val="u3"/>
     <w:uiPriority w:val="9"/>
     <w:semiHidden/>
     <w:rsid w:val="00715417"/>
@@ -11270,10 +11978,10 @@
       <w:color w:val="4F81BD" w:themeColor="accent1"/>
     </w:rPr>
   </w:style>
-  <w:style w:type="character" w:customStyle="1" w:styleId="Heading4Char">
-    <w:name w:val="Heading 4 Char"/>
-    <w:basedOn w:val="DefaultParagraphFont"/>
-    <w:link w:val="Heading4"/>
+  <w:style w:type="character" w:customStyle="1" w:styleId="u4Char">
+    <w:name w:val="Đầu đề 4 Char"/>
+    <w:basedOn w:val="Phngmcinhcuaoanvn"/>
+    <w:link w:val="u4"/>
     <w:uiPriority w:val="9"/>
     <w:semiHidden/>
     <w:rsid w:val="00715417"/>
@@ -11286,10 +11994,10 @@
       <w:color w:val="4F81BD" w:themeColor="accent1"/>
     </w:rPr>
   </w:style>
-  <w:style w:type="character" w:customStyle="1" w:styleId="Heading5Char">
-    <w:name w:val="Heading 5 Char"/>
-    <w:basedOn w:val="DefaultParagraphFont"/>
-    <w:link w:val="Heading5"/>
+  <w:style w:type="character" w:customStyle="1" w:styleId="u5Char">
+    <w:name w:val="Đầu đề 5 Char"/>
+    <w:basedOn w:val="Phngmcinhcuaoanvn"/>
+    <w:link w:val="u5"/>
     <w:uiPriority w:val="9"/>
     <w:semiHidden/>
     <w:rsid w:val="00715417"/>
@@ -11298,10 +12006,10 @@
       <w:color w:val="243F60" w:themeColor="accent1" w:themeShade="7F"/>
     </w:rPr>
   </w:style>
-  <w:style w:type="character" w:customStyle="1" w:styleId="Heading6Char">
-    <w:name w:val="Heading 6 Char"/>
-    <w:basedOn w:val="DefaultParagraphFont"/>
-    <w:link w:val="Heading6"/>
+  <w:style w:type="character" w:customStyle="1" w:styleId="u6Char">
+    <w:name w:val="Đầu đề 6 Char"/>
+    <w:basedOn w:val="Phngmcinhcuaoanvn"/>
+    <w:link w:val="u6"/>
     <w:uiPriority w:val="9"/>
     <w:semiHidden/>
     <w:rsid w:val="00715417"/>
@@ -11312,10 +12020,10 @@
       <w:color w:val="243F60" w:themeColor="accent1" w:themeShade="7F"/>
     </w:rPr>
   </w:style>
-  <w:style w:type="character" w:customStyle="1" w:styleId="Heading7Char">
-    <w:name w:val="Heading 7 Char"/>
-    <w:basedOn w:val="DefaultParagraphFont"/>
-    <w:link w:val="Heading7"/>
+  <w:style w:type="character" w:customStyle="1" w:styleId="u7Char">
+    <w:name w:val="Đầu đề 7 Char"/>
+    <w:basedOn w:val="Phngmcinhcuaoanvn"/>
+    <w:link w:val="u7"/>
     <w:uiPriority w:val="9"/>
     <w:semiHidden/>
     <w:rsid w:val="00715417"/>
@@ -11326,10 +12034,10 @@
       <w:color w:val="404040" w:themeColor="text1" w:themeTint="BF"/>
     </w:rPr>
   </w:style>
-  <w:style w:type="character" w:customStyle="1" w:styleId="Heading8Char">
-    <w:name w:val="Heading 8 Char"/>
-    <w:basedOn w:val="DefaultParagraphFont"/>
-    <w:link w:val="Heading8"/>
+  <w:style w:type="character" w:customStyle="1" w:styleId="u8Char">
+    <w:name w:val="Đầu đề 8 Char"/>
+    <w:basedOn w:val="Phngmcinhcuaoanvn"/>
+    <w:link w:val="u8"/>
     <w:uiPriority w:val="9"/>
     <w:semiHidden/>
     <w:rsid w:val="00715417"/>
@@ -11340,10 +12048,10 @@
       <w:szCs w:val="20"/>
     </w:rPr>
   </w:style>
-  <w:style w:type="character" w:customStyle="1" w:styleId="Heading9Char">
-    <w:name w:val="Heading 9 Char"/>
-    <w:basedOn w:val="DefaultParagraphFont"/>
-    <w:link w:val="Heading9"/>
+  <w:style w:type="character" w:customStyle="1" w:styleId="u9Char">
+    <w:name w:val="Đầu đề 9 Char"/>
+    <w:basedOn w:val="Phngmcinhcuaoanvn"/>
+    <w:link w:val="u9"/>
     <w:uiPriority w:val="9"/>
     <w:semiHidden/>
     <w:rsid w:val="00715417"/>
@@ -11358,7 +12066,7 @@
   </w:style>
   <w:style w:type="paragraph" w:customStyle="1" w:styleId="Title12">
     <w:name w:val="Title 1.2"/>
-    <w:basedOn w:val="Heading2"/>
+    <w:basedOn w:val="u2"/>
     <w:link w:val="Title12Char"/>
     <w:rsid w:val="00715417"/>
     <w:pPr>
@@ -11385,7 +12093,7 @@
   </w:style>
   <w:style w:type="character" w:customStyle="1" w:styleId="Title12Char">
     <w:name w:val="Title 1.2 Char"/>
-    <w:basedOn w:val="Heading2Char"/>
+    <w:basedOn w:val="u2Char"/>
     <w:link w:val="Title12"/>
     <w:rsid w:val="00715417"/>
     <w:rPr>
@@ -11438,7 +12146,7 @@
   </w:style>
   <w:style w:type="paragraph" w:customStyle="1" w:styleId="TuStyle-Title1">
     <w:name w:val="Tu Style - Title 1"/>
-    <w:basedOn w:val="ListParagraph"/>
+    <w:basedOn w:val="oancuaDanhsach"/>
     <w:link w:val="TuStyle-Title1Char"/>
     <w:qFormat/>
     <w:rsid w:val="004E1149"/>
@@ -11494,7 +12202,7 @@
   </w:style>
   <w:style w:type="character" w:customStyle="1" w:styleId="TuStyle-Title1Char">
     <w:name w:val="Tu Style - Title 1 Char"/>
-    <w:basedOn w:val="ListParagraphChar"/>
+    <w:basedOn w:val="oancuaDanhsachChar"/>
     <w:link w:val="TuStyle-Title1"/>
     <w:rsid w:val="004E1149"/>
     <w:rPr>
@@ -11512,10 +12220,10 @@
       </w14:textFill>
     </w:rPr>
   </w:style>
-  <w:style w:type="paragraph" w:styleId="TOCHeading">
+  <w:style w:type="paragraph" w:styleId="uMucluc">
     <w:name w:val="TOC Heading"/>
-    <w:basedOn w:val="Heading1"/>
-    <w:next w:val="Normal"/>
+    <w:basedOn w:val="u1"/>
+    <w:next w:val="Binhthng"/>
     <w:uiPriority w:val="39"/>
     <w:semiHidden/>
     <w:unhideWhenUsed/>
@@ -11551,10 +12259,10 @@
       </w14:textFill>
     </w:rPr>
   </w:style>
-  <w:style w:type="paragraph" w:styleId="TOC1">
+  <w:style w:type="paragraph" w:styleId="Mucluc1">
     <w:name w:val="toc 1"/>
-    <w:basedOn w:val="Normal"/>
-    <w:next w:val="Normal"/>
+    <w:basedOn w:val="Binhthng"/>
+    <w:next w:val="Binhthng"/>
     <w:autoRedefine/>
     <w:uiPriority w:val="39"/>
     <w:unhideWhenUsed/>
@@ -11572,10 +12280,10 @@
       <w:szCs w:val="24"/>
     </w:rPr>
   </w:style>
-  <w:style w:type="paragraph" w:styleId="TOC2">
+  <w:style w:type="paragraph" w:styleId="Mucluc2">
     <w:name w:val="toc 2"/>
-    <w:basedOn w:val="Normal"/>
-    <w:next w:val="Normal"/>
+    <w:basedOn w:val="Binhthng"/>
+    <w:next w:val="Binhthng"/>
     <w:autoRedefine/>
     <w:uiPriority w:val="39"/>
     <w:unhideWhenUsed/>
@@ -11592,10 +12300,10 @@
       <w:szCs w:val="20"/>
     </w:rPr>
   </w:style>
-  <w:style w:type="paragraph" w:styleId="TOC3">
+  <w:style w:type="paragraph" w:styleId="Mucluc3">
     <w:name w:val="toc 3"/>
-    <w:basedOn w:val="Normal"/>
-    <w:next w:val="Normal"/>
+    <w:basedOn w:val="Binhthng"/>
+    <w:next w:val="Binhthng"/>
     <w:autoRedefine/>
     <w:uiPriority w:val="39"/>
     <w:unhideWhenUsed/>
@@ -11610,10 +12318,10 @@
       <w:szCs w:val="20"/>
     </w:rPr>
   </w:style>
-  <w:style w:type="paragraph" w:styleId="TOC4">
+  <w:style w:type="paragraph" w:styleId="Mucluc4">
     <w:name w:val="toc 4"/>
-    <w:basedOn w:val="Normal"/>
-    <w:next w:val="Normal"/>
+    <w:basedOn w:val="Binhthng"/>
+    <w:next w:val="Binhthng"/>
     <w:autoRedefine/>
     <w:uiPriority w:val="39"/>
     <w:unhideWhenUsed/>
@@ -11628,10 +12336,10 @@
       <w:szCs w:val="20"/>
     </w:rPr>
   </w:style>
-  <w:style w:type="paragraph" w:styleId="TOC5">
+  <w:style w:type="paragraph" w:styleId="Mucluc5">
     <w:name w:val="toc 5"/>
-    <w:basedOn w:val="Normal"/>
-    <w:next w:val="Normal"/>
+    <w:basedOn w:val="Binhthng"/>
+    <w:next w:val="Binhthng"/>
     <w:autoRedefine/>
     <w:uiPriority w:val="39"/>
     <w:unhideWhenUsed/>
@@ -11646,10 +12354,10 @@
       <w:szCs w:val="20"/>
     </w:rPr>
   </w:style>
-  <w:style w:type="paragraph" w:styleId="TOC6">
+  <w:style w:type="paragraph" w:styleId="Mucluc6">
     <w:name w:val="toc 6"/>
-    <w:basedOn w:val="Normal"/>
-    <w:next w:val="Normal"/>
+    <w:basedOn w:val="Binhthng"/>
+    <w:next w:val="Binhthng"/>
     <w:autoRedefine/>
     <w:uiPriority w:val="39"/>
     <w:unhideWhenUsed/>
@@ -11664,10 +12372,10 @@
       <w:szCs w:val="20"/>
     </w:rPr>
   </w:style>
-  <w:style w:type="paragraph" w:styleId="TOC7">
+  <w:style w:type="paragraph" w:styleId="Mucluc7">
     <w:name w:val="toc 7"/>
-    <w:basedOn w:val="Normal"/>
-    <w:next w:val="Normal"/>
+    <w:basedOn w:val="Binhthng"/>
+    <w:next w:val="Binhthng"/>
     <w:autoRedefine/>
     <w:uiPriority w:val="39"/>
     <w:unhideWhenUsed/>
@@ -11682,10 +12390,10 @@
       <w:szCs w:val="20"/>
     </w:rPr>
   </w:style>
-  <w:style w:type="paragraph" w:styleId="TOC8">
+  <w:style w:type="paragraph" w:styleId="Mucluc8">
     <w:name w:val="toc 8"/>
-    <w:basedOn w:val="Normal"/>
-    <w:next w:val="Normal"/>
+    <w:basedOn w:val="Binhthng"/>
+    <w:next w:val="Binhthng"/>
     <w:autoRedefine/>
     <w:uiPriority w:val="39"/>
     <w:unhideWhenUsed/>
@@ -11700,10 +12408,10 @@
       <w:szCs w:val="20"/>
     </w:rPr>
   </w:style>
-  <w:style w:type="paragraph" w:styleId="TOC9">
+  <w:style w:type="paragraph" w:styleId="Mucluc9">
     <w:name w:val="toc 9"/>
-    <w:basedOn w:val="Normal"/>
-    <w:next w:val="Normal"/>
+    <w:basedOn w:val="Binhthng"/>
+    <w:next w:val="Binhthng"/>
     <w:autoRedefine/>
     <w:uiPriority w:val="39"/>
     <w:unhideWhenUsed/>
@@ -11720,7 +12428,7 @@
   </w:style>
   <w:style w:type="table" w:customStyle="1" w:styleId="PlainTable11">
     <w:name w:val="Plain Table 11"/>
-    <w:basedOn w:val="TableNormal"/>
+    <w:basedOn w:val="BangThngthng"/>
     <w:uiPriority w:val="41"/>
     <w:rsid w:val="00545225"/>
     <w:pPr>
@@ -11787,10 +12495,10 @@
       </w:tcPr>
     </w:tblStylePr>
   </w:style>
-  <w:style w:type="paragraph" w:styleId="Caption">
+  <w:style w:type="paragraph" w:styleId="Chuthich">
     <w:name w:val="caption"/>
-    <w:basedOn w:val="Normal"/>
-    <w:next w:val="Normal"/>
+    <w:basedOn w:val="Binhthng"/>
+    <w:next w:val="Binhthng"/>
     <w:uiPriority w:val="35"/>
     <w:unhideWhenUsed/>
     <w:qFormat/>
@@ -12120,7 +12828,7 @@
 </file>
 
 <file path=customXml/itemProps2.xml><?xml version="1.0" encoding="utf-8"?>
-<ds:datastoreItem xmlns:ds="http://schemas.openxmlformats.org/officeDocument/2006/customXml" ds:itemID="{8446C11A-CAB4-4E7F-BB46-818B667521CF}">
+<ds:datastoreItem xmlns:ds="http://schemas.openxmlformats.org/officeDocument/2006/customXml" ds:itemID="{3B9650FE-8F98-4B4C-A8D2-7DDD91F2672C}">
   <ds:schemaRefs>
     <ds:schemaRef ds:uri="http://schemas.openxmlformats.org/officeDocument/2006/bibliography"/>
   </ds:schemaRefs>

</xml_diff>